<commit_message>
new command added for QT-Client
</commit_message>
<xml_diff>
--- a/tietoliikenne_dokumentaatio/VarastoRobo Tietoliikenne Rakenteen Dokumentaatio.docx
+++ b/tietoliikenne_dokumentaatio/VarastoRobo Tietoliikenne Rakenteen Dokumentaatio.docx
@@ -57,7 +57,7 @@
           <w:szCs w:val="72"/>
           <w:lang w:val="fi-FI"/>
         </w:rPr>
-        <w:t>1</w:t>
+        <w:t>15</w:t>
       </w:r>
       <w:r>
         <w:rPr>
@@ -105,7 +105,7 @@
           <w:szCs w:val="72"/>
           <w:lang w:val="fi-FI"/>
         </w:rPr>
-        <w:t>A</w:t>
+        <w:t>B</w:t>
       </w:r>
     </w:p>
     <w:p>
@@ -238,8 +238,6 @@
         </w:rPr>
         <w:t>G</w:t>
       </w:r>
-      <w:bookmarkStart w:id="0" w:name="_GoBack"/>
-      <w:bookmarkEnd w:id="0"/>
       <w:r>
         <w:rPr>
           <w:i/>
@@ -389,6 +387,8 @@
           <w:r>
             <w:t>Sisällys</w:t>
           </w:r>
+          <w:bookmarkStart w:id="0" w:name="_GoBack"/>
+          <w:bookmarkEnd w:id="0"/>
         </w:p>
         <w:p>
           <w:pPr>
@@ -398,7 +398,7 @@
             </w:tabs>
             <w:rPr>
               <w:rFonts w:eastAsiaTheme="minorEastAsia"/>
-              <w:lang w:val="en-GB" w:eastAsia="en-GB"/>
+              <w:lang w:val="en-FI" w:eastAsia="en-FI"/>
             </w:rPr>
           </w:pPr>
           <w:r>
@@ -410,7 +410,7 @@
           <w:r>
             <w:fldChar w:fldCharType="separate"/>
           </w:r>
-          <w:hyperlink w:anchor="_Toc24461644" w:history="1">
+          <w:hyperlink w:anchor="_Toc25164177" w:history="1">
             <w:r>
               <w:rPr>
                 <w:rStyle w:val="Hyperlink"/>
@@ -433,7 +433,7 @@
               <w:rPr>
                 <w:webHidden/>
               </w:rPr>
-              <w:instrText xml:space="preserve"> PAGEREF _Toc24461644 \h </w:instrText>
+              <w:instrText xml:space="preserve"> PAGEREF _Toc25164177 \h </w:instrText>
             </w:r>
             <w:r>
               <w:rPr>
@@ -468,10 +468,10 @@
             </w:tabs>
             <w:rPr>
               <w:rFonts w:eastAsiaTheme="minorEastAsia"/>
-              <w:lang w:val="en-GB" w:eastAsia="en-GB"/>
+              <w:lang w:val="en-FI" w:eastAsia="en-FI"/>
             </w:rPr>
           </w:pPr>
-          <w:hyperlink w:anchor="_Toc24461645" w:history="1">
+          <w:hyperlink w:anchor="_Toc25164178" w:history="1">
             <w:r>
               <w:rPr>
                 <w:rStyle w:val="Hyperlink"/>
@@ -494,7 +494,7 @@
               <w:rPr>
                 <w:webHidden/>
               </w:rPr>
-              <w:instrText xml:space="preserve"> PAGEREF _Toc24461645 \h </w:instrText>
+              <w:instrText xml:space="preserve"> PAGEREF _Toc25164178 \h </w:instrText>
             </w:r>
             <w:r>
               <w:rPr>
@@ -529,10 +529,10 @@
             </w:tabs>
             <w:rPr>
               <w:rFonts w:eastAsiaTheme="minorEastAsia"/>
-              <w:lang w:val="en-GB" w:eastAsia="en-GB"/>
+              <w:lang w:val="en-FI" w:eastAsia="en-FI"/>
             </w:rPr>
           </w:pPr>
-          <w:hyperlink w:anchor="_Toc24461646" w:history="1">
+          <w:hyperlink w:anchor="_Toc25164179" w:history="1">
             <w:r>
               <w:rPr>
                 <w:rStyle w:val="Hyperlink"/>
@@ -555,7 +555,7 @@
               <w:rPr>
                 <w:webHidden/>
               </w:rPr>
-              <w:instrText xml:space="preserve"> PAGEREF _Toc24461646 \h </w:instrText>
+              <w:instrText xml:space="preserve"> PAGEREF _Toc25164179 \h </w:instrText>
             </w:r>
             <w:r>
               <w:rPr>
@@ -590,10 +590,10 @@
             </w:tabs>
             <w:rPr>
               <w:rFonts w:eastAsiaTheme="minorEastAsia"/>
-              <w:lang w:val="en-GB" w:eastAsia="en-GB"/>
+              <w:lang w:val="en-FI" w:eastAsia="en-FI"/>
             </w:rPr>
           </w:pPr>
-          <w:hyperlink w:anchor="_Toc24461647" w:history="1">
+          <w:hyperlink w:anchor="_Toc25164180" w:history="1">
             <w:r>
               <w:rPr>
                 <w:rStyle w:val="Hyperlink"/>
@@ -616,7 +616,7 @@
               <w:rPr>
                 <w:webHidden/>
               </w:rPr>
-              <w:instrText xml:space="preserve"> PAGEREF _Toc24461647 \h </w:instrText>
+              <w:instrText xml:space="preserve"> PAGEREF _Toc25164180 \h </w:instrText>
             </w:r>
             <w:r>
               <w:rPr>
@@ -651,10 +651,10 @@
             </w:tabs>
             <w:rPr>
               <w:rFonts w:eastAsiaTheme="minorEastAsia"/>
-              <w:lang w:val="en-GB" w:eastAsia="en-GB"/>
+              <w:lang w:val="en-FI" w:eastAsia="en-FI"/>
             </w:rPr>
           </w:pPr>
-          <w:hyperlink w:anchor="_Toc24461648" w:history="1">
+          <w:hyperlink w:anchor="_Toc25164181" w:history="1">
             <w:r>
               <w:rPr>
                 <w:rStyle w:val="Hyperlink"/>
@@ -677,7 +677,7 @@
               <w:rPr>
                 <w:webHidden/>
               </w:rPr>
-              <w:instrText xml:space="preserve"> PAGEREF _Toc24461648 \h </w:instrText>
+              <w:instrText xml:space="preserve"> PAGEREF _Toc25164181 \h </w:instrText>
             </w:r>
             <w:r>
               <w:rPr>
@@ -712,10 +712,10 @@
             </w:tabs>
             <w:rPr>
               <w:rFonts w:eastAsiaTheme="minorEastAsia"/>
-              <w:lang w:val="en-GB" w:eastAsia="en-GB"/>
+              <w:lang w:val="en-FI" w:eastAsia="en-FI"/>
             </w:rPr>
           </w:pPr>
-          <w:hyperlink w:anchor="_Toc24461649" w:history="1">
+          <w:hyperlink w:anchor="_Toc25164182" w:history="1">
             <w:r>
               <w:rPr>
                 <w:rStyle w:val="Hyperlink"/>
@@ -738,7 +738,7 @@
               <w:rPr>
                 <w:webHidden/>
               </w:rPr>
-              <w:instrText xml:space="preserve"> PAGEREF _Toc24461649 \h </w:instrText>
+              <w:instrText xml:space="preserve"> PAGEREF _Toc25164182 \h </w:instrText>
             </w:r>
             <w:r>
               <w:rPr>
@@ -774,10 +774,10 @@
             <w:rPr>
               <w:rFonts w:eastAsiaTheme="minorEastAsia"/>
               <w:noProof/>
-              <w:lang w:val="en-GB" w:eastAsia="en-GB"/>
+              <w:lang w:val="en-FI" w:eastAsia="en-FI"/>
             </w:rPr>
           </w:pPr>
-          <w:hyperlink w:anchor="_Toc24461650" w:history="1">
+          <w:hyperlink w:anchor="_Toc25164183" w:history="1">
             <w:r>
               <w:rPr>
                 <w:rStyle w:val="Hyperlink"/>
@@ -804,7 +804,7 @@
                 <w:noProof/>
                 <w:webHidden/>
               </w:rPr>
-              <w:instrText xml:space="preserve"> PAGEREF _Toc24461650 \h </w:instrText>
+              <w:instrText xml:space="preserve"> PAGEREF _Toc25164183 \h </w:instrText>
             </w:r>
             <w:r>
               <w:rPr>
@@ -844,14 +844,15 @@
             <w:rPr>
               <w:rFonts w:eastAsiaTheme="minorEastAsia"/>
               <w:noProof/>
-              <w:lang w:val="en-GB" w:eastAsia="en-GB"/>
+              <w:lang w:val="en-FI" w:eastAsia="en-FI"/>
             </w:rPr>
           </w:pPr>
-          <w:hyperlink w:anchor="_Toc24461651" w:history="1">
+          <w:hyperlink w:anchor="_Toc25164184" w:history="1">
             <w:r>
               <w:rPr>
                 <w:rStyle w:val="Hyperlink"/>
                 <w:noProof/>
+                <w:lang w:val="fi-FI"/>
               </w:rPr>
               <w:t>New Connection Message (NCM)</w:t>
             </w:r>
@@ -874,7 +875,7 @@
                 <w:noProof/>
                 <w:webHidden/>
               </w:rPr>
-              <w:instrText xml:space="preserve"> PAGEREF _Toc24461651 \h </w:instrText>
+              <w:instrText xml:space="preserve"> PAGEREF _Toc25164184 \h </w:instrText>
             </w:r>
             <w:r>
               <w:rPr>
@@ -914,14 +915,15 @@
             <w:rPr>
               <w:rFonts w:eastAsiaTheme="minorEastAsia"/>
               <w:noProof/>
-              <w:lang w:val="en-GB" w:eastAsia="en-GB"/>
+              <w:lang w:val="en-FI" w:eastAsia="en-FI"/>
             </w:rPr>
           </w:pPr>
-          <w:hyperlink w:anchor="_Toc24461652" w:history="1">
+          <w:hyperlink w:anchor="_Toc25164185" w:history="1">
             <w:r>
               <w:rPr>
                 <w:rStyle w:val="Hyperlink"/>
                 <w:noProof/>
+                <w:lang w:val="fi-FI"/>
               </w:rPr>
               <w:t>Setup Connection Message (SCM)</w:t>
             </w:r>
@@ -944,7 +946,7 @@
                 <w:noProof/>
                 <w:webHidden/>
               </w:rPr>
-              <w:instrText xml:space="preserve"> PAGEREF _Toc24461652 \h </w:instrText>
+              <w:instrText xml:space="preserve"> PAGEREF _Toc25164185 \h </w:instrText>
             </w:r>
             <w:r>
               <w:rPr>
@@ -984,14 +986,15 @@
             <w:rPr>
               <w:rFonts w:eastAsiaTheme="minorEastAsia"/>
               <w:noProof/>
-              <w:lang w:val="en-GB" w:eastAsia="en-GB"/>
+              <w:lang w:val="en-FI" w:eastAsia="en-FI"/>
             </w:rPr>
           </w:pPr>
-          <w:hyperlink w:anchor="_Toc24461653" w:history="1">
+          <w:hyperlink w:anchor="_Toc25164186" w:history="1">
             <w:r>
               <w:rPr>
                 <w:rStyle w:val="Hyperlink"/>
                 <w:noProof/>
+                <w:lang w:val="fi-FI"/>
               </w:rPr>
               <w:t>Work Finished Message (WFM)</w:t>
             </w:r>
@@ -1014,7 +1017,7 @@
                 <w:noProof/>
                 <w:webHidden/>
               </w:rPr>
-              <w:instrText xml:space="preserve"> PAGEREF _Toc24461653 \h </w:instrText>
+              <w:instrText xml:space="preserve"> PAGEREF _Toc25164186 \h </w:instrText>
             </w:r>
             <w:r>
               <w:rPr>
@@ -1054,10 +1057,10 @@
             <w:rPr>
               <w:rFonts w:eastAsiaTheme="minorEastAsia"/>
               <w:noProof/>
-              <w:lang w:val="en-GB" w:eastAsia="en-GB"/>
+              <w:lang w:val="en-FI" w:eastAsia="en-FI"/>
             </w:rPr>
           </w:pPr>
-          <w:hyperlink w:anchor="_Toc24461654" w:history="1">
+          <w:hyperlink w:anchor="_Toc25164187" w:history="1">
             <w:r>
               <w:rPr>
                 <w:rStyle w:val="Hyperlink"/>
@@ -1084,7 +1087,7 @@
                 <w:noProof/>
                 <w:webHidden/>
               </w:rPr>
-              <w:instrText xml:space="preserve"> PAGEREF _Toc24461654 \h </w:instrText>
+              <w:instrText xml:space="preserve"> PAGEREF _Toc25164187 \h </w:instrText>
             </w:r>
             <w:r>
               <w:rPr>
@@ -1104,7 +1107,7 @@
                 <w:noProof/>
                 <w:webHidden/>
               </w:rPr>
-              <w:t>12</w:t>
+              <w:t>13</w:t>
             </w:r>
             <w:r>
               <w:rPr>
@@ -1124,14 +1127,15 @@
             <w:rPr>
               <w:rFonts w:eastAsiaTheme="minorEastAsia"/>
               <w:noProof/>
-              <w:lang w:val="en-GB" w:eastAsia="en-GB"/>
+              <w:lang w:val="en-FI" w:eastAsia="en-FI"/>
             </w:rPr>
           </w:pPr>
-          <w:hyperlink w:anchor="_Toc24461655" w:history="1">
+          <w:hyperlink w:anchor="_Toc25164188" w:history="1">
             <w:r>
               <w:rPr>
                 <w:rStyle w:val="Hyperlink"/>
                 <w:noProof/>
+                <w:lang w:val="fi-FI"/>
               </w:rPr>
               <w:t>Status Query Message (SQM)</w:t>
             </w:r>
@@ -1154,7 +1158,7 @@
                 <w:noProof/>
                 <w:webHidden/>
               </w:rPr>
-              <w:instrText xml:space="preserve"> PAGEREF _Toc24461655 \h </w:instrText>
+              <w:instrText xml:space="preserve"> PAGEREF _Toc25164188 \h </w:instrText>
             </w:r>
             <w:r>
               <w:rPr>
@@ -1194,14 +1198,15 @@
             <w:rPr>
               <w:rFonts w:eastAsiaTheme="minorEastAsia"/>
               <w:noProof/>
-              <w:lang w:val="en-GB" w:eastAsia="en-GB"/>
+              <w:lang w:val="en-FI" w:eastAsia="en-FI"/>
             </w:rPr>
           </w:pPr>
-          <w:hyperlink w:anchor="_Toc24461656" w:history="1">
+          <w:hyperlink w:anchor="_Toc25164189" w:history="1">
             <w:r>
               <w:rPr>
                 <w:rStyle w:val="Hyperlink"/>
                 <w:noProof/>
+                <w:lang w:val="fi-FI"/>
               </w:rPr>
               <w:t>System Startup Message (SSM)</w:t>
             </w:r>
@@ -1224,7 +1229,7 @@
                 <w:noProof/>
                 <w:webHidden/>
               </w:rPr>
-              <w:instrText xml:space="preserve"> PAGEREF _Toc24461656 \h </w:instrText>
+              <w:instrText xml:space="preserve"> PAGEREF _Toc25164189 \h </w:instrText>
             </w:r>
             <w:r>
               <w:rPr>
@@ -1264,14 +1269,15 @@
             <w:rPr>
               <w:rFonts w:eastAsiaTheme="minorEastAsia"/>
               <w:noProof/>
-              <w:lang w:val="en-GB" w:eastAsia="en-GB"/>
+              <w:lang w:val="en-FI" w:eastAsia="en-FI"/>
             </w:rPr>
           </w:pPr>
-          <w:hyperlink w:anchor="_Toc24461657" w:history="1">
+          <w:hyperlink w:anchor="_Toc25164190" w:history="1">
             <w:r>
               <w:rPr>
                 <w:rStyle w:val="Hyperlink"/>
                 <w:noProof/>
+                <w:lang w:val="fi-FI"/>
               </w:rPr>
               <w:t>System Shutdown Message (SHM)</w:t>
             </w:r>
@@ -1294,7 +1300,7 @@
                 <w:noProof/>
                 <w:webHidden/>
               </w:rPr>
-              <w:instrText xml:space="preserve"> PAGEREF _Toc24461657 \h </w:instrText>
+              <w:instrText xml:space="preserve"> PAGEREF _Toc25164190 \h </w:instrText>
             </w:r>
             <w:r>
               <w:rPr>
@@ -1334,14 +1340,15 @@
             <w:rPr>
               <w:rFonts w:eastAsiaTheme="minorEastAsia"/>
               <w:noProof/>
-              <w:lang w:val="en-GB" w:eastAsia="en-GB"/>
+              <w:lang w:val="en-FI" w:eastAsia="en-FI"/>
             </w:rPr>
           </w:pPr>
-          <w:hyperlink w:anchor="_Toc24461658" w:history="1">
+          <w:hyperlink w:anchor="_Toc25164191" w:history="1">
             <w:r>
               <w:rPr>
                 <w:rStyle w:val="Hyperlink"/>
                 <w:noProof/>
+                <w:lang w:val="fi-FI"/>
               </w:rPr>
               <w:t>Unfreeze Message (UFM)</w:t>
             </w:r>
@@ -1364,7 +1371,7 @@
                 <w:noProof/>
                 <w:webHidden/>
               </w:rPr>
-              <w:instrText xml:space="preserve"> PAGEREF _Toc24461658 \h </w:instrText>
+              <w:instrText xml:space="preserve"> PAGEREF _Toc25164191 \h </w:instrText>
             </w:r>
             <w:r>
               <w:rPr>
@@ -1404,14 +1411,15 @@
             <w:rPr>
               <w:rFonts w:eastAsiaTheme="minorEastAsia"/>
               <w:noProof/>
-              <w:lang w:val="en-GB" w:eastAsia="en-GB"/>
+              <w:lang w:val="en-FI" w:eastAsia="en-FI"/>
             </w:rPr>
           </w:pPr>
-          <w:hyperlink w:anchor="_Toc24461659" w:history="1">
+          <w:hyperlink w:anchor="_Toc25164192" w:history="1">
             <w:r>
               <w:rPr>
                 <w:rStyle w:val="Hyperlink"/>
                 <w:noProof/>
+                <w:lang w:val="fi-FI"/>
               </w:rPr>
               <w:t>Read Log Message (RLM)</w:t>
             </w:r>
@@ -1434,7 +1442,7 @@
                 <w:noProof/>
                 <w:webHidden/>
               </w:rPr>
-              <w:instrText xml:space="preserve"> PAGEREF _Toc24461659 \h </w:instrText>
+              <w:instrText xml:space="preserve"> PAGEREF _Toc25164192 \h </w:instrText>
             </w:r>
             <w:r>
               <w:rPr>
@@ -1474,14 +1482,15 @@
             <w:rPr>
               <w:rFonts w:eastAsiaTheme="minorEastAsia"/>
               <w:noProof/>
-              <w:lang w:val="en-GB" w:eastAsia="en-GB"/>
+              <w:lang w:val="en-FI" w:eastAsia="en-FI"/>
             </w:rPr>
           </w:pPr>
-          <w:hyperlink w:anchor="_Toc24461660" w:history="1">
+          <w:hyperlink w:anchor="_Toc25164193" w:history="1">
             <w:r>
               <w:rPr>
                 <w:rStyle w:val="Hyperlink"/>
                 <w:noProof/>
+                <w:lang w:val="fi-FI"/>
               </w:rPr>
               <w:t>Product Order Message (POM)</w:t>
             </w:r>
@@ -1504,7 +1513,7 @@
                 <w:noProof/>
                 <w:webHidden/>
               </w:rPr>
-              <w:instrText xml:space="preserve"> PAGEREF _Toc24461660 \h </w:instrText>
+              <w:instrText xml:space="preserve"> PAGEREF _Toc25164193 \h </w:instrText>
             </w:r>
             <w:r>
               <w:rPr>
@@ -1544,14 +1553,15 @@
             <w:rPr>
               <w:rFonts w:eastAsiaTheme="minorEastAsia"/>
               <w:noProof/>
-              <w:lang w:val="en-GB" w:eastAsia="en-GB"/>
+              <w:lang w:val="en-FI" w:eastAsia="en-FI"/>
             </w:rPr>
           </w:pPr>
-          <w:hyperlink w:anchor="_Toc24461661" w:history="1">
+          <w:hyperlink w:anchor="_Toc25164194" w:history="1">
             <w:r>
               <w:rPr>
                 <w:rStyle w:val="Hyperlink"/>
                 <w:noProof/>
+                <w:lang w:val="fi-FI"/>
               </w:rPr>
               <w:t>Move Product Message (MPM)</w:t>
             </w:r>
@@ -1574,7 +1584,7 @@
                 <w:noProof/>
                 <w:webHidden/>
               </w:rPr>
-              <w:instrText xml:space="preserve"> PAGEREF _Toc24461661 \h </w:instrText>
+              <w:instrText xml:space="preserve"> PAGEREF _Toc25164194 \h </w:instrText>
             </w:r>
             <w:r>
               <w:rPr>
@@ -1594,7 +1604,7 @@
                 <w:noProof/>
                 <w:webHidden/>
               </w:rPr>
-              <w:t>14</w:t>
+              <w:t>15</w:t>
             </w:r>
             <w:r>
               <w:rPr>
@@ -1614,14 +1624,15 @@
             <w:rPr>
               <w:rFonts w:eastAsiaTheme="minorEastAsia"/>
               <w:noProof/>
-              <w:lang w:val="en-GB" w:eastAsia="en-GB"/>
+              <w:lang w:val="en-FI" w:eastAsia="en-FI"/>
             </w:rPr>
           </w:pPr>
-          <w:hyperlink w:anchor="_Toc24461662" w:history="1">
+          <w:hyperlink w:anchor="_Toc25164195" w:history="1">
             <w:r>
               <w:rPr>
                 <w:rStyle w:val="Hyperlink"/>
                 <w:noProof/>
+                <w:lang w:val="fi-FI"/>
               </w:rPr>
               <w:t>Move Cell Message (MCM)</w:t>
             </w:r>
@@ -1644,7 +1655,7 @@
                 <w:noProof/>
                 <w:webHidden/>
               </w:rPr>
-              <w:instrText xml:space="preserve"> PAGEREF _Toc24461662 \h </w:instrText>
+              <w:instrText xml:space="preserve"> PAGEREF _Toc25164195 \h </w:instrText>
             </w:r>
             <w:r>
               <w:rPr>
@@ -1684,14 +1695,15 @@
             <w:rPr>
               <w:rFonts w:eastAsiaTheme="minorEastAsia"/>
               <w:noProof/>
-              <w:lang w:val="en-GB" w:eastAsia="en-GB"/>
+              <w:lang w:val="en-FI" w:eastAsia="en-FI"/>
             </w:rPr>
           </w:pPr>
-          <w:hyperlink w:anchor="_Toc24461663" w:history="1">
+          <w:hyperlink w:anchor="_Toc25164196" w:history="1">
             <w:r>
               <w:rPr>
                 <w:rStyle w:val="Hyperlink"/>
                 <w:noProof/>
+                <w:lang w:val="fi-FI"/>
               </w:rPr>
               <w:t>Remote Control Message (RCM)</w:t>
             </w:r>
@@ -1714,7 +1726,7 @@
                 <w:noProof/>
                 <w:webHidden/>
               </w:rPr>
-              <w:instrText xml:space="preserve"> PAGEREF _Toc24461663 \h </w:instrText>
+              <w:instrText xml:space="preserve"> PAGEREF _Toc25164196 \h </w:instrText>
             </w:r>
             <w:r>
               <w:rPr>
@@ -1735,6 +1747,93 @@
                 <w:webHidden/>
               </w:rPr>
               <w:t>15</w:t>
+            </w:r>
+            <w:r>
+              <w:rPr>
+                <w:noProof/>
+                <w:webHidden/>
+              </w:rPr>
+              <w:fldChar w:fldCharType="end"/>
+            </w:r>
+          </w:hyperlink>
+        </w:p>
+        <w:p>
+          <w:pPr>
+            <w:pStyle w:val="TOC2"/>
+            <w:tabs>
+              <w:tab w:val="right" w:leader="dot" w:pos="9350"/>
+            </w:tabs>
+            <w:rPr>
+              <w:rFonts w:eastAsiaTheme="minorEastAsia"/>
+              <w:noProof/>
+              <w:lang w:val="en-FI" w:eastAsia="en-FI"/>
+            </w:rPr>
+          </w:pPr>
+          <w:hyperlink w:anchor="_Toc25164197" w:history="1">
+            <w:r>
+              <w:rPr>
+                <w:rStyle w:val="Hyperlink"/>
+                <w:noProof/>
+                <w:lang w:val="fi-FI"/>
+              </w:rPr>
+              <w:t>Finish Order Messag</w:t>
+            </w:r>
+            <w:r>
+              <w:rPr>
+                <w:rStyle w:val="Hyperlink"/>
+                <w:noProof/>
+                <w:lang w:val="fi-FI"/>
+              </w:rPr>
+              <w:t>e</w:t>
+            </w:r>
+            <w:r>
+              <w:rPr>
+                <w:rStyle w:val="Hyperlink"/>
+                <w:noProof/>
+                <w:lang w:val="fi-FI"/>
+              </w:rPr>
+              <w:t xml:space="preserve"> (FOM)</w:t>
+            </w:r>
+            <w:r>
+              <w:rPr>
+                <w:noProof/>
+                <w:webHidden/>
+              </w:rPr>
+              <w:tab/>
+            </w:r>
+            <w:r>
+              <w:rPr>
+                <w:noProof/>
+                <w:webHidden/>
+              </w:rPr>
+              <w:fldChar w:fldCharType="begin"/>
+            </w:r>
+            <w:r>
+              <w:rPr>
+                <w:noProof/>
+                <w:webHidden/>
+              </w:rPr>
+              <w:instrText xml:space="preserve"> PAGEREF _Toc25164197 \h </w:instrText>
+            </w:r>
+            <w:r>
+              <w:rPr>
+                <w:noProof/>
+                <w:webHidden/>
+              </w:rPr>
+            </w:r>
+            <w:r>
+              <w:rPr>
+                <w:noProof/>
+                <w:webHidden/>
+              </w:rPr>
+              <w:fldChar w:fldCharType="separate"/>
+            </w:r>
+            <w:r>
+              <w:rPr>
+                <w:noProof/>
+                <w:webHidden/>
+              </w:rPr>
+              <w:t>16</w:t>
             </w:r>
             <w:r>
               <w:rPr>
@@ -1753,10 +1852,10 @@
             </w:tabs>
             <w:rPr>
               <w:rFonts w:eastAsiaTheme="minorEastAsia"/>
-              <w:lang w:val="en-GB" w:eastAsia="en-GB"/>
+              <w:lang w:val="en-FI" w:eastAsia="en-FI"/>
             </w:rPr>
           </w:pPr>
-          <w:hyperlink w:anchor="_Toc24461664" w:history="1">
+          <w:hyperlink w:anchor="_Toc25164198" w:history="1">
             <w:r>
               <w:rPr>
                 <w:rStyle w:val="Hyperlink"/>
@@ -1779,7 +1878,7 @@
               <w:rPr>
                 <w:webHidden/>
               </w:rPr>
-              <w:instrText xml:space="preserve"> PAGEREF _Toc24461664 \h </w:instrText>
+              <w:instrText xml:space="preserve"> PAGEREF _Toc25164198 \h </w:instrText>
             </w:r>
             <w:r>
               <w:rPr>
@@ -1814,10 +1913,10 @@
             </w:tabs>
             <w:rPr>
               <w:rFonts w:eastAsiaTheme="minorEastAsia"/>
-              <w:lang w:val="en-GB" w:eastAsia="en-GB"/>
+              <w:lang w:val="en-FI" w:eastAsia="en-FI"/>
             </w:rPr>
           </w:pPr>
-          <w:hyperlink w:anchor="_Toc24461665" w:history="1">
+          <w:hyperlink w:anchor="_Toc25164199" w:history="1">
             <w:r>
               <w:rPr>
                 <w:rStyle w:val="Hyperlink"/>
@@ -1840,7 +1939,7 @@
               <w:rPr>
                 <w:webHidden/>
               </w:rPr>
-              <w:instrText xml:space="preserve"> PAGEREF _Toc24461665 \h </w:instrText>
+              <w:instrText xml:space="preserve"> PAGEREF _Toc25164199 \h </w:instrText>
             </w:r>
             <w:r>
               <w:rPr>
@@ -1875,10 +1974,10 @@
             </w:tabs>
             <w:rPr>
               <w:rFonts w:eastAsiaTheme="minorEastAsia"/>
-              <w:lang w:val="en-GB" w:eastAsia="en-GB"/>
+              <w:lang w:val="en-FI" w:eastAsia="en-FI"/>
             </w:rPr>
           </w:pPr>
-          <w:hyperlink w:anchor="_Toc24461666" w:history="1">
+          <w:hyperlink w:anchor="_Toc25164200" w:history="1">
             <w:r>
               <w:rPr>
                 <w:rStyle w:val="Hyperlink"/>
@@ -1901,7 +2000,7 @@
               <w:rPr>
                 <w:webHidden/>
               </w:rPr>
-              <w:instrText xml:space="preserve"> PAGEREF _Toc24461666 \h </w:instrText>
+              <w:instrText xml:space="preserve"> PAGEREF _Toc25164200 \h </w:instrText>
             </w:r>
             <w:r>
               <w:rPr>
@@ -1918,7 +2017,7 @@
               <w:rPr>
                 <w:webHidden/>
               </w:rPr>
-              <w:t>17</w:t>
+              <w:t>18</w:t>
             </w:r>
             <w:r>
               <w:rPr>
@@ -1944,7 +2043,7 @@
       <w:pPr>
         <w:pStyle w:val="Heading1"/>
       </w:pPr>
-      <w:bookmarkStart w:id="1" w:name="_Toc24461644"/>
+      <w:bookmarkStart w:id="1" w:name="_Toc25164177"/>
       <w:r>
         <w:lastRenderedPageBreak/>
         <w:t xml:space="preserve">Laitteiden </w:t>
@@ -2073,6 +2172,7 @@
         <w:t xml:space="preserve"> ja </w:t>
       </w:r>
       <w:proofErr w:type="spellStart"/>
+      <w:proofErr w:type="gramStart"/>
       <w:r>
         <w:rPr>
           <w:lang w:val="fi-FI"/>
@@ -2080,6 +2180,7 @@
         <w:t>NCM:män</w:t>
       </w:r>
       <w:proofErr w:type="spellEnd"/>
+      <w:proofErr w:type="gramEnd"/>
       <w:r>
         <w:rPr>
           <w:lang w:val="fi-FI"/>
@@ -2099,6 +2200,7 @@
         <w:t xml:space="preserve">mestaripalvelimelta </w:t>
       </w:r>
       <w:proofErr w:type="spellStart"/>
+      <w:proofErr w:type="gramStart"/>
       <w:r>
         <w:rPr>
           <w:lang w:val="fi-FI"/>
@@ -2106,6 +2208,7 @@
         <w:t>SCM:män</w:t>
       </w:r>
       <w:proofErr w:type="spellEnd"/>
+      <w:proofErr w:type="gramEnd"/>
       <w:r>
         <w:rPr>
           <w:lang w:val="fi-FI"/>
@@ -2197,6 +2300,7 @@
         <w:t xml:space="preserve"> ja ei lähetä siihen vastaukseksi </w:t>
       </w:r>
       <w:proofErr w:type="spellStart"/>
+      <w:proofErr w:type="gramStart"/>
       <w:r>
         <w:rPr>
           <w:lang w:val="fi-FI"/>
@@ -2204,6 +2308,7 @@
         <w:t>WFM:mää</w:t>
       </w:r>
       <w:proofErr w:type="spellEnd"/>
+      <w:proofErr w:type="gramEnd"/>
       <w:r>
         <w:rPr>
           <w:lang w:val="fi-FI"/>
@@ -2308,6 +2413,7 @@
         <w:t xml:space="preserve"> kuunneltava </w:t>
       </w:r>
       <w:proofErr w:type="spellStart"/>
+      <w:proofErr w:type="gramStart"/>
       <w:r>
         <w:rPr>
           <w:lang w:val="fi-FI"/>
@@ -2321,6 +2427,7 @@
         <w:t>iä</w:t>
       </w:r>
       <w:proofErr w:type="spellEnd"/>
+      <w:proofErr w:type="gramEnd"/>
       <w:r>
         <w:rPr>
           <w:lang w:val="fi-FI"/>
@@ -2409,6 +2516,7 @@
         <w:t xml:space="preserve">Mestarin kanssa yhteyden muodostamisessa kättely vaihe on kaikki viestintä siihen asti, että komennettava laite alkaa odottamaan komentoa </w:t>
       </w:r>
       <w:proofErr w:type="spellStart"/>
+      <w:proofErr w:type="gramStart"/>
       <w:r>
         <w:rPr>
           <w:lang w:val="fi-FI"/>
@@ -2416,6 +2524,7 @@
         <w:t>SCM:män</w:t>
       </w:r>
       <w:proofErr w:type="spellEnd"/>
+      <w:proofErr w:type="gramEnd"/>
       <w:r>
         <w:rPr>
           <w:lang w:val="fi-FI"/>
@@ -2455,6 +2564,7 @@
         <w:t xml:space="preserve">ssa silloin, kun ne lähettävät </w:t>
       </w:r>
       <w:proofErr w:type="spellStart"/>
+      <w:proofErr w:type="gramStart"/>
       <w:r>
         <w:rPr>
           <w:lang w:val="fi-FI"/>
@@ -2462,6 +2572,7 @@
         <w:t>WFM:män</w:t>
       </w:r>
       <w:proofErr w:type="spellEnd"/>
+      <w:proofErr w:type="gramEnd"/>
       <w:r>
         <w:rPr>
           <w:lang w:val="fi-FI"/>
@@ -2832,8 +2943,17 @@
           <w:color w:val="FF0000"/>
           <w:lang w:val="fi-FI"/>
         </w:rPr>
-        <w:t>muiden laitteiden kanssa</w:t>
-      </w:r>
+        <w:t xml:space="preserve">muiden laitteiden </w:t>
+      </w:r>
+      <w:proofErr w:type="gramStart"/>
+      <w:r>
+        <w:rPr>
+          <w:color w:val="FF0000"/>
+          <w:lang w:val="fi-FI"/>
+        </w:rPr>
+        <w:t>kanssa</w:t>
+      </w:r>
+      <w:proofErr w:type="gramEnd"/>
       <w:r>
         <w:rPr>
           <w:color w:val="FF0000"/>
@@ -2868,7 +2988,7 @@
       <w:pPr>
         <w:pStyle w:val="Heading1"/>
       </w:pPr>
-      <w:bookmarkStart w:id="6" w:name="_Toc24461645"/>
+      <w:bookmarkStart w:id="6" w:name="_Toc25164178"/>
       <w:r>
         <w:t>J</w:t>
       </w:r>
@@ -2999,7 +3119,7 @@
       <w:pPr>
         <w:pStyle w:val="Heading1"/>
       </w:pPr>
-      <w:bookmarkStart w:id="7" w:name="_Toc24461646"/>
+      <w:bookmarkStart w:id="7" w:name="_Toc25164179"/>
       <w:proofErr w:type="spellStart"/>
       <w:r>
         <w:t>GoPiGo</w:t>
@@ -3139,7 +3259,7 @@
       <w:pPr>
         <w:pStyle w:val="Heading1"/>
       </w:pPr>
-      <w:bookmarkStart w:id="8" w:name="_Toc24461647"/>
+      <w:bookmarkStart w:id="8" w:name="_Toc25164180"/>
       <w:r>
         <w:t>UR5 - Mestari yhteys</w:t>
       </w:r>
@@ -3315,7 +3435,7 @@
       <w:pPr>
         <w:pStyle w:val="Heading1"/>
       </w:pPr>
-      <w:bookmarkStart w:id="9" w:name="_Toc24461648"/>
+      <w:bookmarkStart w:id="9" w:name="_Toc25164181"/>
       <w:r>
         <w:t>QT Client - Mestari yhteys</w:t>
       </w:r>
@@ -3395,7 +3515,7 @@
       <w:pPr>
         <w:pStyle w:val="Heading1"/>
       </w:pPr>
-      <w:bookmarkStart w:id="10" w:name="_Toc24461649"/>
+      <w:bookmarkStart w:id="10" w:name="_Toc25164182"/>
       <w:r>
         <w:t>Vies</w:t>
       </w:r>
@@ -4632,6 +4752,73 @@
           </w:p>
         </w:tc>
       </w:tr>
+      <w:tr>
+        <w:tc>
+          <w:tcPr>
+            <w:cnfStyle w:val="001000000000" w:firstRow="0" w:lastRow="0" w:firstColumn="1" w:lastColumn="0" w:oddVBand="0" w:evenVBand="0" w:oddHBand="0" w:evenHBand="0" w:firstRowFirstColumn="0" w:firstRowLastColumn="0" w:lastRowFirstColumn="0" w:lastRowLastColumn="0"/>
+            <w:tcW w:w="3256" w:type="dxa"/>
+          </w:tcPr>
+          <w:p>
+            <w:pPr>
+              <w:rPr>
+                <w:lang w:val="fi-FI"/>
+              </w:rPr>
+            </w:pPr>
+            <w:proofErr w:type="spellStart"/>
+            <w:r>
+              <w:rPr>
+                <w:lang w:val="fi-FI"/>
+              </w:rPr>
+              <w:t>Finish</w:t>
+            </w:r>
+            <w:proofErr w:type="spellEnd"/>
+            <w:r>
+              <w:rPr>
+                <w:lang w:val="fi-FI"/>
+              </w:rPr>
+              <w:t xml:space="preserve"> Order Message</w:t>
+            </w:r>
+          </w:p>
+        </w:tc>
+        <w:tc>
+          <w:tcPr>
+            <w:tcW w:w="2976" w:type="dxa"/>
+          </w:tcPr>
+          <w:p>
+            <w:pPr>
+              <w:cnfStyle w:val="000000000000" w:firstRow="0" w:lastRow="0" w:firstColumn="0" w:lastColumn="0" w:oddVBand="0" w:evenVBand="0" w:oddHBand="0" w:evenHBand="0" w:firstRowFirstColumn="0" w:firstRowLastColumn="0" w:lastRowFirstColumn="0" w:lastRowLastColumn="0"/>
+              <w:rPr>
+                <w:lang w:val="fi-FI"/>
+              </w:rPr>
+            </w:pPr>
+            <w:r>
+              <w:rPr>
+                <w:lang w:val="fi-FI"/>
+              </w:rPr>
+              <w:t>FOM</w:t>
+            </w:r>
+          </w:p>
+        </w:tc>
+        <w:tc>
+          <w:tcPr>
+            <w:tcW w:w="3118" w:type="dxa"/>
+          </w:tcPr>
+          <w:p>
+            <w:pPr>
+              <w:cnfStyle w:val="000000000000" w:firstRow="0" w:lastRow="0" w:firstColumn="0" w:lastColumn="0" w:oddVBand="0" w:evenVBand="0" w:oddHBand="0" w:evenHBand="0" w:firstRowFirstColumn="0" w:firstRowLastColumn="0" w:lastRowFirstColumn="0" w:lastRowLastColumn="0"/>
+              <w:rPr>
+                <w:lang w:val="fi-FI"/>
+              </w:rPr>
+            </w:pPr>
+            <w:r>
+              <w:rPr>
+                <w:lang w:val="fi-FI"/>
+              </w:rPr>
+              <w:t>15</w:t>
+            </w:r>
+          </w:p>
+        </w:tc>
+      </w:tr>
     </w:tbl>
     <w:p>
       <w:pPr>
@@ -4644,7 +4831,7 @@
       <w:pPr>
         <w:pStyle w:val="Heading2"/>
       </w:pPr>
-      <w:bookmarkStart w:id="11" w:name="_Toc24461650"/>
+      <w:bookmarkStart w:id="11" w:name="_Toc25164183"/>
       <w:r>
         <w:t>System Broadcast Message (</w:t>
       </w:r>
@@ -5041,14 +5228,28 @@
         <w:rPr>
           <w:lang w:val="fi-FI"/>
         </w:rPr>
-        <w:t>w+x</w:t>
+        <w:t>w+</w:t>
+      </w:r>
+      <w:proofErr w:type="gramStart"/>
+      <w:r>
+        <w:rPr>
+          <w:lang w:val="fi-FI"/>
+        </w:rPr>
+        <w:t>x</w:t>
       </w:r>
       <w:proofErr w:type="spellEnd"/>
       <w:r>
         <w:rPr>
           <w:lang w:val="fi-FI"/>
         </w:rPr>
-        <w:t>)/8</w:t>
+        <w:t>)/</w:t>
+      </w:r>
+      <w:proofErr w:type="gramEnd"/>
+      <w:r>
+        <w:rPr>
+          <w:lang w:val="fi-FI"/>
+        </w:rPr>
+        <w:t>8</w:t>
       </w:r>
       <w:r>
         <w:rPr>
@@ -5109,6 +5310,7 @@
         <w:t xml:space="preserve"> </w:t>
       </w:r>
       <w:proofErr w:type="spellStart"/>
+      <w:proofErr w:type="gramStart"/>
       <w:r>
         <w:rPr>
           <w:lang w:val="fi-FI"/>
@@ -5116,6 +5318,7 @@
         <w:t>x,y</w:t>
       </w:r>
       <w:proofErr w:type="spellEnd"/>
+      <w:proofErr w:type="gramEnd"/>
       <w:r>
         <w:rPr>
           <w:lang w:val="fi-FI"/>
@@ -5302,7 +5505,7 @@
           <w:lang w:val="fi-FI"/>
         </w:rPr>
       </w:pPr>
-      <w:bookmarkStart w:id="12" w:name="_Toc24461651"/>
+      <w:bookmarkStart w:id="12" w:name="_Toc25164184"/>
       <w:r>
         <w:rPr>
           <w:lang w:val="fi-FI"/>
@@ -5460,7 +5663,7 @@
           <w:lang w:val="fi-FI"/>
         </w:rPr>
       </w:pPr>
-      <w:bookmarkStart w:id="13" w:name="_Toc24461652"/>
+      <w:bookmarkStart w:id="13" w:name="_Toc25164185"/>
       <w:r>
         <w:rPr>
           <w:lang w:val="fi-FI"/>
@@ -5679,7 +5882,7 @@
           <w:lang w:val="fi-FI"/>
         </w:rPr>
       </w:pPr>
-      <w:bookmarkStart w:id="14" w:name="_Toc24461653"/>
+      <w:bookmarkStart w:id="14" w:name="_Toc25164186"/>
       <w:proofErr w:type="spellStart"/>
       <w:r>
         <w:rPr>
@@ -6324,6 +6527,7 @@
         <w:t xml:space="preserve">Kun tämä viestin on vastaus </w:t>
       </w:r>
       <w:proofErr w:type="spellStart"/>
+      <w:proofErr w:type="gramStart"/>
       <w:r>
         <w:rPr>
           <w:lang w:val="fi-FI"/>
@@ -6331,6 +6535,7 @@
         <w:t>RLM:llään</w:t>
       </w:r>
       <w:proofErr w:type="spellEnd"/>
+      <w:proofErr w:type="gramEnd"/>
       <w:r>
         <w:rPr>
           <w:lang w:val="fi-FI"/>
@@ -6394,6 +6599,7 @@
         <w:t xml:space="preserve">us </w:t>
       </w:r>
       <w:proofErr w:type="spellStart"/>
+      <w:proofErr w:type="gramStart"/>
       <w:r>
         <w:rPr>
           <w:lang w:val="fi-FI"/>
@@ -6401,6 +6607,7 @@
         <w:t>RCM:mään</w:t>
       </w:r>
       <w:proofErr w:type="spellEnd"/>
+      <w:proofErr w:type="gramEnd"/>
       <w:r>
         <w:rPr>
           <w:lang w:val="fi-FI"/>
@@ -6426,6 +6633,95 @@
           <w:lang w:val="fi-FI"/>
         </w:rPr>
         <w:t>eteenpäin lähetettyyn komentoon.</w:t>
+      </w:r>
+    </w:p>
+    <w:p>
+      <w:pPr>
+        <w:rPr>
+          <w:lang w:val="fi-FI"/>
+        </w:rPr>
+      </w:pPr>
+      <w:r>
+        <w:rPr>
+          <w:lang w:val="fi-FI"/>
+        </w:rPr>
+        <w:t xml:space="preserve">Kun viesti on vastaus </w:t>
+      </w:r>
+      <w:proofErr w:type="spellStart"/>
+      <w:proofErr w:type="gramStart"/>
+      <w:r>
+        <w:rPr>
+          <w:lang w:val="fi-FI"/>
+        </w:rPr>
+        <w:t>POM</w:t>
+      </w:r>
+      <w:r>
+        <w:rPr>
+          <w:lang w:val="fi-FI"/>
+        </w:rPr>
+        <w:t>:</w:t>
+      </w:r>
+      <w:r>
+        <w:rPr>
+          <w:lang w:val="fi-FI"/>
+        </w:rPr>
+        <w:t>m</w:t>
+      </w:r>
+      <w:r>
+        <w:rPr>
+          <w:lang w:val="fi-FI"/>
+        </w:rPr>
+        <w:t>ii</w:t>
+      </w:r>
+      <w:r>
+        <w:rPr>
+          <w:lang w:val="fi-FI"/>
+        </w:rPr>
+        <w:t>n</w:t>
+      </w:r>
+      <w:proofErr w:type="spellEnd"/>
+      <w:proofErr w:type="gramEnd"/>
+      <w:r>
+        <w:rPr>
+          <w:lang w:val="fi-FI"/>
+        </w:rPr>
+        <w:t xml:space="preserve"> ja virhe koodi on nolla</w:t>
+      </w:r>
+      <w:r>
+        <w:rPr>
+          <w:lang w:val="fi-FI"/>
+        </w:rPr>
+        <w:t xml:space="preserve"> </w:t>
+      </w:r>
+      <w:r>
+        <w:rPr>
+          <w:lang w:val="fi-FI"/>
+        </w:rPr>
+        <w:t>komennon numerosta riippuva tieto</w:t>
+      </w:r>
+      <w:r>
+        <w:rPr>
+          <w:lang w:val="fi-FI"/>
+        </w:rPr>
+        <w:t xml:space="preserve"> on neljä tavua pitkä</w:t>
+      </w:r>
+      <w:r>
+        <w:rPr>
+          <w:lang w:val="fi-FI"/>
+        </w:rPr>
+        <w:t xml:space="preserve"> sisältää</w:t>
+      </w:r>
+      <w:r>
+        <w:rPr>
+          <w:lang w:val="fi-FI"/>
+        </w:rPr>
+        <w:t xml:space="preserve"> </w:t>
+      </w:r>
+      <w:r>
+        <w:rPr>
+          <w:lang w:val="fi-FI"/>
+        </w:rPr>
+        <w:t>32 bittisen tuote kuljetus käsky numeron.</w:t>
       </w:r>
     </w:p>
     <w:p>
@@ -7327,158 +7623,6 @@
     </w:p>
     <w:p>
       <w:pPr>
-        <w:pStyle w:val="Heading2"/>
-      </w:pPr>
-      <w:bookmarkStart w:id="15" w:name="_Toc24461654"/>
-      <w:r>
-        <w:t>Closed Connection Message (CCM)</w:t>
-      </w:r>
-      <w:bookmarkEnd w:id="15"/>
-    </w:p>
-    <w:p>
-      <w:pPr>
-        <w:rPr>
-          <w:lang w:val="fi-FI"/>
-        </w:rPr>
-      </w:pPr>
-      <w:r>
-        <w:rPr>
-          <w:lang w:val="fi-FI"/>
-        </w:rPr>
-        <w:t>Tämä viest</w:t>
-      </w:r>
-      <w:r>
-        <w:rPr>
-          <w:lang w:val="fi-FI"/>
-        </w:rPr>
-        <w:t>i on komento</w:t>
-      </w:r>
-      <w:r>
-        <w:rPr>
-          <w:lang w:val="fi-FI"/>
-        </w:rPr>
-        <w:t>,</w:t>
-      </w:r>
-      <w:r>
-        <w:rPr>
-          <w:lang w:val="fi-FI"/>
-        </w:rPr>
-        <w:t xml:space="preserve"> jolla suljetaan yhteys. </w:t>
-      </w:r>
-      <w:r>
-        <w:rPr>
-          <w:lang w:val="fi-FI"/>
-        </w:rPr>
-        <w:t xml:space="preserve">Sen jälkeen kun, tähän viestiin on vastattu </w:t>
-      </w:r>
-      <w:proofErr w:type="spellStart"/>
-      <w:r>
-        <w:rPr>
-          <w:lang w:val="fi-FI"/>
-        </w:rPr>
-        <w:t>WFM:llä</w:t>
-      </w:r>
-      <w:proofErr w:type="spellEnd"/>
-      <w:r>
-        <w:rPr>
-          <w:lang w:val="fi-FI"/>
-        </w:rPr>
-        <w:t xml:space="preserve"> suljetaan TCP yhteys.</w:t>
-      </w:r>
-      <w:r>
-        <w:rPr>
-          <w:lang w:val="fi-FI"/>
-        </w:rPr>
-        <w:t xml:space="preserve"> </w:t>
-      </w:r>
-      <w:r>
-        <w:rPr>
-          <w:lang w:val="fi-FI"/>
-        </w:rPr>
-        <w:t xml:space="preserve">TCP yhteyden sulkee </w:t>
-      </w:r>
-      <w:proofErr w:type="spellStart"/>
-      <w:r>
-        <w:rPr>
-          <w:lang w:val="fi-FI"/>
-        </w:rPr>
-        <w:t>WFM:män</w:t>
-      </w:r>
-      <w:proofErr w:type="spellEnd"/>
-      <w:r>
-        <w:rPr>
-          <w:lang w:val="fi-FI"/>
-        </w:rPr>
-        <w:t xml:space="preserve"> lähettävä osapuoli. Yhteyden </w:t>
-      </w:r>
-      <w:r>
-        <w:rPr>
-          <w:lang w:val="fi-FI"/>
-        </w:rPr>
-        <w:lastRenderedPageBreak/>
-        <w:t>sulkevan osapuolen on pidettävä huoli sen lähettämän tiedon perille menemisestä ja TCP FIN ilmoituksen lähettämisestä.</w:t>
-      </w:r>
-    </w:p>
-    <w:p>
-      <w:pPr>
-        <w:rPr>
-          <w:lang w:val="fi-FI"/>
-        </w:rPr>
-      </w:pPr>
-      <w:r>
-        <w:rPr>
-          <w:lang w:val="fi-FI"/>
-        </w:rPr>
-        <w:t>Laite</w:t>
-      </w:r>
-      <w:r>
-        <w:rPr>
-          <w:lang w:val="fi-FI"/>
-        </w:rPr>
-        <w:t>,</w:t>
-      </w:r>
-      <w:r>
-        <w:rPr>
-          <w:lang w:val="fi-FI"/>
-        </w:rPr>
-        <w:t xml:space="preserve"> jolle on annettu väliaikainen identiteetti numero menettää tämän numeron vastatessaan tähän viestiin</w:t>
-      </w:r>
-      <w:r>
-        <w:rPr>
-          <w:lang w:val="fi-FI"/>
-        </w:rPr>
-        <w:t xml:space="preserve"> tai silloin, kun TCP yhteys katkeaa.</w:t>
-      </w:r>
-    </w:p>
-    <w:p>
-      <w:pPr>
-        <w:rPr>
-          <w:lang w:val="fi-FI"/>
-        </w:rPr>
-      </w:pPr>
-      <w:r>
-        <w:rPr>
-          <w:lang w:val="fi-FI"/>
-        </w:rPr>
-        <w:t xml:space="preserve">Tämä viesti sisältää ainoastaan yleisen </w:t>
-      </w:r>
-      <w:proofErr w:type="spellStart"/>
-      <w:r>
-        <w:rPr>
-          <w:lang w:val="fi-FI"/>
-        </w:rPr>
-        <w:t>headerin</w:t>
-      </w:r>
-      <w:proofErr w:type="spellEnd"/>
-      <w:r>
-        <w:rPr>
-          <w:lang w:val="fi-FI"/>
-        </w:rPr>
-        <w:t>.</w:t>
-      </w:r>
-    </w:p>
-    <w:p>
-      <w:pPr>
         <w:rPr>
           <w:lang w:val="fi-FI"/>
         </w:rPr>
@@ -7487,32 +7631,13 @@
     <w:p>
       <w:pPr>
         <w:pStyle w:val="Heading2"/>
-        <w:rPr>
-          <w:lang w:val="fi-FI"/>
-        </w:rPr>
       </w:pPr>
-      <w:bookmarkStart w:id="16" w:name="_Toc24461655"/>
-      <w:r>
-        <w:rPr>
-          <w:lang w:val="fi-FI"/>
-        </w:rPr>
-        <w:t xml:space="preserve">Status </w:t>
-      </w:r>
-      <w:proofErr w:type="spellStart"/>
-      <w:r>
-        <w:rPr>
-          <w:lang w:val="fi-FI"/>
-        </w:rPr>
-        <w:t>Query</w:t>
-      </w:r>
-      <w:proofErr w:type="spellEnd"/>
-      <w:r>
-        <w:rPr>
-          <w:lang w:val="fi-FI"/>
-        </w:rPr>
-        <w:t xml:space="preserve"> Message (SQM)</w:t>
-      </w:r>
-      <w:bookmarkEnd w:id="16"/>
+      <w:bookmarkStart w:id="15" w:name="_Toc25164187"/>
+      <w:r>
+        <w:lastRenderedPageBreak/>
+        <w:t>Closed Connection Message (CCM)</w:t>
+      </w:r>
+      <w:bookmarkEnd w:id="15"/>
     </w:p>
     <w:p>
       <w:pPr>
@@ -7524,7 +7649,31 @@
         <w:rPr>
           <w:lang w:val="fi-FI"/>
         </w:rPr>
-        <w:t xml:space="preserve">Tämä viesti on komento, jolla kysytään missä tilassa laite on. Tämän komennon vastaanottajan tulee ainoastaan vastata </w:t>
+        <w:t>Tämä viest</w:t>
+      </w:r>
+      <w:r>
+        <w:rPr>
+          <w:lang w:val="fi-FI"/>
+        </w:rPr>
+        <w:t>i on komento</w:t>
+      </w:r>
+      <w:r>
+        <w:rPr>
+          <w:lang w:val="fi-FI"/>
+        </w:rPr>
+        <w:t>,</w:t>
+      </w:r>
+      <w:r>
+        <w:rPr>
+          <w:lang w:val="fi-FI"/>
+        </w:rPr>
+        <w:t xml:space="preserve"> jolla suljetaan yhteys. </w:t>
+      </w:r>
+      <w:r>
+        <w:rPr>
+          <w:lang w:val="fi-FI"/>
+        </w:rPr>
+        <w:t xml:space="preserve">Sen jälkeen kun, tähän viestiin on vastattu </w:t>
       </w:r>
       <w:proofErr w:type="spellStart"/>
       <w:r>
@@ -7538,7 +7687,35 @@
         <w:rPr>
           <w:lang w:val="fi-FI"/>
         </w:rPr>
-        <w:t>, mutta ei tehdä mitään.</w:t>
+        <w:t xml:space="preserve"> suljetaan TCP yhteys.</w:t>
+      </w:r>
+      <w:r>
+        <w:rPr>
+          <w:lang w:val="fi-FI"/>
+        </w:rPr>
+        <w:t xml:space="preserve"> </w:t>
+      </w:r>
+      <w:r>
+        <w:rPr>
+          <w:lang w:val="fi-FI"/>
+        </w:rPr>
+        <w:t xml:space="preserve">TCP yhteyden sulkee </w:t>
+      </w:r>
+      <w:proofErr w:type="spellStart"/>
+      <w:proofErr w:type="gramStart"/>
+      <w:r>
+        <w:rPr>
+          <w:lang w:val="fi-FI"/>
+        </w:rPr>
+        <w:t>WFM:män</w:t>
+      </w:r>
+      <w:proofErr w:type="spellEnd"/>
+      <w:proofErr w:type="gramEnd"/>
+      <w:r>
+        <w:rPr>
+          <w:lang w:val="fi-FI"/>
+        </w:rPr>
+        <w:t xml:space="preserve"> lähettävä osapuoli. Yhteyden sulkevan osapuolen on pidettävä huoli sen lähettämän tiedon perille menemisestä ja TCP FIN ilmoituksen lähettämisestä.</w:t>
       </w:r>
     </w:p>
     <w:p>
@@ -7551,62 +7728,25 @@
         <w:rPr>
           <w:lang w:val="fi-FI"/>
         </w:rPr>
-        <w:t xml:space="preserve">Tämä viesti sisältää ainoastaan yleisen </w:t>
-      </w:r>
-      <w:proofErr w:type="spellStart"/>
-      <w:r>
-        <w:rPr>
-          <w:lang w:val="fi-FI"/>
-        </w:rPr>
-        <w:t>headerin</w:t>
-      </w:r>
-      <w:proofErr w:type="spellEnd"/>
-      <w:r>
-        <w:rPr>
-          <w:lang w:val="fi-FI"/>
-        </w:rPr>
-        <w:t>.</w:t>
-      </w:r>
-    </w:p>
-    <w:p>
-      <w:pPr>
-        <w:pStyle w:val="Heading2"/>
-        <w:rPr>
-          <w:lang w:val="fi-FI"/>
-        </w:rPr>
-      </w:pPr>
-      <w:bookmarkStart w:id="17" w:name="_Toc24461656"/>
-      <w:r>
-        <w:rPr>
-          <w:lang w:val="fi-FI"/>
-        </w:rPr>
-        <w:t>System Startup Message (SSM)</w:t>
-      </w:r>
-      <w:bookmarkEnd w:id="17"/>
-    </w:p>
-    <w:p>
-      <w:pPr>
-        <w:rPr>
-          <w:lang w:val="fi-FI"/>
-        </w:rPr>
-      </w:pPr>
-      <w:r>
-        <w:rPr>
-          <w:lang w:val="fi-FI"/>
-        </w:rPr>
-        <w:t xml:space="preserve">Tämä viesti on komento, jolla järjestelmä herätetään odottavasta tilasta ja siirrytään normaaliin tilaan. Tämän komennon voi ainoastaan suorittaa, kun varasto järjestelmä on </w:t>
-      </w:r>
-      <w:r>
-        <w:rPr>
-          <w:lang w:val="fi-FI"/>
-        </w:rPr>
-        <w:t>odottavassa</w:t>
-      </w:r>
-      <w:r>
-        <w:rPr>
-          <w:lang w:val="fi-FI"/>
-        </w:rPr>
-        <w:t xml:space="preserve"> tilassa.</w:t>
+        <w:t>Laite</w:t>
+      </w:r>
+      <w:r>
+        <w:rPr>
+          <w:lang w:val="fi-FI"/>
+        </w:rPr>
+        <w:t>,</w:t>
+      </w:r>
+      <w:r>
+        <w:rPr>
+          <w:lang w:val="fi-FI"/>
+        </w:rPr>
+        <w:t xml:space="preserve"> jolle on annettu väliaikainen identiteetti numero menettää tämän numeron vastatessaan tähän viestiin</w:t>
+      </w:r>
+      <w:r>
+        <w:rPr>
+          <w:lang w:val="fi-FI"/>
+        </w:rPr>
+        <w:t xml:space="preserve"> tai silloin, kun TCP yhteys katkeaa.</w:t>
       </w:r>
     </w:p>
     <w:p>
@@ -7650,28 +7790,28 @@
           <w:lang w:val="fi-FI"/>
         </w:rPr>
       </w:pPr>
-      <w:bookmarkStart w:id="18" w:name="_Toc24461657"/>
-      <w:r>
-        <w:rPr>
-          <w:lang w:val="fi-FI"/>
-        </w:rPr>
-        <w:t xml:space="preserve">System </w:t>
+      <w:bookmarkStart w:id="16" w:name="_Toc25164188"/>
+      <w:r>
+        <w:rPr>
+          <w:lang w:val="fi-FI"/>
+        </w:rPr>
+        <w:t xml:space="preserve">Status </w:t>
       </w:r>
       <w:proofErr w:type="spellStart"/>
       <w:r>
         <w:rPr>
           <w:lang w:val="fi-FI"/>
         </w:rPr>
-        <w:t>Shutdown</w:t>
+        <w:t>Query</w:t>
       </w:r>
       <w:proofErr w:type="spellEnd"/>
       <w:r>
         <w:rPr>
           <w:lang w:val="fi-FI"/>
         </w:rPr>
-        <w:t xml:space="preserve"> Message (SHM)</w:t>
-      </w:r>
-      <w:bookmarkEnd w:id="18"/>
+        <w:t xml:space="preserve"> Message (SQM)</w:t>
+      </w:r>
+      <w:bookmarkEnd w:id="16"/>
     </w:p>
     <w:p>
       <w:pPr>
@@ -7683,19 +7823,89 @@
         <w:rPr>
           <w:lang w:val="fi-FI"/>
         </w:rPr>
-        <w:t xml:space="preserve">Tämä viesti on komento, jolla järjestelmä siirretään </w:t>
-      </w:r>
-      <w:r>
-        <w:rPr>
-          <w:lang w:val="fi-FI"/>
-        </w:rPr>
-        <w:t>odottavaan</w:t>
-      </w:r>
-      <w:r>
-        <w:rPr>
-          <w:lang w:val="fi-FI"/>
-        </w:rPr>
-        <w:t xml:space="preserve"> tilaan. Tämän komennon voi ainoastaan suorittaa, kun varasto järjestelmä on normaalissa tilassa.</w:t>
+        <w:t xml:space="preserve">Tämä viesti on komento, jolla kysytään missä tilassa laite on. Tämän komennon vastaanottajan tulee ainoastaan vastata </w:t>
+      </w:r>
+      <w:proofErr w:type="spellStart"/>
+      <w:r>
+        <w:rPr>
+          <w:lang w:val="fi-FI"/>
+        </w:rPr>
+        <w:t>WFM:llä</w:t>
+      </w:r>
+      <w:proofErr w:type="spellEnd"/>
+      <w:r>
+        <w:rPr>
+          <w:lang w:val="fi-FI"/>
+        </w:rPr>
+        <w:t>, mutta ei tehdä mitään.</w:t>
+      </w:r>
+    </w:p>
+    <w:p>
+      <w:pPr>
+        <w:rPr>
+          <w:lang w:val="fi-FI"/>
+        </w:rPr>
+      </w:pPr>
+      <w:r>
+        <w:rPr>
+          <w:lang w:val="fi-FI"/>
+        </w:rPr>
+        <w:t xml:space="preserve">Tämä viesti sisältää ainoastaan yleisen </w:t>
+      </w:r>
+      <w:proofErr w:type="spellStart"/>
+      <w:r>
+        <w:rPr>
+          <w:lang w:val="fi-FI"/>
+        </w:rPr>
+        <w:t>headerin</w:t>
+      </w:r>
+      <w:proofErr w:type="spellEnd"/>
+      <w:r>
+        <w:rPr>
+          <w:lang w:val="fi-FI"/>
+        </w:rPr>
+        <w:t>.</w:t>
+      </w:r>
+    </w:p>
+    <w:p>
+      <w:pPr>
+        <w:pStyle w:val="Heading2"/>
+        <w:rPr>
+          <w:lang w:val="fi-FI"/>
+        </w:rPr>
+      </w:pPr>
+      <w:bookmarkStart w:id="17" w:name="_Toc25164189"/>
+      <w:r>
+        <w:rPr>
+          <w:lang w:val="fi-FI"/>
+        </w:rPr>
+        <w:t>System Startup Message (SSM)</w:t>
+      </w:r>
+      <w:bookmarkEnd w:id="17"/>
+    </w:p>
+    <w:p>
+      <w:pPr>
+        <w:rPr>
+          <w:lang w:val="fi-FI"/>
+        </w:rPr>
+      </w:pPr>
+      <w:r>
+        <w:rPr>
+          <w:lang w:val="fi-FI"/>
+        </w:rPr>
+        <w:t xml:space="preserve">Tämä viesti on komento, jolla järjestelmä herätetään odottavasta tilasta ja siirrytään normaaliin tilaan. Tämän komennon voi ainoastaan suorittaa, kun varasto järjestelmä on </w:t>
+      </w:r>
+      <w:r>
+        <w:rPr>
+          <w:lang w:val="fi-FI"/>
+        </w:rPr>
+        <w:t>odottavassa</w:t>
+      </w:r>
+      <w:r>
+        <w:rPr>
+          <w:lang w:val="fi-FI"/>
+        </w:rPr>
+        <w:t xml:space="preserve"> tilassa.</w:t>
       </w:r>
     </w:p>
     <w:p>
@@ -7739,22 +7949,28 @@
           <w:lang w:val="fi-FI"/>
         </w:rPr>
       </w:pPr>
-      <w:bookmarkStart w:id="19" w:name="_Toc24461658"/>
+      <w:bookmarkStart w:id="18" w:name="_Toc25164190"/>
+      <w:r>
+        <w:rPr>
+          <w:lang w:val="fi-FI"/>
+        </w:rPr>
+        <w:t xml:space="preserve">System </w:t>
+      </w:r>
       <w:proofErr w:type="spellStart"/>
       <w:r>
         <w:rPr>
           <w:lang w:val="fi-FI"/>
         </w:rPr>
-        <w:t>Unfreeze</w:t>
+        <w:t>Shutdown</w:t>
       </w:r>
       <w:proofErr w:type="spellEnd"/>
       <w:r>
         <w:rPr>
           <w:lang w:val="fi-FI"/>
         </w:rPr>
-        <w:t xml:space="preserve"> Message (UFM)</w:t>
-      </w:r>
-      <w:bookmarkEnd w:id="19"/>
+        <w:t xml:space="preserve"> Message (SHM)</w:t>
+      </w:r>
+      <w:bookmarkEnd w:id="18"/>
     </w:p>
     <w:p>
       <w:pPr>
@@ -7766,48 +7982,19 @@
         <w:rPr>
           <w:lang w:val="fi-FI"/>
         </w:rPr>
-        <w:t>Tämä viesti on komento, jolla varasto järjestelmä siirretään pysäytetystä tilasta takaisin normaaliin tilaan. Tämän komennon voi ainoastaan suorittaa, kun varasto järjestelmä on pysäytetyssä tilassa.</w:t>
-      </w:r>
-    </w:p>
-    <w:p>
-      <w:pPr>
-        <w:rPr>
-          <w:lang w:val="fi-FI"/>
-        </w:rPr>
-      </w:pPr>
-      <w:r>
-        <w:rPr>
-          <w:lang w:val="fi-FI"/>
-        </w:rPr>
-        <w:t xml:space="preserve">Tarkoituksena on, että pysäytetyssä tilassa paikalle kutsutaan teknikko, joka vie </w:t>
-      </w:r>
-      <w:proofErr w:type="spellStart"/>
-      <w:r>
-        <w:rPr>
-          <w:lang w:val="fi-FI"/>
-        </w:rPr>
-        <w:t>GoPiGo</w:t>
-      </w:r>
-      <w:proofErr w:type="spellEnd"/>
-      <w:r>
-        <w:rPr>
-          <w:lang w:val="fi-FI"/>
-        </w:rPr>
-        <w:t xml:space="preserve"> –robotit koordinaatteihin, joissa robotit olivat ennen järjestelmän käynnistysviestiä (SSM). Teknikko myös kerää kaikki paketit </w:t>
-      </w:r>
-      <w:proofErr w:type="spellStart"/>
-      <w:r>
-        <w:rPr>
-          <w:lang w:val="fi-FI"/>
-        </w:rPr>
-        <w:t>GoPiGo</w:t>
-      </w:r>
-      <w:proofErr w:type="spellEnd"/>
-      <w:r>
-        <w:rPr>
-          <w:lang w:val="fi-FI"/>
-        </w:rPr>
-        <w:t xml:space="preserve"> robottien kyydistä UR5:n lähettyville, jotta pieleen mennyt tilaus voidaan toistaa.</w:t>
+        <w:t xml:space="preserve">Tämä viesti on komento, jolla järjestelmä siirretään </w:t>
+      </w:r>
+      <w:r>
+        <w:rPr>
+          <w:lang w:val="fi-FI"/>
+        </w:rPr>
+        <w:t>odottavaan</w:t>
+      </w:r>
+      <w:r>
+        <w:rPr>
+          <w:lang w:val="fi-FI"/>
+        </w:rPr>
+        <w:t xml:space="preserve"> tilaan. Tämän komennon voi ainoastaan suorittaa, kun varasto järjestelmä on normaalissa tilassa.</w:t>
       </w:r>
     </w:p>
     <w:p>
@@ -7851,7 +8038,120 @@
           <w:lang w:val="fi-FI"/>
         </w:rPr>
       </w:pPr>
-      <w:bookmarkStart w:id="20" w:name="_Toc24461659"/>
+      <w:bookmarkStart w:id="19" w:name="_Toc25164191"/>
+      <w:proofErr w:type="spellStart"/>
+      <w:r>
+        <w:rPr>
+          <w:lang w:val="fi-FI"/>
+        </w:rPr>
+        <w:t>Unfreeze</w:t>
+      </w:r>
+      <w:proofErr w:type="spellEnd"/>
+      <w:r>
+        <w:rPr>
+          <w:lang w:val="fi-FI"/>
+        </w:rPr>
+        <w:t xml:space="preserve"> Message (UFM)</w:t>
+      </w:r>
+      <w:bookmarkEnd w:id="19"/>
+    </w:p>
+    <w:p>
+      <w:pPr>
+        <w:rPr>
+          <w:lang w:val="fi-FI"/>
+        </w:rPr>
+      </w:pPr>
+      <w:r>
+        <w:rPr>
+          <w:lang w:val="fi-FI"/>
+        </w:rPr>
+        <w:t>Tämä viesti on komento, jolla varasto järjestelmä siirretään pysäytetystä tilasta takaisin normaaliin tilaan. Tämän komennon voi ainoastaan suorittaa, kun varasto järjestelmä on pysäytetyssä tilassa.</w:t>
+      </w:r>
+    </w:p>
+    <w:p>
+      <w:pPr>
+        <w:rPr>
+          <w:lang w:val="fi-FI"/>
+        </w:rPr>
+      </w:pPr>
+      <w:r>
+        <w:rPr>
+          <w:lang w:val="fi-FI"/>
+        </w:rPr>
+        <w:lastRenderedPageBreak/>
+        <w:t xml:space="preserve">Tarkoituksena on, että pysäytetyssä tilassa paikalle kutsutaan teknikko, joka vie </w:t>
+      </w:r>
+      <w:proofErr w:type="spellStart"/>
+      <w:r>
+        <w:rPr>
+          <w:lang w:val="fi-FI"/>
+        </w:rPr>
+        <w:t>GoPiGo</w:t>
+      </w:r>
+      <w:proofErr w:type="spellEnd"/>
+      <w:r>
+        <w:rPr>
+          <w:lang w:val="fi-FI"/>
+        </w:rPr>
+        <w:t xml:space="preserve"> –robotit koordinaatteihin, joissa robotit olivat ennen järjestelmän käynnistysviestiä (SSM). Teknikko myös kerää kaikki paketit </w:t>
+      </w:r>
+      <w:proofErr w:type="spellStart"/>
+      <w:r>
+        <w:rPr>
+          <w:lang w:val="fi-FI"/>
+        </w:rPr>
+        <w:t>GoPiGo</w:t>
+      </w:r>
+      <w:proofErr w:type="spellEnd"/>
+      <w:r>
+        <w:rPr>
+          <w:lang w:val="fi-FI"/>
+        </w:rPr>
+        <w:t xml:space="preserve"> robottien kyydistä UR5:n lähettyville, jotta pieleen mennyt tilaus voidaan toistaa.</w:t>
+      </w:r>
+    </w:p>
+    <w:p>
+      <w:pPr>
+        <w:rPr>
+          <w:lang w:val="fi-FI"/>
+        </w:rPr>
+      </w:pPr>
+      <w:r>
+        <w:rPr>
+          <w:lang w:val="fi-FI"/>
+        </w:rPr>
+        <w:t xml:space="preserve">Tämä viesti sisältää ainoastaan yleisen </w:t>
+      </w:r>
+      <w:proofErr w:type="spellStart"/>
+      <w:r>
+        <w:rPr>
+          <w:lang w:val="fi-FI"/>
+        </w:rPr>
+        <w:t>headerin</w:t>
+      </w:r>
+      <w:proofErr w:type="spellEnd"/>
+      <w:r>
+        <w:rPr>
+          <w:lang w:val="fi-FI"/>
+        </w:rPr>
+        <w:t>.</w:t>
+      </w:r>
+    </w:p>
+    <w:p>
+      <w:pPr>
+        <w:rPr>
+          <w:lang w:val="fi-FI"/>
+        </w:rPr>
+      </w:pPr>
+    </w:p>
+    <w:p>
+      <w:pPr>
+        <w:pStyle w:val="Heading2"/>
+        <w:rPr>
+          <w:lang w:val="fi-FI"/>
+        </w:rPr>
+      </w:pPr>
+      <w:bookmarkStart w:id="20" w:name="_Toc25164192"/>
       <w:r>
         <w:rPr>
           <w:lang w:val="fi-FI"/>
@@ -7979,7 +8279,7 @@
           <w:lang w:val="fi-FI"/>
         </w:rPr>
       </w:pPr>
-      <w:bookmarkStart w:id="21" w:name="_Toc24461660"/>
+      <w:bookmarkStart w:id="21" w:name="_Toc25164193"/>
       <w:r>
         <w:rPr>
           <w:lang w:val="fi-FI"/>
@@ -8187,6 +8487,42 @@
           <w:lang w:val="fi-FI"/>
         </w:rPr>
       </w:pPr>
+      <w:r>
+        <w:rPr>
+          <w:lang w:val="fi-FI"/>
+        </w:rPr>
+        <w:lastRenderedPageBreak/>
+        <w:t xml:space="preserve">Mestari lähettää vastauksessaan 32 bittisen numeron </w:t>
+      </w:r>
+      <w:proofErr w:type="spellStart"/>
+      <w:proofErr w:type="gramStart"/>
+      <w:r>
+        <w:rPr>
+          <w:lang w:val="fi-FI"/>
+        </w:rPr>
+        <w:t>WFM:män</w:t>
+      </w:r>
+      <w:proofErr w:type="spellEnd"/>
+      <w:proofErr w:type="gramEnd"/>
+      <w:r>
+        <w:rPr>
+          <w:lang w:val="fi-FI"/>
+        </w:rPr>
+        <w:t xml:space="preserve"> komennosta riippuvassa osassa. Tämä numero on tuote </w:t>
+      </w:r>
+      <w:r>
+        <w:rPr>
+          <w:lang w:val="fi-FI"/>
+        </w:rPr>
+        <w:t>kuljetus käskyn numero.</w:t>
+      </w:r>
+    </w:p>
+    <w:p>
+      <w:pPr>
+        <w:rPr>
+          <w:lang w:val="fi-FI"/>
+        </w:rPr>
+      </w:pPr>
     </w:p>
     <w:p>
       <w:pPr>
@@ -8195,7 +8531,7 @@
           <w:lang w:val="fi-FI"/>
         </w:rPr>
       </w:pPr>
-      <w:bookmarkStart w:id="22" w:name="_Toc24461661"/>
+      <w:bookmarkStart w:id="22" w:name="_Toc25164194"/>
       <w:proofErr w:type="spellStart"/>
       <w:r>
         <w:rPr>
@@ -8267,7 +8603,6 @@
         <w:rPr>
           <w:lang w:val="fi-FI"/>
         </w:rPr>
-        <w:lastRenderedPageBreak/>
         <w:t xml:space="preserve">   </w:t>
       </w:r>
       <w:r>
@@ -8364,7 +8699,7 @@
           <w:lang w:val="fi-FI"/>
         </w:rPr>
       </w:pPr>
-      <w:bookmarkStart w:id="23" w:name="_Toc24461662"/>
+      <w:bookmarkStart w:id="23" w:name="_Toc25164195"/>
       <w:proofErr w:type="spellStart"/>
       <w:r>
         <w:rPr>
@@ -8508,7 +8843,7 @@
           <w:lang w:val="fi-FI"/>
         </w:rPr>
       </w:pPr>
-      <w:bookmarkStart w:id="24" w:name="_Toc24461663"/>
+      <w:bookmarkStart w:id="24" w:name="_Toc25164196"/>
       <w:r>
         <w:rPr>
           <w:lang w:val="fi-FI"/>
@@ -8649,7 +8984,14 @@
         <w:rPr>
           <w:lang w:val="fi-FI"/>
         </w:rPr>
-        <w:t>laite asetetaan mestarin hallintaan Tämä komento ei saa sisältää eteenpäin lähetettävää komentoa.</w:t>
+        <w:t xml:space="preserve">laite asetetaan </w:t>
+      </w:r>
+      <w:r>
+        <w:rPr>
+          <w:lang w:val="fi-FI"/>
+        </w:rPr>
+        <w:lastRenderedPageBreak/>
+        <w:t>mestarin hallintaan Tämä komento ei saa sisältää eteenpäin lähetettävää komentoa.</w:t>
       </w:r>
       <w:r>
         <w:rPr>
@@ -8729,7 +9071,6 @@
         <w:rPr>
           <w:lang w:val="fi-FI"/>
         </w:rPr>
-        <w:lastRenderedPageBreak/>
         <w:t>QT-</w:t>
       </w:r>
       <w:proofErr w:type="spellStart"/>
@@ -8858,6 +9199,7 @@
         <w:t xml:space="preserve">WFM eteenpäin lähetettävään komentoon tulee </w:t>
       </w:r>
       <w:proofErr w:type="spellStart"/>
+      <w:proofErr w:type="gramStart"/>
       <w:r>
         <w:rPr>
           <w:lang w:val="fi-FI"/>
@@ -8865,6 +9207,7 @@
         <w:t>RCM:mään</w:t>
       </w:r>
       <w:proofErr w:type="spellEnd"/>
+      <w:proofErr w:type="gramEnd"/>
       <w:r>
         <w:rPr>
           <w:lang w:val="fi-FI"/>
@@ -8884,6 +9227,304 @@
           <w:lang w:val="fi-FI"/>
         </w:rPr>
         <w:t xml:space="preserve"> komennosta riippuvan osan kautta.</w:t>
+      </w:r>
+      <w:r>
+        <w:rPr>
+          <w:lang w:val="fi-FI"/>
+        </w:rPr>
+        <w:t xml:space="preserve"> </w:t>
+      </w:r>
+    </w:p>
+    <w:p>
+      <w:pPr>
+        <w:rPr>
+          <w:lang w:val="fi-FI"/>
+        </w:rPr>
+      </w:pPr>
+    </w:p>
+    <w:p>
+      <w:pPr>
+        <w:pStyle w:val="Heading2"/>
+        <w:rPr>
+          <w:lang w:val="fi-FI"/>
+        </w:rPr>
+      </w:pPr>
+      <w:bookmarkStart w:id="25" w:name="_Toc25164197"/>
+      <w:proofErr w:type="spellStart"/>
+      <w:r>
+        <w:rPr>
+          <w:lang w:val="fi-FI"/>
+        </w:rPr>
+        <w:t>Finish</w:t>
+      </w:r>
+      <w:proofErr w:type="spellEnd"/>
+      <w:r>
+        <w:rPr>
+          <w:lang w:val="fi-FI"/>
+        </w:rPr>
+        <w:t xml:space="preserve"> Order</w:t>
+      </w:r>
+      <w:r>
+        <w:rPr>
+          <w:lang w:val="fi-FI"/>
+        </w:rPr>
+        <w:t xml:space="preserve"> Message (</w:t>
+      </w:r>
+      <w:r>
+        <w:rPr>
+          <w:lang w:val="fi-FI"/>
+        </w:rPr>
+        <w:t>FO</w:t>
+      </w:r>
+      <w:r>
+        <w:rPr>
+          <w:lang w:val="fi-FI"/>
+        </w:rPr>
+        <w:t>M)</w:t>
+      </w:r>
+      <w:bookmarkEnd w:id="25"/>
+    </w:p>
+    <w:p>
+      <w:pPr>
+        <w:rPr>
+          <w:lang w:val="fi-FI"/>
+        </w:rPr>
+      </w:pPr>
+      <w:r>
+        <w:rPr>
+          <w:lang w:val="fi-FI"/>
+        </w:rPr>
+        <w:t>Tämä viesti on komento, jolla</w:t>
+      </w:r>
+      <w:r>
+        <w:rPr>
+          <w:lang w:val="fi-FI"/>
+        </w:rPr>
+        <w:t xml:space="preserve"> QT-</w:t>
+      </w:r>
+      <w:proofErr w:type="spellStart"/>
+      <w:r>
+        <w:rPr>
+          <w:lang w:val="fi-FI"/>
+        </w:rPr>
+        <w:t>Clientti</w:t>
+      </w:r>
+      <w:proofErr w:type="spellEnd"/>
+      <w:r>
+        <w:rPr>
+          <w:lang w:val="fi-FI"/>
+        </w:rPr>
+        <w:t xml:space="preserve"> </w:t>
+      </w:r>
+      <w:r>
+        <w:rPr>
+          <w:lang w:val="fi-FI"/>
+        </w:rPr>
+        <w:t>kuittaa tuotteen kuljetuksen tuleen loppuunsa ja siitä</w:t>
+      </w:r>
+      <w:r>
+        <w:rPr>
+          <w:lang w:val="fi-FI"/>
+        </w:rPr>
+        <w:t>,</w:t>
+      </w:r>
+      <w:r>
+        <w:rPr>
+          <w:lang w:val="fi-FI"/>
+        </w:rPr>
+        <w:t xml:space="preserve"> että </w:t>
+      </w:r>
+      <w:proofErr w:type="gramStart"/>
+      <w:r>
+        <w:rPr>
+          <w:lang w:val="fi-FI"/>
+        </w:rPr>
+        <w:t>tuotte</w:t>
+      </w:r>
+      <w:proofErr w:type="gramEnd"/>
+      <w:r>
+        <w:rPr>
+          <w:lang w:val="fi-FI"/>
+        </w:rPr>
+        <w:t xml:space="preserve"> </w:t>
+      </w:r>
+      <w:r>
+        <w:rPr>
+          <w:lang w:val="fi-FI"/>
+        </w:rPr>
+        <w:t xml:space="preserve">on </w:t>
+      </w:r>
+      <w:r>
+        <w:rPr>
+          <w:lang w:val="fi-FI"/>
+        </w:rPr>
+        <w:t>poistettu</w:t>
+      </w:r>
+      <w:r>
+        <w:rPr>
+          <w:lang w:val="fi-FI"/>
+        </w:rPr>
+        <w:t xml:space="preserve"> </w:t>
+      </w:r>
+      <w:proofErr w:type="spellStart"/>
+      <w:r>
+        <w:rPr>
+          <w:lang w:val="fi-FI"/>
+        </w:rPr>
+        <w:t>gopigon</w:t>
+      </w:r>
+      <w:proofErr w:type="spellEnd"/>
+      <w:r>
+        <w:rPr>
+          <w:lang w:val="fi-FI"/>
+        </w:rPr>
+        <w:t xml:space="preserve"> päältä. </w:t>
+      </w:r>
+      <w:r>
+        <w:rPr>
+          <w:lang w:val="fi-FI"/>
+        </w:rPr>
+        <w:t xml:space="preserve">Tämän komennon jälkeen mestari voi </w:t>
+      </w:r>
+      <w:r>
+        <w:rPr>
+          <w:lang w:val="fi-FI"/>
+        </w:rPr>
+        <w:t xml:space="preserve">käyttää </w:t>
+      </w:r>
+      <w:proofErr w:type="spellStart"/>
+      <w:r>
+        <w:rPr>
+          <w:lang w:val="fi-FI"/>
+        </w:rPr>
+        <w:t>gopigoa</w:t>
+      </w:r>
+      <w:proofErr w:type="spellEnd"/>
+      <w:r>
+        <w:rPr>
+          <w:lang w:val="fi-FI"/>
+        </w:rPr>
+        <w:t xml:space="preserve"> muihin tarkoituksiin.</w:t>
+      </w:r>
+    </w:p>
+    <w:p>
+      <w:pPr>
+        <w:rPr>
+          <w:lang w:val="fi-FI"/>
+        </w:rPr>
+      </w:pPr>
+      <w:r>
+        <w:rPr>
+          <w:noProof/>
+          <w:lang w:val="fi-FI"/>
+        </w:rPr>
+        <w:drawing>
+          <wp:inline distT="0" distB="0" distL="0" distR="0" wp14:anchorId="5F69E711" wp14:editId="3CF5EAF0">
+            <wp:extent cx="5924550" cy="933450"/>
+            <wp:effectExtent l="0" t="0" r="0" b="0"/>
+            <wp:docPr id="6" name="Picture 6"/>
+            <wp:cNvGraphicFramePr>
+              <a:graphicFrameLocks xmlns:a="http://schemas.openxmlformats.org/drawingml/2006/main" noChangeAspect="1"/>
+            </wp:cNvGraphicFramePr>
+            <a:graphic xmlns:a="http://schemas.openxmlformats.org/drawingml/2006/main">
+              <a:graphicData uri="http://schemas.openxmlformats.org/drawingml/2006/picture">
+                <pic:pic xmlns:pic="http://schemas.openxmlformats.org/drawingml/2006/picture">
+                  <pic:nvPicPr>
+                    <pic:cNvPr id="0" name="Picture 1"/>
+                    <pic:cNvPicPr>
+                      <a:picLocks noChangeAspect="1" noChangeArrowheads="1"/>
+                    </pic:cNvPicPr>
+                  </pic:nvPicPr>
+                  <pic:blipFill>
+                    <a:blip r:embed="rId24">
+                      <a:extLst>
+                        <a:ext uri="{28A0092B-C50C-407E-A947-70E740481C1C}">
+                          <a14:useLocalDpi xmlns:a14="http://schemas.microsoft.com/office/drawing/2010/main" val="0"/>
+                        </a:ext>
+                      </a:extLst>
+                    </a:blip>
+                    <a:srcRect/>
+                    <a:stretch>
+                      <a:fillRect/>
+                    </a:stretch>
+                  </pic:blipFill>
+                  <pic:spPr bwMode="auto">
+                    <a:xfrm>
+                      <a:off x="0" y="0"/>
+                      <a:ext cx="5924550" cy="933450"/>
+                    </a:xfrm>
+                    <a:prstGeom prst="rect">
+                      <a:avLst/>
+                    </a:prstGeom>
+                    <a:noFill/>
+                    <a:ln>
+                      <a:noFill/>
+                    </a:ln>
+                  </pic:spPr>
+                </pic:pic>
+              </a:graphicData>
+            </a:graphic>
+          </wp:inline>
+        </w:drawing>
+      </w:r>
+    </w:p>
+    <w:p>
+      <w:pPr>
+        <w:rPr>
+          <w:lang w:val="fi-FI"/>
+        </w:rPr>
+      </w:pPr>
+      <w:r>
+        <w:rPr>
+          <w:lang w:val="fi-FI"/>
+        </w:rPr>
+        <w:t xml:space="preserve">Komennon sisältämä tuote kuljetus käskyn numero on mestarin </w:t>
+      </w:r>
+      <w:proofErr w:type="spellStart"/>
+      <w:proofErr w:type="gramStart"/>
+      <w:r>
+        <w:rPr>
+          <w:lang w:val="fi-FI"/>
+        </w:rPr>
+        <w:t>POM:miin</w:t>
+      </w:r>
+      <w:proofErr w:type="spellEnd"/>
+      <w:proofErr w:type="gramEnd"/>
+      <w:r>
+        <w:rPr>
+          <w:lang w:val="fi-FI"/>
+        </w:rPr>
+        <w:t xml:space="preserve"> vastausen sisältämä 32 bittinen num</w:t>
+      </w:r>
+      <w:r>
+        <w:rPr>
+          <w:lang w:val="fi-FI"/>
+        </w:rPr>
+        <w:t>e</w:t>
+      </w:r>
+      <w:r>
+        <w:rPr>
+          <w:lang w:val="fi-FI"/>
+        </w:rPr>
+        <w:t>ro.</w:t>
+      </w:r>
+      <w:r>
+        <w:rPr>
+          <w:lang w:val="fi-FI"/>
+        </w:rPr>
+        <w:t xml:space="preserve"> Tämä </w:t>
+      </w:r>
+      <w:r>
+        <w:rPr>
+          <w:lang w:val="fi-FI"/>
+        </w:rPr>
+        <w:t>kuljetus käskyn numero</w:t>
+      </w:r>
+      <w:r>
+        <w:rPr>
+          <w:lang w:val="fi-FI"/>
+        </w:rPr>
+        <w:t xml:space="preserve"> on epävalidi tämän käskyn jälkeen.</w:t>
       </w:r>
     </w:p>
     <w:p>
@@ -8897,14 +9538,14 @@
       <w:pPr>
         <w:pStyle w:val="Heading1"/>
       </w:pPr>
-      <w:bookmarkStart w:id="25" w:name="_Toc24461664"/>
+      <w:bookmarkStart w:id="26" w:name="_Toc25164198"/>
       <w:r>
         <w:t xml:space="preserve">Laitteiden </w:t>
       </w:r>
       <w:r>
         <w:t>Identiteetti Numerot</w:t>
       </w:r>
-      <w:bookmarkEnd w:id="25"/>
+      <w:bookmarkEnd w:id="26"/>
     </w:p>
     <w:p>
       <w:pPr>
@@ -8929,6 +9570,7 @@
         <w:rPr>
           <w:lang w:val="fi-FI"/>
         </w:rPr>
+        <w:lastRenderedPageBreak/>
         <w:t>Laitteen identiteetti numerosta ei pitäisi päätellä laitteen tyyppiä, koska nämä numerot ovat ainoastaan tarkoitettu laitteiden toisistaan erottamiseen</w:t>
       </w:r>
       <w:r>
@@ -9434,7 +10076,7 @@
       <w:pPr>
         <w:pStyle w:val="Heading1"/>
       </w:pPr>
-      <w:bookmarkStart w:id="26" w:name="_Toc24461665"/>
+      <w:bookmarkStart w:id="27" w:name="_Toc25164199"/>
       <w:r>
         <w:t xml:space="preserve">Laitteiden </w:t>
       </w:r>
@@ -9444,7 +10086,7 @@
       <w:r>
         <w:t xml:space="preserve"> Numerot</w:t>
       </w:r>
-      <w:bookmarkEnd w:id="26"/>
+      <w:bookmarkEnd w:id="27"/>
     </w:p>
     <w:p>
       <w:pPr>
@@ -9740,6 +10382,7 @@
               <w:rPr>
                 <w:lang w:val="fi-FI"/>
               </w:rPr>
+              <w:lastRenderedPageBreak/>
               <w:t>UR5</w:t>
             </w:r>
           </w:p>
@@ -9818,11 +10461,11 @@
       <w:pPr>
         <w:pStyle w:val="Heading1"/>
       </w:pPr>
-      <w:bookmarkStart w:id="27" w:name="_Toc24461666"/>
+      <w:bookmarkStart w:id="28" w:name="_Toc25164200"/>
       <w:r>
         <w:t>Kartan koordinaatit</w:t>
       </w:r>
-      <w:bookmarkEnd w:id="27"/>
+      <w:bookmarkEnd w:id="28"/>
     </w:p>
     <w:p>
       <w:pPr>
@@ -10117,12 +10760,12 @@
       </w:pPr>
     </w:p>
     <w:sectPr>
-      <w:headerReference w:type="even" r:id="rId24"/>
-      <w:headerReference w:type="default" r:id="rId25"/>
-      <w:footerReference w:type="even" r:id="rId26"/>
-      <w:footerReference w:type="default" r:id="rId27"/>
-      <w:headerReference w:type="first" r:id="rId28"/>
-      <w:footerReference w:type="first" r:id="rId29"/>
+      <w:headerReference w:type="even" r:id="rId25"/>
+      <w:headerReference w:type="default" r:id="rId26"/>
+      <w:footerReference w:type="even" r:id="rId27"/>
+      <w:footerReference w:type="default" r:id="rId28"/>
+      <w:headerReference w:type="first" r:id="rId29"/>
+      <w:footerReference w:type="first" r:id="rId30"/>
       <w:pgSz w:w="12240" w:h="15840"/>
       <w:pgMar w:top="1440" w:right="1440" w:bottom="1440" w:left="1440" w:header="288" w:footer="720" w:gutter="0"/>
       <w:pgNumType w:start="1"/>
@@ -37147,21 +37790,6 @@
 </file>
 
 <file path=customXml/item1.xml><?xml version="1.0" encoding="utf-8"?>
-<p:properties xmlns:p="http://schemas.microsoft.com/office/2006/metadata/properties" xmlns:xsi="http://www.w3.org/2001/XMLSchema-instance" xmlns:pc="http://schemas.microsoft.com/office/infopath/2007/PartnerControls">
-  <documentManagement/>
-</p:properties>
-</file>
-
-<file path=customXml/item2.xml><?xml version="1.0" encoding="utf-8"?>
-<?mso-contentType ?>
-<FormTemplates xmlns="http://schemas.microsoft.com/sharepoint/v3/contenttype/forms">
-  <Display>DocumentLibraryForm</Display>
-  <Edit>DocumentLibraryForm</Edit>
-  <New>DocumentLibraryForm</New>
-</FormTemplates>
-</file>
-
-<file path=customXml/item3.xml><?xml version="1.0" encoding="utf-8"?>
 <ct:contentTypeSchema xmlns:ct="http://schemas.microsoft.com/office/2006/metadata/contentType" xmlns:ma="http://schemas.microsoft.com/office/2006/metadata/properties/metaAttributes" ct:_="" ma:_="" ma:contentTypeName="Asiakirja" ma:contentTypeID="0x0101002B6CD87F9A7D134B9E32576F0F588E7F" ma:contentTypeVersion="5" ma:contentTypeDescription="Luo uusi asiakirja." ma:contentTypeScope="" ma:versionID="0110fb4114636077ee9c3c249d4b8b76">
   <xsd:schema xmlns:xsd="http://www.w3.org/2001/XMLSchema" xmlns:xs="http://www.w3.org/2001/XMLSchema" xmlns:p="http://schemas.microsoft.com/office/2006/metadata/properties" xmlns:ns2="28debcd4-39cb-438e-8b7f-bfdcd8401b5c" targetNamespace="http://schemas.microsoft.com/office/2006/metadata/properties" ma:root="true" ma:fieldsID="bc53cf924de49afd8637895196858600" ns2:_="">
     <xsd:import namespace="28debcd4-39cb-438e-8b7f-bfdcd8401b5c"/>
@@ -37313,28 +37941,26 @@
 </ct:contentTypeSchema>
 </file>
 
+<file path=customXml/item2.xml><?xml version="1.0" encoding="utf-8"?>
+<?mso-contentType ?>
+<FormTemplates xmlns="http://schemas.microsoft.com/sharepoint/v3/contenttype/forms">
+  <Display>DocumentLibraryForm</Display>
+  <Edit>DocumentLibraryForm</Edit>
+  <New>DocumentLibraryForm</New>
+</FormTemplates>
+</file>
+
+<file path=customXml/item3.xml><?xml version="1.0" encoding="utf-8"?>
+<p:properties xmlns:p="http://schemas.microsoft.com/office/2006/metadata/properties" xmlns:xsi="http://www.w3.org/2001/XMLSchema-instance" xmlns:pc="http://schemas.microsoft.com/office/infopath/2007/PartnerControls">
+  <documentManagement/>
+</p:properties>
+</file>
+
 <file path=customXml/item4.xml><?xml version="1.0" encoding="utf-8"?>
 <b:Sources xmlns:b="http://schemas.openxmlformats.org/officeDocument/2006/bibliography" xmlns="http://schemas.openxmlformats.org/officeDocument/2006/bibliography" SelectedStyle="\APASixthEditionOfficeOnline.xsl" StyleName="APA" Version="6"/>
 </file>
 
 <file path=customXml/itemProps1.xml><?xml version="1.0" encoding="utf-8"?>
-<ds:datastoreItem xmlns:ds="http://schemas.openxmlformats.org/officeDocument/2006/customXml" ds:itemID="{A861917A-81F0-42F2-A6DE-D2ECA8057085}">
-  <ds:schemaRefs>
-    <ds:schemaRef ds:uri="http://schemas.microsoft.com/office/2006/metadata/properties"/>
-    <ds:schemaRef ds:uri="http://schemas.microsoft.com/office/infopath/2007/PartnerControls"/>
-  </ds:schemaRefs>
-</ds:datastoreItem>
-</file>
-
-<file path=customXml/itemProps2.xml><?xml version="1.0" encoding="utf-8"?>
-<ds:datastoreItem xmlns:ds="http://schemas.openxmlformats.org/officeDocument/2006/customXml" ds:itemID="{85E0FCD1-47AA-4CD1-BC4D-869C60BF939C}">
-  <ds:schemaRefs>
-    <ds:schemaRef ds:uri="http://schemas.microsoft.com/sharepoint/v3/contenttype/forms"/>
-  </ds:schemaRefs>
-</ds:datastoreItem>
-</file>
-
-<file path=customXml/itemProps3.xml><?xml version="1.0" encoding="utf-8"?>
 <ds:datastoreItem xmlns:ds="http://schemas.openxmlformats.org/officeDocument/2006/customXml" ds:itemID="{ADF4B60A-876B-483B-915D-D2CFBB395478}">
   <ds:schemaRefs>
     <ds:schemaRef ds:uri="http://schemas.microsoft.com/office/2006/metadata/contentType"/>
@@ -37352,8 +37978,25 @@
 </ds:datastoreItem>
 </file>
 
+<file path=customXml/itemProps2.xml><?xml version="1.0" encoding="utf-8"?>
+<ds:datastoreItem xmlns:ds="http://schemas.openxmlformats.org/officeDocument/2006/customXml" ds:itemID="{85E0FCD1-47AA-4CD1-BC4D-869C60BF939C}">
+  <ds:schemaRefs>
+    <ds:schemaRef ds:uri="http://schemas.microsoft.com/sharepoint/v3/contenttype/forms"/>
+  </ds:schemaRefs>
+</ds:datastoreItem>
+</file>
+
+<file path=customXml/itemProps3.xml><?xml version="1.0" encoding="utf-8"?>
+<ds:datastoreItem xmlns:ds="http://schemas.openxmlformats.org/officeDocument/2006/customXml" ds:itemID="{A861917A-81F0-42F2-A6DE-D2ECA8057085}">
+  <ds:schemaRefs>
+    <ds:schemaRef ds:uri="http://schemas.microsoft.com/office/2006/metadata/properties"/>
+    <ds:schemaRef ds:uri="http://schemas.microsoft.com/office/infopath/2007/PartnerControls"/>
+  </ds:schemaRefs>
+</ds:datastoreItem>
+</file>
+
 <file path=customXml/itemProps4.xml><?xml version="1.0" encoding="utf-8"?>
-<ds:datastoreItem xmlns:ds="http://schemas.openxmlformats.org/officeDocument/2006/customXml" ds:itemID="{B58C2DAD-40CC-4FB9-87B3-187C8F9ECF46}">
+<ds:datastoreItem xmlns:ds="http://schemas.openxmlformats.org/officeDocument/2006/customXml" ds:itemID="{4EEC2CFE-08DF-42AD-AAB4-50A50AD5F312}">
   <ds:schemaRefs>
     <ds:schemaRef ds:uri="http://schemas.openxmlformats.org/officeDocument/2006/bibliography"/>
   </ds:schemaRefs>

</xml_diff>

<commit_message>
bug fix for invalid SBM device list
</commit_message>
<xml_diff>
--- a/tietoliikenne_dokumentaatio/VarastoRobo Tietoliikenne Rakenteen Dokumentaatio.docx
+++ b/tietoliikenne_dokumentaatio/VarastoRobo Tietoliikenne Rakenteen Dokumentaatio.docx
@@ -57,7 +57,7 @@
           <w:szCs w:val="72"/>
           <w:lang w:val="fi-FI"/>
         </w:rPr>
-        <w:t>15</w:t>
+        <w:t>2</w:t>
       </w:r>
       <w:r>
         <w:rPr>
@@ -89,7 +89,7 @@
           <w:szCs w:val="72"/>
           <w:lang w:val="fi-FI"/>
         </w:rPr>
-        <w:t>20</w:t>
+        <w:t>2</w:t>
       </w:r>
       <w:r>
         <w:rPr>
@@ -97,7 +97,7 @@
           <w:szCs w:val="72"/>
           <w:lang w:val="fi-FI"/>
         </w:rPr>
-        <w:t xml:space="preserve"> </w:t>
+        <w:t>1</w:t>
       </w:r>
       <w:r>
         <w:rPr>
@@ -105,8 +105,18 @@
           <w:szCs w:val="72"/>
           <w:lang w:val="fi-FI"/>
         </w:rPr>
-        <w:t>B</w:t>
-      </w:r>
+        <w:t xml:space="preserve"> </w:t>
+      </w:r>
+      <w:r>
+        <w:rPr>
+          <w:sz w:val="72"/>
+          <w:szCs w:val="72"/>
+          <w:lang w:val="fi-FI"/>
+        </w:rPr>
+        <w:t>A</w:t>
+      </w:r>
+      <w:bookmarkStart w:id="0" w:name="_GoBack"/>
+      <w:bookmarkEnd w:id="0"/>
     </w:p>
     <w:p>
       <w:pPr>
@@ -387,8 +397,6 @@
           <w:r>
             <w:t>Sisällys</w:t>
           </w:r>
-          <w:bookmarkStart w:id="0" w:name="_GoBack"/>
-          <w:bookmarkEnd w:id="0"/>
         </w:p>
         <w:p>
           <w:pPr>
@@ -1776,23 +1784,7 @@
                 <w:noProof/>
                 <w:lang w:val="fi-FI"/>
               </w:rPr>
-              <w:t>Finish Order Messag</w:t>
-            </w:r>
-            <w:r>
-              <w:rPr>
-                <w:rStyle w:val="Hyperlink"/>
-                <w:noProof/>
-                <w:lang w:val="fi-FI"/>
-              </w:rPr>
-              <w:t>e</w:t>
-            </w:r>
-            <w:r>
-              <w:rPr>
-                <w:rStyle w:val="Hyperlink"/>
-                <w:noProof/>
-                <w:lang w:val="fi-FI"/>
-              </w:rPr>
-              <w:t xml:space="preserve"> (FOM)</w:t>
+              <w:t>Finish Order Message (FOM)</w:t>
             </w:r>
             <w:r>
               <w:rPr>
@@ -6685,13 +6677,7 @@
         <w:rPr>
           <w:lang w:val="fi-FI"/>
         </w:rPr>
-        <w:t xml:space="preserve"> ja virhe koodi on nolla</w:t>
-      </w:r>
-      <w:r>
-        <w:rPr>
-          <w:lang w:val="fi-FI"/>
-        </w:rPr>
-        <w:t xml:space="preserve"> </w:t>
+        <w:t xml:space="preserve"> ja virhe koodi on nolla </w:t>
       </w:r>
       <w:r>
         <w:rPr>
@@ -6709,13 +6695,7 @@
         <w:rPr>
           <w:lang w:val="fi-FI"/>
         </w:rPr>
-        <w:t xml:space="preserve"> sisältää</w:t>
-      </w:r>
-      <w:r>
-        <w:rPr>
-          <w:lang w:val="fi-FI"/>
-        </w:rPr>
-        <w:t xml:space="preserve"> </w:t>
+        <w:t xml:space="preserve"> sisältää </w:t>
       </w:r>
       <w:r>
         <w:rPr>
@@ -9494,7 +9474,21 @@
         <w:rPr>
           <w:lang w:val="fi-FI"/>
         </w:rPr>
-        <w:t xml:space="preserve"> vastausen sisältämä 32 bittinen num</w:t>
+        <w:t xml:space="preserve"> </w:t>
+      </w:r>
+      <w:proofErr w:type="spellStart"/>
+      <w:r>
+        <w:rPr>
+          <w:lang w:val="fi-FI"/>
+        </w:rPr>
+        <w:t>vastausen</w:t>
+      </w:r>
+      <w:proofErr w:type="spellEnd"/>
+      <w:r>
+        <w:rPr>
+          <w:lang w:val="fi-FI"/>
+        </w:rPr>
+        <w:t xml:space="preserve"> sisältämä 32 bittinen num</w:t>
       </w:r>
       <w:r>
         <w:rPr>
@@ -9512,19 +9506,7 @@
         <w:rPr>
           <w:lang w:val="fi-FI"/>
         </w:rPr>
-        <w:t xml:space="preserve"> Tämä </w:t>
-      </w:r>
-      <w:r>
-        <w:rPr>
-          <w:lang w:val="fi-FI"/>
-        </w:rPr>
-        <w:t>kuljetus käskyn numero</w:t>
-      </w:r>
-      <w:r>
-        <w:rPr>
-          <w:lang w:val="fi-FI"/>
-        </w:rPr>
-        <w:t xml:space="preserve"> on epävalidi tämän käskyn jälkeen.</w:t>
+        <w:t xml:space="preserve"> Tämä kuljetus käskyn numero on epävalidi tämän käskyn jälkeen.</w:t>
       </w:r>
     </w:p>
     <w:p>
@@ -37790,6 +37772,21 @@
 </file>
 
 <file path=customXml/item1.xml><?xml version="1.0" encoding="utf-8"?>
+<p:properties xmlns:p="http://schemas.microsoft.com/office/2006/metadata/properties" xmlns:xsi="http://www.w3.org/2001/XMLSchema-instance" xmlns:pc="http://schemas.microsoft.com/office/infopath/2007/PartnerControls">
+  <documentManagement/>
+</p:properties>
+</file>
+
+<file path=customXml/item2.xml><?xml version="1.0" encoding="utf-8"?>
+<?mso-contentType ?>
+<FormTemplates xmlns="http://schemas.microsoft.com/sharepoint/v3/contenttype/forms">
+  <Display>DocumentLibraryForm</Display>
+  <Edit>DocumentLibraryForm</Edit>
+  <New>DocumentLibraryForm</New>
+</FormTemplates>
+</file>
+
+<file path=customXml/item3.xml><?xml version="1.0" encoding="utf-8"?>
 <ct:contentTypeSchema xmlns:ct="http://schemas.microsoft.com/office/2006/metadata/contentType" xmlns:ma="http://schemas.microsoft.com/office/2006/metadata/properties/metaAttributes" ct:_="" ma:_="" ma:contentTypeName="Asiakirja" ma:contentTypeID="0x0101002B6CD87F9A7D134B9E32576F0F588E7F" ma:contentTypeVersion="5" ma:contentTypeDescription="Luo uusi asiakirja." ma:contentTypeScope="" ma:versionID="0110fb4114636077ee9c3c249d4b8b76">
   <xsd:schema xmlns:xsd="http://www.w3.org/2001/XMLSchema" xmlns:xs="http://www.w3.org/2001/XMLSchema" xmlns:p="http://schemas.microsoft.com/office/2006/metadata/properties" xmlns:ns2="28debcd4-39cb-438e-8b7f-bfdcd8401b5c" targetNamespace="http://schemas.microsoft.com/office/2006/metadata/properties" ma:root="true" ma:fieldsID="bc53cf924de49afd8637895196858600" ns2:_="">
     <xsd:import namespace="28debcd4-39cb-438e-8b7f-bfdcd8401b5c"/>
@@ -37941,26 +37938,28 @@
 </ct:contentTypeSchema>
 </file>
 
-<file path=customXml/item2.xml><?xml version="1.0" encoding="utf-8"?>
-<?mso-contentType ?>
-<FormTemplates xmlns="http://schemas.microsoft.com/sharepoint/v3/contenttype/forms">
-  <Display>DocumentLibraryForm</Display>
-  <Edit>DocumentLibraryForm</Edit>
-  <New>DocumentLibraryForm</New>
-</FormTemplates>
-</file>
-
-<file path=customXml/item3.xml><?xml version="1.0" encoding="utf-8"?>
-<p:properties xmlns:p="http://schemas.microsoft.com/office/2006/metadata/properties" xmlns:xsi="http://www.w3.org/2001/XMLSchema-instance" xmlns:pc="http://schemas.microsoft.com/office/infopath/2007/PartnerControls">
-  <documentManagement/>
-</p:properties>
-</file>
-
 <file path=customXml/item4.xml><?xml version="1.0" encoding="utf-8"?>
 <b:Sources xmlns:b="http://schemas.openxmlformats.org/officeDocument/2006/bibliography" xmlns="http://schemas.openxmlformats.org/officeDocument/2006/bibliography" SelectedStyle="\APASixthEditionOfficeOnline.xsl" StyleName="APA" Version="6"/>
 </file>
 
 <file path=customXml/itemProps1.xml><?xml version="1.0" encoding="utf-8"?>
+<ds:datastoreItem xmlns:ds="http://schemas.openxmlformats.org/officeDocument/2006/customXml" ds:itemID="{A861917A-81F0-42F2-A6DE-D2ECA8057085}">
+  <ds:schemaRefs>
+    <ds:schemaRef ds:uri="http://schemas.microsoft.com/office/2006/metadata/properties"/>
+    <ds:schemaRef ds:uri="http://schemas.microsoft.com/office/infopath/2007/PartnerControls"/>
+  </ds:schemaRefs>
+</ds:datastoreItem>
+</file>
+
+<file path=customXml/itemProps2.xml><?xml version="1.0" encoding="utf-8"?>
+<ds:datastoreItem xmlns:ds="http://schemas.openxmlformats.org/officeDocument/2006/customXml" ds:itemID="{85E0FCD1-47AA-4CD1-BC4D-869C60BF939C}">
+  <ds:schemaRefs>
+    <ds:schemaRef ds:uri="http://schemas.microsoft.com/sharepoint/v3/contenttype/forms"/>
+  </ds:schemaRefs>
+</ds:datastoreItem>
+</file>
+
+<file path=customXml/itemProps3.xml><?xml version="1.0" encoding="utf-8"?>
 <ds:datastoreItem xmlns:ds="http://schemas.openxmlformats.org/officeDocument/2006/customXml" ds:itemID="{ADF4B60A-876B-483B-915D-D2CFBB395478}">
   <ds:schemaRefs>
     <ds:schemaRef ds:uri="http://schemas.microsoft.com/office/2006/metadata/contentType"/>
@@ -37978,25 +37977,8 @@
 </ds:datastoreItem>
 </file>
 
-<file path=customXml/itemProps2.xml><?xml version="1.0" encoding="utf-8"?>
-<ds:datastoreItem xmlns:ds="http://schemas.openxmlformats.org/officeDocument/2006/customXml" ds:itemID="{85E0FCD1-47AA-4CD1-BC4D-869C60BF939C}">
-  <ds:schemaRefs>
-    <ds:schemaRef ds:uri="http://schemas.microsoft.com/sharepoint/v3/contenttype/forms"/>
-  </ds:schemaRefs>
-</ds:datastoreItem>
-</file>
-
-<file path=customXml/itemProps3.xml><?xml version="1.0" encoding="utf-8"?>
-<ds:datastoreItem xmlns:ds="http://schemas.openxmlformats.org/officeDocument/2006/customXml" ds:itemID="{A861917A-81F0-42F2-A6DE-D2ECA8057085}">
-  <ds:schemaRefs>
-    <ds:schemaRef ds:uri="http://schemas.microsoft.com/office/2006/metadata/properties"/>
-    <ds:schemaRef ds:uri="http://schemas.microsoft.com/office/infopath/2007/PartnerControls"/>
-  </ds:schemaRefs>
-</ds:datastoreItem>
-</file>
-
 <file path=customXml/itemProps4.xml><?xml version="1.0" encoding="utf-8"?>
-<ds:datastoreItem xmlns:ds="http://schemas.openxmlformats.org/officeDocument/2006/customXml" ds:itemID="{4EEC2CFE-08DF-42AD-AAB4-50A50AD5F312}">
+<ds:datastoreItem xmlns:ds="http://schemas.openxmlformats.org/officeDocument/2006/customXml" ds:itemID="{34AD16C6-12E5-443B-8A99-2121F64F72D8}">
   <ds:schemaRefs>
     <ds:schemaRef ds:uri="http://schemas.openxmlformats.org/officeDocument/2006/bibliography"/>
   </ds:schemaRefs>

</xml_diff>

<commit_message>
working on path logic
</commit_message>
<xml_diff>
--- a/tietoliikenne_dokumentaatio/VarastoRobo Tietoliikenne Rakenteen Dokumentaatio.docx
+++ b/tietoliikenne_dokumentaatio/VarastoRobo Tietoliikenne Rakenteen Dokumentaatio.docx
@@ -57,7 +57,7 @@
           <w:szCs w:val="72"/>
           <w:lang w:val="fi-FI"/>
         </w:rPr>
-        <w:t>2</w:t>
+        <w:t>3</w:t>
       </w:r>
       <w:r>
         <w:rPr>
@@ -97,7 +97,7 @@
           <w:szCs w:val="72"/>
           <w:lang w:val="fi-FI"/>
         </w:rPr>
-        <w:t>1</w:t>
+        <w:t>4</w:t>
       </w:r>
       <w:r>
         <w:rPr>
@@ -115,8 +115,6 @@
         </w:rPr>
         <w:t>A</w:t>
       </w:r>
-      <w:bookmarkStart w:id="0" w:name="_GoBack"/>
-      <w:bookmarkEnd w:id="0"/>
     </w:p>
     <w:p>
       <w:pPr>
@@ -397,6 +395,8 @@
           <w:r>
             <w:t>Sisällys</w:t>
           </w:r>
+          <w:bookmarkStart w:id="0" w:name="_GoBack"/>
+          <w:bookmarkEnd w:id="0"/>
         </w:p>
         <w:p>
           <w:pPr>
@@ -406,7 +406,6 @@
             </w:tabs>
             <w:rPr>
               <w:rFonts w:eastAsiaTheme="minorEastAsia"/>
-              <w:lang w:val="en-FI" w:eastAsia="en-FI"/>
             </w:rPr>
           </w:pPr>
           <w:r>
@@ -418,7 +417,7 @@
           <w:r>
             <w:fldChar w:fldCharType="separate"/>
           </w:r>
-          <w:hyperlink w:anchor="_Toc25164177" w:history="1">
+          <w:hyperlink w:anchor="_Toc25518475" w:history="1">
             <w:r>
               <w:rPr>
                 <w:rStyle w:val="Hyperlink"/>
@@ -441,7 +440,7 @@
               <w:rPr>
                 <w:webHidden/>
               </w:rPr>
-              <w:instrText xml:space="preserve"> PAGEREF _Toc25164177 \h </w:instrText>
+              <w:instrText xml:space="preserve"> PAGEREF _Toc25518475 \h </w:instrText>
             </w:r>
             <w:r>
               <w:rPr>
@@ -476,10 +475,9 @@
             </w:tabs>
             <w:rPr>
               <w:rFonts w:eastAsiaTheme="minorEastAsia"/>
-              <w:lang w:val="en-FI" w:eastAsia="en-FI"/>
             </w:rPr>
           </w:pPr>
-          <w:hyperlink w:anchor="_Toc25164178" w:history="1">
+          <w:hyperlink w:anchor="_Toc25518476" w:history="1">
             <w:r>
               <w:rPr>
                 <w:rStyle w:val="Hyperlink"/>
@@ -502,7 +500,7 @@
               <w:rPr>
                 <w:webHidden/>
               </w:rPr>
-              <w:instrText xml:space="preserve"> PAGEREF _Toc25164178 \h </w:instrText>
+              <w:instrText xml:space="preserve"> PAGEREF _Toc25518476 \h </w:instrText>
             </w:r>
             <w:r>
               <w:rPr>
@@ -537,10 +535,9 @@
             </w:tabs>
             <w:rPr>
               <w:rFonts w:eastAsiaTheme="minorEastAsia"/>
-              <w:lang w:val="en-FI" w:eastAsia="en-FI"/>
             </w:rPr>
           </w:pPr>
-          <w:hyperlink w:anchor="_Toc25164179" w:history="1">
+          <w:hyperlink w:anchor="_Toc25518477" w:history="1">
             <w:r>
               <w:rPr>
                 <w:rStyle w:val="Hyperlink"/>
@@ -563,7 +560,7 @@
               <w:rPr>
                 <w:webHidden/>
               </w:rPr>
-              <w:instrText xml:space="preserve"> PAGEREF _Toc25164179 \h </w:instrText>
+              <w:instrText xml:space="preserve"> PAGEREF _Toc25518477 \h </w:instrText>
             </w:r>
             <w:r>
               <w:rPr>
@@ -598,10 +595,9 @@
             </w:tabs>
             <w:rPr>
               <w:rFonts w:eastAsiaTheme="minorEastAsia"/>
-              <w:lang w:val="en-FI" w:eastAsia="en-FI"/>
             </w:rPr>
           </w:pPr>
-          <w:hyperlink w:anchor="_Toc25164180" w:history="1">
+          <w:hyperlink w:anchor="_Toc25518478" w:history="1">
             <w:r>
               <w:rPr>
                 <w:rStyle w:val="Hyperlink"/>
@@ -624,7 +620,7 @@
               <w:rPr>
                 <w:webHidden/>
               </w:rPr>
-              <w:instrText xml:space="preserve"> PAGEREF _Toc25164180 \h </w:instrText>
+              <w:instrText xml:space="preserve"> PAGEREF _Toc25518478 \h </w:instrText>
             </w:r>
             <w:r>
               <w:rPr>
@@ -659,10 +655,9 @@
             </w:tabs>
             <w:rPr>
               <w:rFonts w:eastAsiaTheme="minorEastAsia"/>
-              <w:lang w:val="en-FI" w:eastAsia="en-FI"/>
             </w:rPr>
           </w:pPr>
-          <w:hyperlink w:anchor="_Toc25164181" w:history="1">
+          <w:hyperlink w:anchor="_Toc25518479" w:history="1">
             <w:r>
               <w:rPr>
                 <w:rStyle w:val="Hyperlink"/>
@@ -685,7 +680,7 @@
               <w:rPr>
                 <w:webHidden/>
               </w:rPr>
-              <w:instrText xml:space="preserve"> PAGEREF _Toc25164181 \h </w:instrText>
+              <w:instrText xml:space="preserve"> PAGEREF _Toc25518479 \h </w:instrText>
             </w:r>
             <w:r>
               <w:rPr>
@@ -720,10 +715,69 @@
             </w:tabs>
             <w:rPr>
               <w:rFonts w:eastAsiaTheme="minorEastAsia"/>
-              <w:lang w:val="en-FI" w:eastAsia="en-FI"/>
             </w:rPr>
           </w:pPr>
-          <w:hyperlink w:anchor="_Toc25164182" w:history="1">
+          <w:hyperlink w:anchor="_Toc25518480" w:history="1">
+            <w:r>
+              <w:rPr>
+                <w:rStyle w:val="Hyperlink"/>
+              </w:rPr>
+              <w:t>Drone - Mestari yhteys</w:t>
+            </w:r>
+            <w:r>
+              <w:rPr>
+                <w:webHidden/>
+              </w:rPr>
+              <w:tab/>
+            </w:r>
+            <w:r>
+              <w:rPr>
+                <w:webHidden/>
+              </w:rPr>
+              <w:fldChar w:fldCharType="begin"/>
+            </w:r>
+            <w:r>
+              <w:rPr>
+                <w:webHidden/>
+              </w:rPr>
+              <w:instrText xml:space="preserve"> PAGEREF _Toc25518480 \h </w:instrText>
+            </w:r>
+            <w:r>
+              <w:rPr>
+                <w:webHidden/>
+              </w:rPr>
+            </w:r>
+            <w:r>
+              <w:rPr>
+                <w:webHidden/>
+              </w:rPr>
+              <w:fldChar w:fldCharType="separate"/>
+            </w:r>
+            <w:r>
+              <w:rPr>
+                <w:webHidden/>
+              </w:rPr>
+              <w:t>7</w:t>
+            </w:r>
+            <w:r>
+              <w:rPr>
+                <w:webHidden/>
+              </w:rPr>
+              <w:fldChar w:fldCharType="end"/>
+            </w:r>
+          </w:hyperlink>
+        </w:p>
+        <w:p>
+          <w:pPr>
+            <w:pStyle w:val="TOC1"/>
+            <w:tabs>
+              <w:tab w:val="right" w:leader="dot" w:pos="9350"/>
+            </w:tabs>
+            <w:rPr>
+              <w:rFonts w:eastAsiaTheme="minorEastAsia"/>
+            </w:rPr>
+          </w:pPr>
+          <w:hyperlink w:anchor="_Toc25518481" w:history="1">
             <w:r>
               <w:rPr>
                 <w:rStyle w:val="Hyperlink"/>
@@ -746,7 +800,7 @@
               <w:rPr>
                 <w:webHidden/>
               </w:rPr>
-              <w:instrText xml:space="preserve"> PAGEREF _Toc25164182 \h </w:instrText>
+              <w:instrText xml:space="preserve"> PAGEREF _Toc25518481 \h </w:instrText>
             </w:r>
             <w:r>
               <w:rPr>
@@ -782,10 +836,9 @@
             <w:rPr>
               <w:rFonts w:eastAsiaTheme="minorEastAsia"/>
               <w:noProof/>
-              <w:lang w:val="en-FI" w:eastAsia="en-FI"/>
             </w:rPr>
           </w:pPr>
-          <w:hyperlink w:anchor="_Toc25164183" w:history="1">
+          <w:hyperlink w:anchor="_Toc25518482" w:history="1">
             <w:r>
               <w:rPr>
                 <w:rStyle w:val="Hyperlink"/>
@@ -812,7 +865,7 @@
                 <w:noProof/>
                 <w:webHidden/>
               </w:rPr>
-              <w:instrText xml:space="preserve"> PAGEREF _Toc25164183 \h </w:instrText>
+              <w:instrText xml:space="preserve"> PAGEREF _Toc25518482 \h </w:instrText>
             </w:r>
             <w:r>
               <w:rPr>
@@ -852,10 +905,9 @@
             <w:rPr>
               <w:rFonts w:eastAsiaTheme="minorEastAsia"/>
               <w:noProof/>
-              <w:lang w:val="en-FI" w:eastAsia="en-FI"/>
             </w:rPr>
           </w:pPr>
-          <w:hyperlink w:anchor="_Toc25164184" w:history="1">
+          <w:hyperlink w:anchor="_Toc25518483" w:history="1">
             <w:r>
               <w:rPr>
                 <w:rStyle w:val="Hyperlink"/>
@@ -883,7 +935,7 @@
                 <w:noProof/>
                 <w:webHidden/>
               </w:rPr>
-              <w:instrText xml:space="preserve"> PAGEREF _Toc25164184 \h </w:instrText>
+              <w:instrText xml:space="preserve"> PAGEREF _Toc25518483 \h </w:instrText>
             </w:r>
             <w:r>
               <w:rPr>
@@ -903,7 +955,7 @@
                 <w:noProof/>
                 <w:webHidden/>
               </w:rPr>
-              <w:t>9</w:t>
+              <w:t>10</w:t>
             </w:r>
             <w:r>
               <w:rPr>
@@ -923,10 +975,9 @@
             <w:rPr>
               <w:rFonts w:eastAsiaTheme="minorEastAsia"/>
               <w:noProof/>
-              <w:lang w:val="en-FI" w:eastAsia="en-FI"/>
             </w:rPr>
           </w:pPr>
-          <w:hyperlink w:anchor="_Toc25164185" w:history="1">
+          <w:hyperlink w:anchor="_Toc25518484" w:history="1">
             <w:r>
               <w:rPr>
                 <w:rStyle w:val="Hyperlink"/>
@@ -954,7 +1005,7 @@
                 <w:noProof/>
                 <w:webHidden/>
               </w:rPr>
-              <w:instrText xml:space="preserve"> PAGEREF _Toc25164185 \h </w:instrText>
+              <w:instrText xml:space="preserve"> PAGEREF _Toc25518484 \h </w:instrText>
             </w:r>
             <w:r>
               <w:rPr>
@@ -994,10 +1045,9 @@
             <w:rPr>
               <w:rFonts w:eastAsiaTheme="minorEastAsia"/>
               <w:noProof/>
-              <w:lang w:val="en-FI" w:eastAsia="en-FI"/>
             </w:rPr>
           </w:pPr>
-          <w:hyperlink w:anchor="_Toc25164186" w:history="1">
+          <w:hyperlink w:anchor="_Toc25518485" w:history="1">
             <w:r>
               <w:rPr>
                 <w:rStyle w:val="Hyperlink"/>
@@ -1025,7 +1075,7 @@
                 <w:noProof/>
                 <w:webHidden/>
               </w:rPr>
-              <w:instrText xml:space="preserve"> PAGEREF _Toc25164186 \h </w:instrText>
+              <w:instrText xml:space="preserve"> PAGEREF _Toc25518485 \h </w:instrText>
             </w:r>
             <w:r>
               <w:rPr>
@@ -1045,7 +1095,7 @@
                 <w:noProof/>
                 <w:webHidden/>
               </w:rPr>
-              <w:t>10</w:t>
+              <w:t>11</w:t>
             </w:r>
             <w:r>
               <w:rPr>
@@ -1065,10 +1115,9 @@
             <w:rPr>
               <w:rFonts w:eastAsiaTheme="minorEastAsia"/>
               <w:noProof/>
-              <w:lang w:val="en-FI" w:eastAsia="en-FI"/>
             </w:rPr>
           </w:pPr>
-          <w:hyperlink w:anchor="_Toc25164187" w:history="1">
+          <w:hyperlink w:anchor="_Toc25518486" w:history="1">
             <w:r>
               <w:rPr>
                 <w:rStyle w:val="Hyperlink"/>
@@ -1095,7 +1144,7 @@
                 <w:noProof/>
                 <w:webHidden/>
               </w:rPr>
-              <w:instrText xml:space="preserve"> PAGEREF _Toc25164187 \h </w:instrText>
+              <w:instrText xml:space="preserve"> PAGEREF _Toc25518486 \h </w:instrText>
             </w:r>
             <w:r>
               <w:rPr>
@@ -1135,10 +1184,9 @@
             <w:rPr>
               <w:rFonts w:eastAsiaTheme="minorEastAsia"/>
               <w:noProof/>
-              <w:lang w:val="en-FI" w:eastAsia="en-FI"/>
             </w:rPr>
           </w:pPr>
-          <w:hyperlink w:anchor="_Toc25164188" w:history="1">
+          <w:hyperlink w:anchor="_Toc25518487" w:history="1">
             <w:r>
               <w:rPr>
                 <w:rStyle w:val="Hyperlink"/>
@@ -1166,7 +1214,7 @@
                 <w:noProof/>
                 <w:webHidden/>
               </w:rPr>
-              <w:instrText xml:space="preserve"> PAGEREF _Toc25164188 \h </w:instrText>
+              <w:instrText xml:space="preserve"> PAGEREF _Toc25518487 \h </w:instrText>
             </w:r>
             <w:r>
               <w:rPr>
@@ -1206,10 +1254,9 @@
             <w:rPr>
               <w:rFonts w:eastAsiaTheme="minorEastAsia"/>
               <w:noProof/>
-              <w:lang w:val="en-FI" w:eastAsia="en-FI"/>
             </w:rPr>
           </w:pPr>
-          <w:hyperlink w:anchor="_Toc25164189" w:history="1">
+          <w:hyperlink w:anchor="_Toc25518488" w:history="1">
             <w:r>
               <w:rPr>
                 <w:rStyle w:val="Hyperlink"/>
@@ -1237,7 +1284,7 @@
                 <w:noProof/>
                 <w:webHidden/>
               </w:rPr>
-              <w:instrText xml:space="preserve"> PAGEREF _Toc25164189 \h </w:instrText>
+              <w:instrText xml:space="preserve"> PAGEREF _Toc25518488 \h </w:instrText>
             </w:r>
             <w:r>
               <w:rPr>
@@ -1257,7 +1304,7 @@
                 <w:noProof/>
                 <w:webHidden/>
               </w:rPr>
-              <w:t>13</w:t>
+              <w:t>14</w:t>
             </w:r>
             <w:r>
               <w:rPr>
@@ -1277,10 +1324,9 @@
             <w:rPr>
               <w:rFonts w:eastAsiaTheme="minorEastAsia"/>
               <w:noProof/>
-              <w:lang w:val="en-FI" w:eastAsia="en-FI"/>
             </w:rPr>
           </w:pPr>
-          <w:hyperlink w:anchor="_Toc25164190" w:history="1">
+          <w:hyperlink w:anchor="_Toc25518489" w:history="1">
             <w:r>
               <w:rPr>
                 <w:rStyle w:val="Hyperlink"/>
@@ -1308,7 +1354,7 @@
                 <w:noProof/>
                 <w:webHidden/>
               </w:rPr>
-              <w:instrText xml:space="preserve"> PAGEREF _Toc25164190 \h </w:instrText>
+              <w:instrText xml:space="preserve"> PAGEREF _Toc25518489 \h </w:instrText>
             </w:r>
             <w:r>
               <w:rPr>
@@ -1328,7 +1374,7 @@
                 <w:noProof/>
                 <w:webHidden/>
               </w:rPr>
-              <w:t>13</w:t>
+              <w:t>14</w:t>
             </w:r>
             <w:r>
               <w:rPr>
@@ -1348,10 +1394,9 @@
             <w:rPr>
               <w:rFonts w:eastAsiaTheme="minorEastAsia"/>
               <w:noProof/>
-              <w:lang w:val="en-FI" w:eastAsia="en-FI"/>
             </w:rPr>
           </w:pPr>
-          <w:hyperlink w:anchor="_Toc25164191" w:history="1">
+          <w:hyperlink w:anchor="_Toc25518490" w:history="1">
             <w:r>
               <w:rPr>
                 <w:rStyle w:val="Hyperlink"/>
@@ -1379,7 +1424,7 @@
                 <w:noProof/>
                 <w:webHidden/>
               </w:rPr>
-              <w:instrText xml:space="preserve"> PAGEREF _Toc25164191 \h </w:instrText>
+              <w:instrText xml:space="preserve"> PAGEREF _Toc25518490 \h </w:instrText>
             </w:r>
             <w:r>
               <w:rPr>
@@ -1399,7 +1444,7 @@
                 <w:noProof/>
                 <w:webHidden/>
               </w:rPr>
-              <w:t>13</w:t>
+              <w:t>14</w:t>
             </w:r>
             <w:r>
               <w:rPr>
@@ -1419,10 +1464,9 @@
             <w:rPr>
               <w:rFonts w:eastAsiaTheme="minorEastAsia"/>
               <w:noProof/>
-              <w:lang w:val="en-FI" w:eastAsia="en-FI"/>
             </w:rPr>
           </w:pPr>
-          <w:hyperlink w:anchor="_Toc25164192" w:history="1">
+          <w:hyperlink w:anchor="_Toc25518491" w:history="1">
             <w:r>
               <w:rPr>
                 <w:rStyle w:val="Hyperlink"/>
@@ -1450,7 +1494,7 @@
                 <w:noProof/>
                 <w:webHidden/>
               </w:rPr>
-              <w:instrText xml:space="preserve"> PAGEREF _Toc25164192 \h </w:instrText>
+              <w:instrText xml:space="preserve"> PAGEREF _Toc25518491 \h </w:instrText>
             </w:r>
             <w:r>
               <w:rPr>
@@ -1490,10 +1534,9 @@
             <w:rPr>
               <w:rFonts w:eastAsiaTheme="minorEastAsia"/>
               <w:noProof/>
-              <w:lang w:val="en-FI" w:eastAsia="en-FI"/>
             </w:rPr>
           </w:pPr>
-          <w:hyperlink w:anchor="_Toc25164193" w:history="1">
+          <w:hyperlink w:anchor="_Toc25518492" w:history="1">
             <w:r>
               <w:rPr>
                 <w:rStyle w:val="Hyperlink"/>
@@ -1521,7 +1564,7 @@
                 <w:noProof/>
                 <w:webHidden/>
               </w:rPr>
-              <w:instrText xml:space="preserve"> PAGEREF _Toc25164193 \h </w:instrText>
+              <w:instrText xml:space="preserve"> PAGEREF _Toc25518492 \h </w:instrText>
             </w:r>
             <w:r>
               <w:rPr>
@@ -1541,7 +1584,7 @@
                 <w:noProof/>
                 <w:webHidden/>
               </w:rPr>
-              <w:t>14</w:t>
+              <w:t>15</w:t>
             </w:r>
             <w:r>
               <w:rPr>
@@ -1561,10 +1604,9 @@
             <w:rPr>
               <w:rFonts w:eastAsiaTheme="minorEastAsia"/>
               <w:noProof/>
-              <w:lang w:val="en-FI" w:eastAsia="en-FI"/>
             </w:rPr>
           </w:pPr>
-          <w:hyperlink w:anchor="_Toc25164194" w:history="1">
+          <w:hyperlink w:anchor="_Toc25518493" w:history="1">
             <w:r>
               <w:rPr>
                 <w:rStyle w:val="Hyperlink"/>
@@ -1592,7 +1634,7 @@
                 <w:noProof/>
                 <w:webHidden/>
               </w:rPr>
-              <w:instrText xml:space="preserve"> PAGEREF _Toc25164194 \h </w:instrText>
+              <w:instrText xml:space="preserve"> PAGEREF _Toc25518493 \h </w:instrText>
             </w:r>
             <w:r>
               <w:rPr>
@@ -1632,10 +1674,9 @@
             <w:rPr>
               <w:rFonts w:eastAsiaTheme="minorEastAsia"/>
               <w:noProof/>
-              <w:lang w:val="en-FI" w:eastAsia="en-FI"/>
             </w:rPr>
           </w:pPr>
-          <w:hyperlink w:anchor="_Toc25164195" w:history="1">
+          <w:hyperlink w:anchor="_Toc25518494" w:history="1">
             <w:r>
               <w:rPr>
                 <w:rStyle w:val="Hyperlink"/>
@@ -1663,7 +1704,7 @@
                 <w:noProof/>
                 <w:webHidden/>
               </w:rPr>
-              <w:instrText xml:space="preserve"> PAGEREF _Toc25164195 \h </w:instrText>
+              <w:instrText xml:space="preserve"> PAGEREF _Toc25518494 \h </w:instrText>
             </w:r>
             <w:r>
               <w:rPr>
@@ -1683,7 +1724,7 @@
                 <w:noProof/>
                 <w:webHidden/>
               </w:rPr>
-              <w:t>15</w:t>
+              <w:t>16</w:t>
             </w:r>
             <w:r>
               <w:rPr>
@@ -1703,10 +1744,9 @@
             <w:rPr>
               <w:rFonts w:eastAsiaTheme="minorEastAsia"/>
               <w:noProof/>
-              <w:lang w:val="en-FI" w:eastAsia="en-FI"/>
             </w:rPr>
           </w:pPr>
-          <w:hyperlink w:anchor="_Toc25164196" w:history="1">
+          <w:hyperlink w:anchor="_Toc25518495" w:history="1">
             <w:r>
               <w:rPr>
                 <w:rStyle w:val="Hyperlink"/>
@@ -1734,7 +1774,7 @@
                 <w:noProof/>
                 <w:webHidden/>
               </w:rPr>
-              <w:instrText xml:space="preserve"> PAGEREF _Toc25164196 \h </w:instrText>
+              <w:instrText xml:space="preserve"> PAGEREF _Toc25518495 \h </w:instrText>
             </w:r>
             <w:r>
               <w:rPr>
@@ -1754,7 +1794,7 @@
                 <w:noProof/>
                 <w:webHidden/>
               </w:rPr>
-              <w:t>15</w:t>
+              <w:t>16</w:t>
             </w:r>
             <w:r>
               <w:rPr>
@@ -1774,10 +1814,9 @@
             <w:rPr>
               <w:rFonts w:eastAsiaTheme="minorEastAsia"/>
               <w:noProof/>
-              <w:lang w:val="en-FI" w:eastAsia="en-FI"/>
             </w:rPr>
           </w:pPr>
-          <w:hyperlink w:anchor="_Toc25164197" w:history="1">
+          <w:hyperlink w:anchor="_Toc25518496" w:history="1">
             <w:r>
               <w:rPr>
                 <w:rStyle w:val="Hyperlink"/>
@@ -1805,7 +1844,7 @@
                 <w:noProof/>
                 <w:webHidden/>
               </w:rPr>
-              <w:instrText xml:space="preserve"> PAGEREF _Toc25164197 \h </w:instrText>
+              <w:instrText xml:space="preserve"> PAGEREF _Toc25518496 \h </w:instrText>
             </w:r>
             <w:r>
               <w:rPr>
@@ -1825,7 +1864,7 @@
                 <w:noProof/>
                 <w:webHidden/>
               </w:rPr>
-              <w:t>16</w:t>
+              <w:t>17</w:t>
             </w:r>
             <w:r>
               <w:rPr>
@@ -1844,10 +1883,9 @@
             </w:tabs>
             <w:rPr>
               <w:rFonts w:eastAsiaTheme="minorEastAsia"/>
-              <w:lang w:val="en-FI" w:eastAsia="en-FI"/>
             </w:rPr>
           </w:pPr>
-          <w:hyperlink w:anchor="_Toc25164198" w:history="1">
+          <w:hyperlink w:anchor="_Toc25518497" w:history="1">
             <w:r>
               <w:rPr>
                 <w:rStyle w:val="Hyperlink"/>
@@ -1870,7 +1908,7 @@
               <w:rPr>
                 <w:webHidden/>
               </w:rPr>
-              <w:instrText xml:space="preserve"> PAGEREF _Toc25164198 \h </w:instrText>
+              <w:instrText xml:space="preserve"> PAGEREF _Toc25518497 \h </w:instrText>
             </w:r>
             <w:r>
               <w:rPr>
@@ -1887,7 +1925,7 @@
               <w:rPr>
                 <w:webHidden/>
               </w:rPr>
-              <w:t>16</w:t>
+              <w:t>17</w:t>
             </w:r>
             <w:r>
               <w:rPr>
@@ -1905,10 +1943,9 @@
             </w:tabs>
             <w:rPr>
               <w:rFonts w:eastAsiaTheme="minorEastAsia"/>
-              <w:lang w:val="en-FI" w:eastAsia="en-FI"/>
             </w:rPr>
           </w:pPr>
-          <w:hyperlink w:anchor="_Toc25164199" w:history="1">
+          <w:hyperlink w:anchor="_Toc25518498" w:history="1">
             <w:r>
               <w:rPr>
                 <w:rStyle w:val="Hyperlink"/>
@@ -1931,7 +1968,7 @@
               <w:rPr>
                 <w:webHidden/>
               </w:rPr>
-              <w:instrText xml:space="preserve"> PAGEREF _Toc25164199 \h </w:instrText>
+              <w:instrText xml:space="preserve"> PAGEREF _Toc25518498 \h </w:instrText>
             </w:r>
             <w:r>
               <w:rPr>
@@ -1948,7 +1985,7 @@
               <w:rPr>
                 <w:webHidden/>
               </w:rPr>
-              <w:t>17</w:t>
+              <w:t>18</w:t>
             </w:r>
             <w:r>
               <w:rPr>
@@ -1966,10 +2003,9 @@
             </w:tabs>
             <w:rPr>
               <w:rFonts w:eastAsiaTheme="minorEastAsia"/>
-              <w:lang w:val="en-FI" w:eastAsia="en-FI"/>
             </w:rPr>
           </w:pPr>
-          <w:hyperlink w:anchor="_Toc25164200" w:history="1">
+          <w:hyperlink w:anchor="_Toc25518499" w:history="1">
             <w:r>
               <w:rPr>
                 <w:rStyle w:val="Hyperlink"/>
@@ -1992,7 +2028,7 @@
               <w:rPr>
                 <w:webHidden/>
               </w:rPr>
-              <w:instrText xml:space="preserve"> PAGEREF _Toc25164200 \h </w:instrText>
+              <w:instrText xml:space="preserve"> PAGEREF _Toc25518499 \h </w:instrText>
             </w:r>
             <w:r>
               <w:rPr>
@@ -2026,6 +2062,7 @@
               <w:bCs/>
               <w:lang w:val="fi-FI"/>
             </w:rPr>
+            <w:lastRenderedPageBreak/>
             <w:fldChar w:fldCharType="end"/>
           </w:r>
         </w:p>
@@ -2035,9 +2072,8 @@
       <w:pPr>
         <w:pStyle w:val="Heading1"/>
       </w:pPr>
-      <w:bookmarkStart w:id="1" w:name="_Toc25164177"/>
-      <w:r>
-        <w:lastRenderedPageBreak/>
+      <w:bookmarkStart w:id="1" w:name="_Toc25518475"/>
+      <w:r>
         <w:t xml:space="preserve">Laitteiden </w:t>
       </w:r>
       <w:r>
@@ -2884,88 +2920,268 @@
           <w:lang w:val="fi-FI"/>
         </w:rPr>
       </w:pPr>
-      <w:r>
-        <w:rPr>
-          <w:color w:val="FF0000"/>
-          <w:lang w:val="fi-FI"/>
-        </w:rPr>
-        <w:t xml:space="preserve">Se miten </w:t>
-      </w:r>
+    </w:p>
+    <w:p>
+      <w:pPr>
+        <w:pStyle w:val="Heading1"/>
+      </w:pPr>
+      <w:bookmarkStart w:id="6" w:name="_Toc25518476"/>
+      <w:r>
+        <w:t>J</w:t>
+      </w:r>
+      <w:r>
+        <w:t xml:space="preserve">ärjestelmän </w:t>
+      </w:r>
+      <w:r>
+        <w:t>K</w:t>
+      </w:r>
+      <w:r>
+        <w:t>uulutus</w:t>
+      </w:r>
+      <w:bookmarkEnd w:id="6"/>
+    </w:p>
+    <w:p>
+      <w:pPr>
+        <w:rPr>
+          <w:lang w:val="fi-FI"/>
+        </w:rPr>
+      </w:pPr>
+      <w:r>
+        <w:rPr>
+          <w:lang w:val="fi-FI"/>
+        </w:rPr>
+        <w:t xml:space="preserve">Mestari palvelin lähettää määrittämättömän </w:t>
+      </w:r>
+      <w:r>
+        <w:rPr>
+          <w:lang w:val="fi-FI"/>
+        </w:rPr>
+        <w:t xml:space="preserve">ja </w:t>
+      </w:r>
+      <w:r>
+        <w:rPr>
+          <w:lang w:val="fi-FI"/>
+        </w:rPr>
+        <w:t>mahdollisesti</w:t>
+      </w:r>
+      <w:r>
+        <w:rPr>
+          <w:lang w:val="fi-FI"/>
+        </w:rPr>
+        <w:t xml:space="preserve"> epä</w:t>
+      </w:r>
+      <w:r>
+        <w:rPr>
+          <w:lang w:val="fi-FI"/>
+        </w:rPr>
+        <w:t xml:space="preserve">säännöllisen </w:t>
+      </w:r>
+      <w:r>
+        <w:rPr>
+          <w:lang w:val="fi-FI"/>
+        </w:rPr>
+        <w:t>väliajan välein kuulutus viestin IPv4 ”broadcast”</w:t>
+      </w:r>
+      <w:r>
+        <w:rPr>
+          <w:lang w:val="fi-FI"/>
+        </w:rPr>
+        <w:t xml:space="preserve"> UDP</w:t>
+      </w:r>
+      <w:r>
+        <w:rPr>
+          <w:lang w:val="fi-FI"/>
+        </w:rPr>
+        <w:t xml:space="preserve"> pakettina</w:t>
+      </w:r>
+      <w:r>
+        <w:rPr>
+          <w:lang w:val="fi-FI"/>
+        </w:rPr>
+        <w:t xml:space="preserve"> porttiin 1732</w:t>
+      </w:r>
+      <w:r>
+        <w:rPr>
+          <w:lang w:val="fi-FI"/>
+        </w:rPr>
+        <w:t xml:space="preserve"> kaikille verkossa oleville laitteille</w:t>
+      </w:r>
+      <w:r>
+        <w:rPr>
+          <w:lang w:val="fi-FI"/>
+        </w:rPr>
+        <w:t xml:space="preserve">. </w:t>
+      </w:r>
+    </w:p>
+    <w:p>
+      <w:pPr>
+        <w:rPr>
+          <w:lang w:val="fi-FI"/>
+        </w:rPr>
+      </w:pPr>
+      <w:r>
+        <w:rPr>
+          <w:lang w:val="fi-FI"/>
+        </w:rPr>
+        <w:t>Tämän viestin päätarkoituksena on kertoa verkon kaikille laitteille mistä IPv4 osoitteessa mestari palvelin löytyy, mutta kuulutusviesti sisältää tietoa varaston kartasta ja siellä olevista laitteista. Tämän viestin tietorakenne on määritelty dokumentin kohdassa ”Viestien Tietorakenteet”.</w:t>
+      </w:r>
+    </w:p>
+    <w:p>
+      <w:pPr>
+        <w:rPr>
+          <w:lang w:val="fi-FI"/>
+        </w:rPr>
+      </w:pPr>
+      <w:r>
+        <w:rPr>
+          <w:lang w:val="fi-FI"/>
+        </w:rPr>
+        <w:t>Tämän viestin voi lähettää suoraan ohjaimelta varastojärjestelmän hätä</w:t>
+      </w:r>
+      <w:r>
+        <w:rPr>
+          <w:lang w:val="fi-FI"/>
+        </w:rPr>
+        <w:t>pysäytystä</w:t>
+      </w:r>
+      <w:r>
+        <w:rPr>
+          <w:lang w:val="fi-FI"/>
+        </w:rPr>
+        <w:t xml:space="preserve"> varten. Tällöin viestin sisältämä mestarin id numero on nolla.</w:t>
+      </w:r>
+    </w:p>
+    <w:p>
+      <w:pPr>
+        <w:pStyle w:val="Heading1"/>
+      </w:pPr>
+      <w:bookmarkStart w:id="7" w:name="_Toc25518477"/>
       <w:proofErr w:type="spellStart"/>
       <w:r>
-        <w:rPr>
-          <w:color w:val="FF0000"/>
-          <w:lang w:val="fi-FI"/>
-        </w:rPr>
-        <w:t>drone</w:t>
+        <w:lastRenderedPageBreak/>
+        <w:t>GoPiGo</w:t>
       </w:r>
       <w:proofErr w:type="spellEnd"/>
       <w:r>
-        <w:rPr>
-          <w:color w:val="FF0000"/>
-          <w:lang w:val="fi-FI"/>
-        </w:rPr>
-        <w:t xml:space="preserve"> viestii lopun järjestelmän, kanssa täytyy vielä selvittää.</w:t>
-      </w:r>
-      <w:r>
-        <w:rPr>
-          <w:color w:val="FF0000"/>
-          <w:lang w:val="fi-FI"/>
-        </w:rPr>
-        <w:t xml:space="preserve"> </w:t>
-      </w:r>
+        <w:t xml:space="preserve"> - Mestari yhteys</w:t>
+      </w:r>
+      <w:bookmarkEnd w:id="7"/>
+    </w:p>
+    <w:p>
+      <w:pPr>
+        <w:rPr>
+          <w:lang w:val="fi-FI"/>
+        </w:rPr>
+      </w:pPr>
       <w:proofErr w:type="spellStart"/>
       <w:r>
         <w:rPr>
-          <w:color w:val="FF0000"/>
-          <w:lang w:val="fi-FI"/>
-        </w:rPr>
-        <w:t>Drone</w:t>
+          <w:lang w:val="fi-FI"/>
+        </w:rPr>
+        <w:t>GoPiGon</w:t>
       </w:r>
       <w:proofErr w:type="spellEnd"/>
       <w:r>
         <w:rPr>
-          <w:color w:val="FF0000"/>
-          <w:lang w:val="fi-FI"/>
-        </w:rPr>
-        <w:t xml:space="preserve"> ei välttämättä ole edes samassa verkossa </w:t>
-      </w:r>
-      <w:r>
-        <w:rPr>
-          <w:color w:val="FF0000"/>
-          <w:lang w:val="fi-FI"/>
-        </w:rPr>
-        <w:t xml:space="preserve">muiden laitteiden </w:t>
-      </w:r>
-      <w:proofErr w:type="gramStart"/>
-      <w:r>
-        <w:rPr>
-          <w:color w:val="FF0000"/>
-          <w:lang w:val="fi-FI"/>
-        </w:rPr>
-        <w:t>kanssa</w:t>
-      </w:r>
-      <w:proofErr w:type="gramEnd"/>
-      <w:r>
-        <w:rPr>
-          <w:color w:val="FF0000"/>
-          <w:lang w:val="fi-FI"/>
-        </w:rPr>
-        <w:t xml:space="preserve"> ja sen ka</w:t>
-      </w:r>
-      <w:r>
-        <w:rPr>
-          <w:color w:val="FF0000"/>
+          <w:lang w:val="fi-FI"/>
+        </w:rPr>
+        <w:t xml:space="preserve"> käynnistyessä se odottaa mestari palvelimen kuulutus viestiä ja sen saatuaan </w:t>
+      </w:r>
+      <w:r>
+        <w:rPr>
+          <w:lang w:val="fi-FI"/>
+        </w:rPr>
+        <w:t>muodostaa TCP yhteyden</w:t>
+      </w:r>
+      <w:r>
+        <w:rPr>
+          <w:lang w:val="fi-FI"/>
+        </w:rPr>
+        <w:t xml:space="preserve"> mestari palvelimee</w:t>
+      </w:r>
+      <w:r>
+        <w:rPr>
           <w:lang w:val="fi-FI"/>
         </w:rPr>
         <w:t>n</w:t>
       </w:r>
       <w:r>
         <w:rPr>
-          <w:color w:val="FF0000"/>
-          <w:lang w:val="fi-FI"/>
-        </w:rPr>
-        <w:t>ssa viestiminen voi mahdollisesti tapahtui internetin kautta.</w:t>
+          <w:lang w:val="fi-FI"/>
+        </w:rPr>
+        <w:t>.</w:t>
+      </w:r>
+    </w:p>
+    <w:p>
+      <w:pPr>
+        <w:rPr>
+          <w:lang w:val="fi-FI"/>
+        </w:rPr>
+      </w:pPr>
+      <w:proofErr w:type="spellStart"/>
+      <w:r>
+        <w:rPr>
+          <w:lang w:val="fi-FI"/>
+        </w:rPr>
+        <w:t>GoPiGon</w:t>
+      </w:r>
+      <w:proofErr w:type="spellEnd"/>
+      <w:r>
+        <w:rPr>
+          <w:lang w:val="fi-FI"/>
+        </w:rPr>
+        <w:t xml:space="preserve"> tulee tietää sen omat koordinaatit ja kertoa ne mestarille sen muodostaessa yhteyden mestariin </w:t>
+      </w:r>
+      <w:r>
+        <w:rPr>
+          <w:lang w:val="fi-FI"/>
+        </w:rPr>
+        <w:t>sekä aina komentojen</w:t>
+      </w:r>
+      <w:r>
+        <w:rPr>
+          <w:lang w:val="fi-FI"/>
+        </w:rPr>
+        <w:t xml:space="preserve"> suorituksen jälkeen.</w:t>
+      </w:r>
+    </w:p>
+    <w:p>
+      <w:pPr>
+        <w:rPr>
+          <w:lang w:val="fi-FI"/>
+        </w:rPr>
+      </w:pPr>
+      <w:r>
+        <w:rPr>
+          <w:lang w:val="fi-FI"/>
+        </w:rPr>
+        <w:t xml:space="preserve">Mestari lähettää </w:t>
+      </w:r>
+      <w:proofErr w:type="spellStart"/>
+      <w:r>
+        <w:rPr>
+          <w:lang w:val="fi-FI"/>
+        </w:rPr>
+        <w:t>GoPiGolle</w:t>
+      </w:r>
+      <w:proofErr w:type="spellEnd"/>
+      <w:r>
+        <w:rPr>
+          <w:lang w:val="fi-FI"/>
+        </w:rPr>
+        <w:t xml:space="preserve"> komentoja missä, sille kerrotaan yhden solun verran mihin suuntaan </w:t>
+      </w:r>
+      <w:r>
+        <w:rPr>
+          <w:lang w:val="fi-FI"/>
+        </w:rPr>
+        <w:t xml:space="preserve">sen tulee </w:t>
+      </w:r>
+      <w:r>
+        <w:rPr>
+          <w:lang w:val="fi-FI"/>
+        </w:rPr>
+        <w:t>liikkua.</w:t>
       </w:r>
     </w:p>
     <w:p>
@@ -2980,20 +3196,11 @@
       <w:pPr>
         <w:pStyle w:val="Heading1"/>
       </w:pPr>
-      <w:bookmarkStart w:id="6" w:name="_Toc25164178"/>
-      <w:r>
-        <w:t>J</w:t>
-      </w:r>
-      <w:r>
-        <w:t xml:space="preserve">ärjestelmän </w:t>
-      </w:r>
-      <w:r>
-        <w:t>K</w:t>
-      </w:r>
-      <w:r>
-        <w:t>uulutus</w:t>
-      </w:r>
-      <w:bookmarkEnd w:id="6"/>
+      <w:bookmarkStart w:id="8" w:name="_Toc25518478"/>
+      <w:r>
+        <w:t>UR5 - Mestari yhteys</w:t>
+      </w:r>
+      <w:bookmarkEnd w:id="8"/>
     </w:p>
     <w:p>
       <w:pPr>
@@ -3005,67 +3212,33 @@
         <w:rPr>
           <w:lang w:val="fi-FI"/>
         </w:rPr>
-        <w:t xml:space="preserve">Mestari palvelin lähettää määrittämättömän </w:t>
-      </w:r>
-      <w:r>
-        <w:rPr>
-          <w:lang w:val="fi-FI"/>
-        </w:rPr>
-        <w:t xml:space="preserve">ja </w:t>
-      </w:r>
-      <w:r>
-        <w:rPr>
-          <w:lang w:val="fi-FI"/>
-        </w:rPr>
-        <w:t>mahdollisesti</w:t>
-      </w:r>
-      <w:r>
-        <w:rPr>
-          <w:lang w:val="fi-FI"/>
-        </w:rPr>
-        <w:t xml:space="preserve"> epä</w:t>
-      </w:r>
-      <w:r>
-        <w:rPr>
-          <w:lang w:val="fi-FI"/>
-        </w:rPr>
-        <w:t xml:space="preserve">säännöllisen </w:t>
-      </w:r>
-      <w:r>
-        <w:rPr>
-          <w:lang w:val="fi-FI"/>
-        </w:rPr>
-        <w:t>väliajan välein kuulutus viestin IPv4 ”broadcast”</w:t>
-      </w:r>
-      <w:r>
-        <w:rPr>
-          <w:lang w:val="fi-FI"/>
-        </w:rPr>
-        <w:t xml:space="preserve"> UDP</w:t>
-      </w:r>
-      <w:r>
-        <w:rPr>
-          <w:lang w:val="fi-FI"/>
-        </w:rPr>
-        <w:t xml:space="preserve"> pakettina</w:t>
-      </w:r>
-      <w:r>
-        <w:rPr>
-          <w:lang w:val="fi-FI"/>
-        </w:rPr>
-        <w:t xml:space="preserve"> porttiin 1732</w:t>
-      </w:r>
-      <w:r>
-        <w:rPr>
-          <w:lang w:val="fi-FI"/>
-        </w:rPr>
-        <w:t xml:space="preserve"> kaikille verkossa oleville laitteille</w:t>
-      </w:r>
-      <w:r>
-        <w:rPr>
-          <w:lang w:val="fi-FI"/>
-        </w:rPr>
-        <w:t xml:space="preserve">. </w:t>
+        <w:t xml:space="preserve">UR5 </w:t>
+      </w:r>
+      <w:proofErr w:type="spellStart"/>
+      <w:r>
+        <w:rPr>
+          <w:lang w:val="fi-FI"/>
+        </w:rPr>
+        <w:t>gatewayn</w:t>
+      </w:r>
+      <w:proofErr w:type="spellEnd"/>
+      <w:r>
+        <w:rPr>
+          <w:lang w:val="fi-FI"/>
+        </w:rPr>
+        <w:t xml:space="preserve"> käynnistyessä se</w:t>
+      </w:r>
+      <w:r>
+        <w:rPr>
+          <w:lang w:val="fi-FI"/>
+        </w:rPr>
+        <w:t xml:space="preserve"> luo TPC yhteyden UR5 robottiin sen ohjausta varten ja</w:t>
+      </w:r>
+      <w:r>
+        <w:rPr>
+          <w:lang w:val="fi-FI"/>
+        </w:rPr>
+        <w:t xml:space="preserve"> odottaa mestari palvelimen kuulutus viestiä ja sen saatuaan muodostaa TCP yhteyden mestari palvelimeen.</w:t>
       </w:r>
     </w:p>
     <w:p>
@@ -3078,8 +3251,35 @@
         <w:rPr>
           <w:lang w:val="fi-FI"/>
         </w:rPr>
-        <w:lastRenderedPageBreak/>
-        <w:t>Tämän viestin päätarkoituksena on kertoa verkon kaikille laitteille mistä IPv4 osoitteessa mestari palvelin löytyy, mutta kuulutusviesti sisältää tietoa varaston kartasta ja siellä olevista laitteista. Tämän viestin tietorakenne on määritelty dokumentin kohdassa ”Viestien Tietorakenteet”.</w:t>
+        <w:t xml:space="preserve">UR5 robotin kanssa viestiminen tapahtuu </w:t>
+      </w:r>
+      <w:proofErr w:type="spellStart"/>
+      <w:r>
+        <w:rPr>
+          <w:lang w:val="fi-FI"/>
+        </w:rPr>
+        <w:t>gateway</w:t>
+      </w:r>
+      <w:proofErr w:type="spellEnd"/>
+      <w:r>
+        <w:rPr>
+          <w:lang w:val="fi-FI"/>
+        </w:rPr>
+        <w:t xml:space="preserve"> laitteen kautta. </w:t>
+      </w:r>
+      <w:proofErr w:type="spellStart"/>
+      <w:r>
+        <w:rPr>
+          <w:lang w:val="fi-FI"/>
+        </w:rPr>
+        <w:t>Gateway</w:t>
+      </w:r>
+      <w:proofErr w:type="spellEnd"/>
+      <w:r>
+        <w:rPr>
+          <w:lang w:val="fi-FI"/>
+        </w:rPr>
+        <w:t xml:space="preserve"> laite on muun järjestelmän näkökulmasta sama laite kuin UR5 robotti, koska UR5 robotti ei ole yhteydessä mestaripalvelimeen itse.</w:t>
       </w:r>
     </w:p>
     <w:p>
@@ -3092,151 +3292,72 @@
         <w:rPr>
           <w:lang w:val="fi-FI"/>
         </w:rPr>
-        <w:t>Tämän viestin voi lähettää suoraan ohjaimelta varastojärjestelmän hätä</w:t>
-      </w:r>
-      <w:r>
-        <w:rPr>
-          <w:lang w:val="fi-FI"/>
-        </w:rPr>
-        <w:t>pysäytystä</w:t>
-      </w:r>
-      <w:r>
-        <w:rPr>
-          <w:lang w:val="fi-FI"/>
-        </w:rPr>
-        <w:t xml:space="preserve"> varten. Tällöin viestin sisältämä mestarin id numero on nolla.</w:t>
+        <w:t xml:space="preserve">Mestari lähettää UR5 </w:t>
+      </w:r>
+      <w:proofErr w:type="spellStart"/>
+      <w:r>
+        <w:rPr>
+          <w:lang w:val="fi-FI"/>
+        </w:rPr>
+        <w:t>gatewaylle</w:t>
+      </w:r>
+      <w:proofErr w:type="spellEnd"/>
+      <w:r>
+        <w:rPr>
+          <w:lang w:val="fi-FI"/>
+        </w:rPr>
+        <w:t xml:space="preserve"> komentoja missä, sille kerrotaan minkä tyyppinen tuote laitetaan mi</w:t>
+      </w:r>
+      <w:r>
+        <w:rPr>
+          <w:lang w:val="fi-FI"/>
+        </w:rPr>
+        <w:t>l</w:t>
+      </w:r>
+      <w:r>
+        <w:rPr>
+          <w:lang w:val="fi-FI"/>
+        </w:rPr>
+        <w:t>le ruudulle kartassa.</w:t>
       </w:r>
     </w:p>
     <w:p>
       <w:pPr>
-        <w:pStyle w:val="Heading1"/>
+        <w:rPr>
+          <w:lang w:val="fi-FI"/>
+        </w:rPr>
       </w:pPr>
-      <w:bookmarkStart w:id="7" w:name="_Toc25164179"/>
+      <w:r>
+        <w:rPr>
+          <w:lang w:val="fi-FI"/>
+        </w:rPr>
+        <w:t xml:space="preserve">Miten UR5 robotti ja sen </w:t>
+      </w:r>
       <w:proofErr w:type="spellStart"/>
       <w:r>
-        <w:t>GoPiGo</w:t>
+        <w:rPr>
+          <w:lang w:val="fi-FI"/>
+        </w:rPr>
+        <w:t>gateway</w:t>
       </w:r>
       <w:proofErr w:type="spellEnd"/>
       <w:r>
-        <w:t xml:space="preserve"> - Mestari yhteys</w:t>
-      </w:r>
-      <w:bookmarkEnd w:id="7"/>
-    </w:p>
-    <w:p>
-      <w:pPr>
-        <w:rPr>
-          <w:lang w:val="fi-FI"/>
-        </w:rPr>
-      </w:pPr>
-      <w:proofErr w:type="spellStart"/>
-      <w:r>
-        <w:rPr>
-          <w:lang w:val="fi-FI"/>
-        </w:rPr>
-        <w:t>GoPiGon</w:t>
-      </w:r>
-      <w:proofErr w:type="spellEnd"/>
-      <w:r>
-        <w:rPr>
-          <w:lang w:val="fi-FI"/>
-        </w:rPr>
-        <w:t xml:space="preserve"> käynnistyessä se odottaa mestari palvelimen kuulutus viestiä ja sen saatuaan </w:t>
-      </w:r>
-      <w:r>
-        <w:rPr>
-          <w:lang w:val="fi-FI"/>
-        </w:rPr>
-        <w:t>muodostaa TCP yhteyden</w:t>
-      </w:r>
-      <w:r>
-        <w:rPr>
-          <w:lang w:val="fi-FI"/>
-        </w:rPr>
-        <w:t xml:space="preserve"> mestari palvelimee</w:t>
-      </w:r>
-      <w:r>
-        <w:rPr>
-          <w:lang w:val="fi-FI"/>
-        </w:rPr>
-        <w:t>n</w:t>
-      </w:r>
-      <w:r>
-        <w:rPr>
-          <w:lang w:val="fi-FI"/>
-        </w:rPr>
-        <w:t>.</w:t>
-      </w:r>
-    </w:p>
-    <w:p>
-      <w:pPr>
-        <w:rPr>
-          <w:lang w:val="fi-FI"/>
-        </w:rPr>
-      </w:pPr>
-      <w:proofErr w:type="spellStart"/>
-      <w:r>
-        <w:rPr>
-          <w:lang w:val="fi-FI"/>
-        </w:rPr>
-        <w:t>GoPiGon</w:t>
-      </w:r>
-      <w:proofErr w:type="spellEnd"/>
-      <w:r>
-        <w:rPr>
-          <w:lang w:val="fi-FI"/>
-        </w:rPr>
-        <w:t xml:space="preserve"> tulee tietää sen omat koordinaatit ja kertoa ne mestarille sen muodostaessa yhteyden mestariin </w:t>
-      </w:r>
-      <w:r>
-        <w:rPr>
-          <w:lang w:val="fi-FI"/>
-        </w:rPr>
-        <w:t>sekä aina komentojen</w:t>
-      </w:r>
-      <w:r>
-        <w:rPr>
-          <w:lang w:val="fi-FI"/>
-        </w:rPr>
-        <w:t xml:space="preserve"> suorituksen jälkeen.</w:t>
-      </w:r>
-    </w:p>
-    <w:p>
-      <w:pPr>
-        <w:rPr>
-          <w:lang w:val="fi-FI"/>
-        </w:rPr>
-      </w:pPr>
-      <w:r>
-        <w:rPr>
-          <w:lang w:val="fi-FI"/>
-        </w:rPr>
-        <w:t xml:space="preserve">Mestari lähettää </w:t>
-      </w:r>
-      <w:proofErr w:type="spellStart"/>
-      <w:r>
-        <w:rPr>
-          <w:lang w:val="fi-FI"/>
-        </w:rPr>
-        <w:t>GoPiGolle</w:t>
-      </w:r>
-      <w:proofErr w:type="spellEnd"/>
-      <w:r>
-        <w:rPr>
-          <w:lang w:val="fi-FI"/>
-        </w:rPr>
-        <w:t xml:space="preserve"> komentoja missä, sille kerrotaan yhden solun verran mihin suuntaan </w:t>
-      </w:r>
-      <w:r>
-        <w:rPr>
-          <w:lang w:val="fi-FI"/>
-        </w:rPr>
-        <w:t xml:space="preserve">sen tulee </w:t>
-      </w:r>
-      <w:r>
-        <w:rPr>
-          <w:lang w:val="fi-FI"/>
-        </w:rPr>
-        <w:t>liikkua.</w:t>
+        <w:rPr>
+          <w:lang w:val="fi-FI"/>
+        </w:rPr>
+        <w:t xml:space="preserve"> laite kommunikoivat ei ole selitettynä tässä d</w:t>
+      </w:r>
+      <w:r>
+        <w:rPr>
+          <w:lang w:val="fi-FI"/>
+        </w:rPr>
+        <w:t>o</w:t>
+      </w:r>
+      <w:r>
+        <w:rPr>
+          <w:lang w:val="fi-FI"/>
+        </w:rPr>
+        <w:t>kumentissa.</w:t>
       </w:r>
     </w:p>
     <w:p>
@@ -3251,11 +3372,11 @@
       <w:pPr>
         <w:pStyle w:val="Heading1"/>
       </w:pPr>
-      <w:bookmarkStart w:id="8" w:name="_Toc25164180"/>
-      <w:r>
-        <w:t>UR5 - Mestari yhteys</w:t>
-      </w:r>
-      <w:bookmarkEnd w:id="8"/>
+      <w:bookmarkStart w:id="9" w:name="_Toc25518479"/>
+      <w:r>
+        <w:t>QT Client - Mestari yhteys</w:t>
+      </w:r>
+      <w:bookmarkEnd w:id="9"/>
     </w:p>
     <w:p>
       <w:pPr>
@@ -3267,33 +3388,21 @@
         <w:rPr>
           <w:lang w:val="fi-FI"/>
         </w:rPr>
-        <w:t xml:space="preserve">UR5 </w:t>
+        <w:t xml:space="preserve">QT Client muodostaa TCP yhteyden mestari palvelimeen kun, käyttäjä tahtoo käskeä järjestelmää eikä sen käynnistyessä ja toinen huomattava ero muihin laitteisiin on se, että mestari palvelin odottaa käskyjä QT </w:t>
       </w:r>
       <w:proofErr w:type="spellStart"/>
       <w:r>
         <w:rPr>
           <w:lang w:val="fi-FI"/>
         </w:rPr>
-        <w:t>gatewayn</w:t>
+        <w:t>Clientilta</w:t>
       </w:r>
       <w:proofErr w:type="spellEnd"/>
       <w:r>
         <w:rPr>
           <w:lang w:val="fi-FI"/>
         </w:rPr>
-        <w:t xml:space="preserve"> käynnistyessä se</w:t>
-      </w:r>
-      <w:r>
-        <w:rPr>
-          <w:lang w:val="fi-FI"/>
-        </w:rPr>
-        <w:t xml:space="preserve"> luo TPC yhteyden UR5 robottiin sen ohjausta varten ja</w:t>
-      </w:r>
-      <w:r>
-        <w:rPr>
-          <w:lang w:val="fi-FI"/>
-        </w:rPr>
-        <w:t xml:space="preserve"> odottaa mestari palvelimen kuulutus viestiä ja sen saatuaan muodostaa TCP yhteyden mestari palvelimeen.</w:t>
+        <w:t>, eikä toisin päin.</w:t>
       </w:r>
     </w:p>
     <w:p>
@@ -3306,35 +3415,7 @@
         <w:rPr>
           <w:lang w:val="fi-FI"/>
         </w:rPr>
-        <w:t xml:space="preserve">UR5 robotin kanssa viestiminen tapahtuu </w:t>
-      </w:r>
-      <w:proofErr w:type="spellStart"/>
-      <w:r>
-        <w:rPr>
-          <w:lang w:val="fi-FI"/>
-        </w:rPr>
-        <w:t>gateway</w:t>
-      </w:r>
-      <w:proofErr w:type="spellEnd"/>
-      <w:r>
-        <w:rPr>
-          <w:lang w:val="fi-FI"/>
-        </w:rPr>
-        <w:t xml:space="preserve"> laitteen kautta. </w:t>
-      </w:r>
-      <w:proofErr w:type="spellStart"/>
-      <w:r>
-        <w:rPr>
-          <w:lang w:val="fi-FI"/>
-        </w:rPr>
-        <w:t>Gateway</w:t>
-      </w:r>
-      <w:proofErr w:type="spellEnd"/>
-      <w:r>
-        <w:rPr>
-          <w:lang w:val="fi-FI"/>
-        </w:rPr>
-        <w:t xml:space="preserve"> laite on muun järjestelmän näkökulmasta sama laite kuin UR5 robotti, koska UR5 robotti ei ole yhteydessä mestaripalvelimeen itse.</w:t>
+        <w:t>QT Client saa kartta tietonsa mestarin kuulutus viestin kautta, joten QT Client kykenee piirtämään varaston kartan luomatta TCP yhteyttä mestari palvelimeen.</w:t>
       </w:r>
     </w:p>
     <w:p>
@@ -3347,33 +3428,7 @@
         <w:rPr>
           <w:lang w:val="fi-FI"/>
         </w:rPr>
-        <w:t xml:space="preserve">Mestari lähettää UR5 </w:t>
-      </w:r>
-      <w:proofErr w:type="spellStart"/>
-      <w:r>
-        <w:rPr>
-          <w:lang w:val="fi-FI"/>
-        </w:rPr>
-        <w:t>gatewaylle</w:t>
-      </w:r>
-      <w:proofErr w:type="spellEnd"/>
-      <w:r>
-        <w:rPr>
-          <w:lang w:val="fi-FI"/>
-        </w:rPr>
-        <w:t xml:space="preserve"> komentoja missä, sille kerrotaan minkä tyyppinen tuote laitetaan mi</w:t>
-      </w:r>
-      <w:r>
-        <w:rPr>
-          <w:lang w:val="fi-FI"/>
-        </w:rPr>
-        <w:t>l</w:t>
-      </w:r>
-      <w:r>
-        <w:rPr>
-          <w:lang w:val="fi-FI"/>
-        </w:rPr>
-        <w:t>le ruudulle kartassa.</w:t>
+        <w:t>QT Client - mestari yhteyden muodostamisessa täytyy ottaa huomioon se, että yhteydessä täytyy vaihtaa käskijän asema yhteyden alkuvaiheessa.</w:t>
       </w:r>
     </w:p>
     <w:p>
@@ -3382,43 +3437,10 @@
           <w:lang w:val="fi-FI"/>
         </w:rPr>
       </w:pPr>
-      <w:r>
-        <w:rPr>
-          <w:lang w:val="fi-FI"/>
-        </w:rPr>
-        <w:t xml:space="preserve">Miten UR5 robotti ja sen </w:t>
-      </w:r>
-      <w:proofErr w:type="spellStart"/>
-      <w:r>
-        <w:rPr>
-          <w:lang w:val="fi-FI"/>
-        </w:rPr>
-        <w:t>gateway</w:t>
-      </w:r>
-      <w:proofErr w:type="spellEnd"/>
-      <w:r>
-        <w:rPr>
-          <w:lang w:val="fi-FI"/>
-        </w:rPr>
-        <w:t xml:space="preserve"> laite kommunikoivat ei ole selitettynä tässä d</w:t>
-      </w:r>
-      <w:r>
-        <w:rPr>
-          <w:lang w:val="fi-FI"/>
-        </w:rPr>
-        <w:t>o</w:t>
-      </w:r>
-      <w:r>
-        <w:rPr>
-          <w:lang w:val="fi-FI"/>
-        </w:rPr>
-        <w:t>kumentissa.</w:t>
-      </w:r>
     </w:p>
     <w:p>
       <w:pPr>
         <w:rPr>
-          <w:color w:val="FF0000"/>
           <w:lang w:val="fi-FI"/>
         </w:rPr>
       </w:pPr>
@@ -3427,11 +3449,20 @@
       <w:pPr>
         <w:pStyle w:val="Heading1"/>
       </w:pPr>
-      <w:bookmarkStart w:id="9" w:name="_Toc25164181"/>
-      <w:r>
-        <w:t>QT Client - Mestari yhteys</w:t>
-      </w:r>
-      <w:bookmarkEnd w:id="9"/>
+      <w:bookmarkStart w:id="10" w:name="_Toc25518480"/>
+      <w:proofErr w:type="spellStart"/>
+      <w:r>
+        <w:lastRenderedPageBreak/>
+        <w:t>Drone</w:t>
+      </w:r>
+      <w:proofErr w:type="spellEnd"/>
+      <w:r>
+        <w:t xml:space="preserve"> - </w:t>
+      </w:r>
+      <w:r>
+        <w:t>Mestari yhteys</w:t>
+      </w:r>
+      <w:bookmarkEnd w:id="10"/>
     </w:p>
     <w:p>
       <w:pPr>
@@ -3439,25 +3470,47 @@
           <w:lang w:val="fi-FI"/>
         </w:rPr>
       </w:pPr>
-      <w:r>
-        <w:rPr>
-          <w:lang w:val="fi-FI"/>
-        </w:rPr>
-        <w:t xml:space="preserve">QT Client muodostaa TCP yhteyden mestari palvelimeen kun, käyttäjä tahtoo käskeä järjestelmää eikä sen käynnistyessä ja toinen huomattava ero muihin laitteisiin on se, että mestari palvelin odottaa käskyjä QT </w:t>
-      </w:r>
       <w:proofErr w:type="spellStart"/>
       <w:r>
         <w:rPr>
           <w:lang w:val="fi-FI"/>
         </w:rPr>
-        <w:t>Clientilta</w:t>
+        <w:t>Drone</w:t>
       </w:r>
       <w:proofErr w:type="spellEnd"/>
       <w:r>
         <w:rPr>
           <w:lang w:val="fi-FI"/>
         </w:rPr>
-        <w:t>, eikä toisin päin.</w:t>
+        <w:t xml:space="preserve"> tai sen puolesta </w:t>
+      </w:r>
+      <w:proofErr w:type="spellStart"/>
+      <w:r>
+        <w:rPr>
+          <w:lang w:val="fi-FI"/>
+        </w:rPr>
+        <w:t>SBM:tä</w:t>
+      </w:r>
+      <w:proofErr w:type="spellEnd"/>
+      <w:r>
+        <w:rPr>
+          <w:lang w:val="fi-FI"/>
+        </w:rPr>
+        <w:t xml:space="preserve"> kuunteleva laite vastaanottaa ainoastaan hätäpysäytys viestejä. Mestari palvelimen ja </w:t>
+      </w:r>
+      <w:proofErr w:type="spellStart"/>
+      <w:r>
+        <w:rPr>
+          <w:lang w:val="fi-FI"/>
+        </w:rPr>
+        <w:t>dronen</w:t>
+      </w:r>
+      <w:proofErr w:type="spellEnd"/>
+      <w:r>
+        <w:rPr>
+          <w:lang w:val="fi-FI"/>
+        </w:rPr>
+        <w:t xml:space="preserve"> välille ei muodosteta TCP yhteyttä ollenkaan.</w:t>
       </w:r>
     </w:p>
     <w:p>
@@ -3466,11 +3519,117 @@
           <w:lang w:val="fi-FI"/>
         </w:rPr>
       </w:pPr>
-      <w:r>
-        <w:rPr>
-          <w:lang w:val="fi-FI"/>
-        </w:rPr>
-        <w:t>QT Client saa kartta tietonsa mestarin kuulutus viestin kautta, joten QT Client kykenee piirtämään varaston kartan luomatta TCP yhteyttä mestari palvelimeen.</w:t>
+      <w:proofErr w:type="spellStart"/>
+      <w:r>
+        <w:rPr>
+          <w:lang w:val="fi-FI"/>
+        </w:rPr>
+        <w:t>Drone</w:t>
+      </w:r>
+      <w:proofErr w:type="spellEnd"/>
+      <w:r>
+        <w:rPr>
+          <w:lang w:val="fi-FI"/>
+        </w:rPr>
+        <w:t xml:space="preserve"> on sen omassa </w:t>
+      </w:r>
+      <w:proofErr w:type="spellStart"/>
+      <w:r>
+        <w:rPr>
+          <w:lang w:val="fi-FI"/>
+        </w:rPr>
+        <w:t>WiFi:ssä</w:t>
+      </w:r>
+      <w:proofErr w:type="spellEnd"/>
+      <w:r>
+        <w:rPr>
+          <w:lang w:val="fi-FI"/>
+        </w:rPr>
+        <w:t xml:space="preserve"> jonne hätäpysytys viestit lähetetään laitteella, joka on yhdistetty järjestelmän laitteiden jaettuun verkkoon ja </w:t>
+      </w:r>
+      <w:proofErr w:type="spellStart"/>
+      <w:r>
+        <w:rPr>
+          <w:lang w:val="fi-FI"/>
+        </w:rPr>
+        <w:t>dronen</w:t>
+      </w:r>
+      <w:proofErr w:type="spellEnd"/>
+      <w:r>
+        <w:rPr>
+          <w:lang w:val="fi-FI"/>
+        </w:rPr>
+        <w:t xml:space="preserve"> omaan verkkoon. Verkkojen välissä oleva laite kuuntelee hätäpysäytysviestejä järjestelmän laitteiden </w:t>
+      </w:r>
+      <w:proofErr w:type="spellStart"/>
+      <w:r>
+        <w:rPr>
+          <w:lang w:val="fi-FI"/>
+        </w:rPr>
+        <w:t>jaettusta</w:t>
+      </w:r>
+      <w:proofErr w:type="spellEnd"/>
+      <w:r>
+        <w:rPr>
+          <w:lang w:val="fi-FI"/>
+        </w:rPr>
+        <w:t xml:space="preserve"> verkosta ja lähettää ne eteenpäin </w:t>
+      </w:r>
+      <w:proofErr w:type="spellStart"/>
+      <w:r>
+        <w:rPr>
+          <w:lang w:val="fi-FI"/>
+        </w:rPr>
+        <w:t>dronen</w:t>
+      </w:r>
+      <w:proofErr w:type="spellEnd"/>
+      <w:r>
+        <w:rPr>
+          <w:lang w:val="fi-FI"/>
+        </w:rPr>
+        <w:t xml:space="preserve"> verkkoon </w:t>
+      </w:r>
+      <w:proofErr w:type="spellStart"/>
+      <w:r>
+        <w:rPr>
+          <w:lang w:val="fi-FI"/>
+        </w:rPr>
+        <w:t>dronelle</w:t>
+      </w:r>
+      <w:proofErr w:type="spellEnd"/>
+      <w:r>
+        <w:rPr>
+          <w:lang w:val="fi-FI"/>
+        </w:rPr>
+        <w:t xml:space="preserve"> tai/ja laitteelle, jolla </w:t>
+      </w:r>
+      <w:proofErr w:type="spellStart"/>
+      <w:r>
+        <w:rPr>
+          <w:lang w:val="fi-FI"/>
+        </w:rPr>
+        <w:t>drone</w:t>
+      </w:r>
+      <w:proofErr w:type="spellEnd"/>
+      <w:r>
+        <w:rPr>
+          <w:lang w:val="fi-FI"/>
+        </w:rPr>
+        <w:t xml:space="preserve"> </w:t>
+      </w:r>
+      <w:proofErr w:type="spellStart"/>
+      <w:r>
+        <w:rPr>
+          <w:lang w:val="fi-FI"/>
+        </w:rPr>
+        <w:t>pysyätetään</w:t>
+      </w:r>
+      <w:proofErr w:type="spellEnd"/>
+      <w:r>
+        <w:rPr>
+          <w:lang w:val="fi-FI"/>
+        </w:rPr>
+        <w:t>.</w:t>
       </w:r>
     </w:p>
     <w:p>
@@ -3483,17 +3642,22 @@
         <w:rPr>
           <w:lang w:val="fi-FI"/>
         </w:rPr>
-        <w:lastRenderedPageBreak/>
-        <w:t>QT Client - mestari yhteyden muodostamisessa täytyy ottaa huomioon se, että yhteydessä täytyy vaihtaa käskijän asema yhteyden alkuvaiheessa.</w:t>
-      </w:r>
-    </w:p>
-    <w:p>
-      <w:pPr>
-        <w:rPr>
-          <w:color w:val="FF0000" w:themeColor="accent2"/>
-          <w:lang w:val="fi-FI"/>
-        </w:rPr>
-      </w:pPr>
+        <w:t xml:space="preserve">Hätäpysäytys viestien tietorakenne tai/ja tiedon siirto protolla ei ole välttämättä samalainen </w:t>
+      </w:r>
+      <w:proofErr w:type="spellStart"/>
+      <w:r>
+        <w:rPr>
+          <w:lang w:val="fi-FI"/>
+        </w:rPr>
+        <w:t>dronen</w:t>
+      </w:r>
+      <w:proofErr w:type="spellEnd"/>
+      <w:r>
+        <w:rPr>
+          <w:lang w:val="fi-FI"/>
+        </w:rPr>
+        <w:t xml:space="preserve"> verkossa kuin muualla järjestelmässä.</w:t>
+      </w:r>
     </w:p>
     <w:p>
       <w:pPr>
@@ -3507,14 +3671,14 @@
       <w:pPr>
         <w:pStyle w:val="Heading1"/>
       </w:pPr>
-      <w:bookmarkStart w:id="10" w:name="_Toc25164182"/>
+      <w:bookmarkStart w:id="11" w:name="_Toc25518481"/>
       <w:r>
         <w:t>Vies</w:t>
       </w:r>
       <w:r>
         <w:t>tien Tietorakenteet</w:t>
       </w:r>
-      <w:bookmarkEnd w:id="10"/>
+      <w:bookmarkEnd w:id="11"/>
     </w:p>
     <w:p>
       <w:pPr>
@@ -4211,6 +4375,7 @@
               <w:rPr>
                 <w:lang w:val="fi-FI"/>
               </w:rPr>
+              <w:lastRenderedPageBreak/>
               <w:t>System S</w:t>
             </w:r>
             <w:r>
@@ -4622,7 +4787,6 @@
               <w:rPr>
                 <w:lang w:val="fi-FI"/>
               </w:rPr>
-              <w:lastRenderedPageBreak/>
               <w:t>Move</w:t>
             </w:r>
             <w:proofErr w:type="spellEnd"/>
@@ -4823,7 +4987,7 @@
       <w:pPr>
         <w:pStyle w:val="Heading2"/>
       </w:pPr>
-      <w:bookmarkStart w:id="11" w:name="_Toc25164183"/>
+      <w:bookmarkStart w:id="12" w:name="_Toc25518482"/>
       <w:r>
         <w:t>System Broadcast Message (</w:t>
       </w:r>
@@ -4833,7 +4997,7 @@
       <w:r>
         <w:t>)</w:t>
       </w:r>
-      <w:bookmarkEnd w:id="11"/>
+      <w:bookmarkEnd w:id="12"/>
     </w:p>
     <w:p>
       <w:pPr>
@@ -4975,10 +5139,74 @@
           <w:lang w:val="fi-FI"/>
         </w:rPr>
       </w:pPr>
-      <w:r>
-        <w:rPr>
-          <w:lang w:val="fi-FI"/>
-        </w:rPr>
+    </w:p>
+    <w:p>
+      <w:pPr>
+        <w:rPr>
+          <w:lang w:val="fi-FI"/>
+        </w:rPr>
+      </w:pPr>
+    </w:p>
+    <w:p>
+      <w:pPr>
+        <w:rPr>
+          <w:lang w:val="fi-FI"/>
+        </w:rPr>
+      </w:pPr>
+    </w:p>
+    <w:p>
+      <w:pPr>
+        <w:rPr>
+          <w:lang w:val="fi-FI"/>
+        </w:rPr>
+      </w:pPr>
+    </w:p>
+    <w:p>
+      <w:pPr>
+        <w:rPr>
+          <w:lang w:val="fi-FI"/>
+        </w:rPr>
+      </w:pPr>
+    </w:p>
+    <w:p>
+      <w:pPr>
+        <w:rPr>
+          <w:lang w:val="fi-FI"/>
+        </w:rPr>
+      </w:pPr>
+    </w:p>
+    <w:p>
+      <w:pPr>
+        <w:rPr>
+          <w:lang w:val="fi-FI"/>
+        </w:rPr>
+      </w:pPr>
+    </w:p>
+    <w:p>
+      <w:pPr>
+        <w:rPr>
+          <w:lang w:val="fi-FI"/>
+        </w:rPr>
+      </w:pPr>
+    </w:p>
+    <w:p>
+      <w:pPr>
+        <w:rPr>
+          <w:lang w:val="fi-FI"/>
+        </w:rPr>
+      </w:pPr>
+    </w:p>
+    <w:p>
+      <w:pPr>
+        <w:rPr>
+          <w:lang w:val="fi-FI"/>
+        </w:rPr>
+      </w:pPr>
+      <w:r>
+        <w:rPr>
+          <w:lang w:val="fi-FI"/>
+        </w:rPr>
+        <w:lastRenderedPageBreak/>
         <w:t>Mestarin kuulutusviesti on rakenteeltaan seuraavan kuvan mukainen.</w:t>
       </w:r>
     </w:p>
@@ -5126,7 +5354,6 @@
         <w:rPr>
           <w:lang w:val="fi-FI"/>
         </w:rPr>
-        <w:lastRenderedPageBreak/>
         <w:t xml:space="preserve">Järjestelmän ollessa toimivassa tilassa </w:t>
       </w:r>
       <w:proofErr w:type="spellStart"/>
@@ -5440,6 +5667,7 @@
         <w:rPr>
           <w:noProof/>
         </w:rPr>
+        <w:lastRenderedPageBreak/>
         <w:drawing>
           <wp:inline distT="0" distB="0" distL="0" distR="0" wp14:anchorId="2294A4FB" wp14:editId="5F2AF27C">
             <wp:extent cx="5943600" cy="1057275"/>
@@ -5497,14 +5725,14 @@
           <w:lang w:val="fi-FI"/>
         </w:rPr>
       </w:pPr>
-      <w:bookmarkStart w:id="12" w:name="_Toc25164184"/>
+      <w:bookmarkStart w:id="13" w:name="_Toc25518483"/>
       <w:r>
         <w:rPr>
           <w:lang w:val="fi-FI"/>
         </w:rPr>
         <w:t>New Connection Message (NCM)</w:t>
       </w:r>
-      <w:bookmarkEnd w:id="12"/>
+      <w:bookmarkEnd w:id="13"/>
     </w:p>
     <w:p>
       <w:pPr>
@@ -5655,14 +5883,14 @@
           <w:lang w:val="fi-FI"/>
         </w:rPr>
       </w:pPr>
-      <w:bookmarkStart w:id="13" w:name="_Toc25164185"/>
+      <w:bookmarkStart w:id="14" w:name="_Toc25518484"/>
       <w:r>
         <w:rPr>
           <w:lang w:val="fi-FI"/>
         </w:rPr>
         <w:t>Setup Connection Message (SCM)</w:t>
       </w:r>
-      <w:bookmarkEnd w:id="13"/>
+      <w:bookmarkEnd w:id="14"/>
     </w:p>
     <w:p>
       <w:pPr>
@@ -5792,6 +6020,7 @@
         <w:rPr>
           <w:lang w:val="fi-FI"/>
         </w:rPr>
+        <w:lastRenderedPageBreak/>
         <w:t xml:space="preserve">QT Clientin saadessa tämän viestin, yhteyden komentoja lähettävä ja vastaanottava osapuoli vaihtavat paikkoja, eli mestaripalvelin alkaa vastaanottamaan komentoja ja QT Client lähettämään. QT Client ei myöskään vastaa tähän vietiin </w:t>
       </w:r>
       <w:proofErr w:type="spellStart"/>
@@ -5874,7 +6103,7 @@
           <w:lang w:val="fi-FI"/>
         </w:rPr>
       </w:pPr>
-      <w:bookmarkStart w:id="14" w:name="_Toc25164186"/>
+      <w:bookmarkStart w:id="15" w:name="_Toc25518485"/>
       <w:proofErr w:type="spellStart"/>
       <w:r>
         <w:rPr>
@@ -5903,7 +6132,7 @@
         </w:rPr>
         <w:t xml:space="preserve"> Message (WFM)</w:t>
       </w:r>
-      <w:bookmarkEnd w:id="14"/>
+      <w:bookmarkEnd w:id="15"/>
     </w:p>
     <w:p>
       <w:pPr>
@@ -6020,7 +6249,6 @@
         <w:rPr>
           <w:noProof/>
         </w:rPr>
-        <w:lastRenderedPageBreak/>
         <w:drawing>
           <wp:inline distT="0" distB="0" distL="0" distR="0" wp14:anchorId="3D46CFE1" wp14:editId="35DCE7B3">
             <wp:extent cx="5657850" cy="1789079"/>
@@ -6234,7 +6462,14 @@
         <w:rPr>
           <w:lang w:val="fi-FI"/>
         </w:rPr>
-        <w:t xml:space="preserve"> sen lähtö ruudusta mihinkään</w:t>
+        <w:t xml:space="preserve"> sen </w:t>
+      </w:r>
+      <w:r>
+        <w:rPr>
+          <w:lang w:val="fi-FI"/>
+        </w:rPr>
+        <w:lastRenderedPageBreak/>
+        <w:t>lähtö ruudusta mihinkään</w:t>
       </w:r>
       <w:r>
         <w:rPr>
@@ -6454,6 +6689,132 @@
         </w:rPr>
         <w:t xml:space="preserve"> ei tiedä missä se on.</w:t>
       </w:r>
+      <w:r>
+        <w:rPr>
+          <w:lang w:val="fi-FI"/>
+        </w:rPr>
+        <w:t xml:space="preserve"> </w:t>
+      </w:r>
+      <w:proofErr w:type="spellStart"/>
+      <w:r>
+        <w:rPr>
+          <w:lang w:val="fi-FI"/>
+        </w:rPr>
+        <w:t>GoPiGo</w:t>
+      </w:r>
+      <w:proofErr w:type="spellEnd"/>
+      <w:r>
+        <w:rPr>
+          <w:lang w:val="fi-FI"/>
+        </w:rPr>
+        <w:t xml:space="preserve"> lähettää sen kyydissä olevan paketin tuote numeron tavussa numero 12 eli komennosta riippuvan tiedon ensimmäisestä tavussa aina, kun </w:t>
+      </w:r>
+      <w:proofErr w:type="spellStart"/>
+      <w:r>
+        <w:rPr>
+          <w:lang w:val="fi-FI"/>
+        </w:rPr>
+        <w:t>GoPiGon</w:t>
+      </w:r>
+      <w:proofErr w:type="spellEnd"/>
+      <w:r>
+        <w:rPr>
+          <w:lang w:val="fi-FI"/>
+        </w:rPr>
+        <w:t xml:space="preserve"> kyydissä oli paketti sen suorittaessa minkä tahansa komennon, jopa </w:t>
+      </w:r>
+      <w:proofErr w:type="spellStart"/>
+      <w:proofErr w:type="gramStart"/>
+      <w:r>
+        <w:rPr>
+          <w:lang w:val="fi-FI"/>
+        </w:rPr>
+        <w:t>SQM:män</w:t>
+      </w:r>
+      <w:proofErr w:type="spellEnd"/>
+      <w:proofErr w:type="gramEnd"/>
+      <w:r>
+        <w:rPr>
+          <w:lang w:val="fi-FI"/>
+        </w:rPr>
+        <w:t>.</w:t>
+      </w:r>
+      <w:r>
+        <w:rPr>
+          <w:lang w:val="fi-FI"/>
+        </w:rPr>
+        <w:t xml:space="preserve"> </w:t>
+      </w:r>
+      <w:proofErr w:type="spellStart"/>
+      <w:r>
+        <w:rPr>
+          <w:lang w:val="fi-FI"/>
+        </w:rPr>
+        <w:t>GoPiGo</w:t>
+      </w:r>
+      <w:proofErr w:type="spellEnd"/>
+      <w:r>
+        <w:rPr>
+          <w:lang w:val="fi-FI"/>
+        </w:rPr>
+        <w:t xml:space="preserve"> lähettää tuote numeron 0xFF silloin, kun se huomaa kuljettavansa pakettia, mutta ei kykene päättelemään mikä tuote tämä paketti on. Silloin</w:t>
+      </w:r>
+      <w:r>
+        <w:rPr>
+          <w:lang w:val="fi-FI"/>
+        </w:rPr>
+        <w:t>,</w:t>
+      </w:r>
+      <w:r>
+        <w:rPr>
+          <w:lang w:val="fi-FI"/>
+        </w:rPr>
+        <w:t xml:space="preserve"> kun</w:t>
+      </w:r>
+      <w:r>
+        <w:rPr>
+          <w:lang w:val="fi-FI"/>
+        </w:rPr>
+        <w:t xml:space="preserve"> </w:t>
+      </w:r>
+      <w:proofErr w:type="spellStart"/>
+      <w:r>
+        <w:rPr>
+          <w:lang w:val="fi-FI"/>
+        </w:rPr>
+        <w:t>GoPiGon</w:t>
+      </w:r>
+      <w:proofErr w:type="spellEnd"/>
+      <w:r>
+        <w:rPr>
+          <w:lang w:val="fi-FI"/>
+        </w:rPr>
+        <w:t xml:space="preserve"> kyydissä ei ole pakettia </w:t>
+      </w:r>
+      <w:r>
+        <w:rPr>
+          <w:lang w:val="fi-FI"/>
+        </w:rPr>
+        <w:t>se</w:t>
+      </w:r>
+      <w:r>
+        <w:rPr>
+          <w:lang w:val="fi-FI"/>
+        </w:rPr>
+        <w:t xml:space="preserve"> ei lähetä komenn</w:t>
+      </w:r>
+      <w:r>
+        <w:rPr>
+          <w:lang w:val="fi-FI"/>
+        </w:rPr>
+        <w:t>o</w:t>
+      </w:r>
+      <w:r>
+        <w:rPr>
+          <w:lang w:val="fi-FI"/>
+        </w:rPr>
+        <w:t>sta riippuvaa tietoa.</w:t>
+      </w:r>
     </w:p>
     <w:p>
       <w:pPr>
@@ -6538,14 +6899,7 @@
         <w:rPr>
           <w:lang w:val="fi-FI"/>
         </w:rPr>
-        <w:t xml:space="preserve"> Atominen suoritus asetetaan </w:t>
-      </w:r>
-      <w:r>
-        <w:rPr>
-          <w:lang w:val="fi-FI"/>
-        </w:rPr>
-        <w:lastRenderedPageBreak/>
-        <w:t>arvoon 0x01, jos komentoon vastataan samalla määrällä rivejä kuin komennossa pyydet</w:t>
+        <w:t xml:space="preserve"> Atominen suoritus asetetaan arvoon 0x01, jos komentoon vastataan samalla määrällä rivejä kuin komennossa pyydet</w:t>
       </w:r>
       <w:r>
         <w:rPr>
@@ -6978,6 +7332,7 @@
               <w:rPr>
                 <w:lang w:val="fi-FI"/>
               </w:rPr>
+              <w:lastRenderedPageBreak/>
               <w:t>Komennon m</w:t>
             </w:r>
             <w:r>
@@ -7612,12 +7967,11 @@
       <w:pPr>
         <w:pStyle w:val="Heading2"/>
       </w:pPr>
-      <w:bookmarkStart w:id="15" w:name="_Toc25164187"/>
-      <w:r>
-        <w:lastRenderedPageBreak/>
+      <w:bookmarkStart w:id="16" w:name="_Toc25518486"/>
+      <w:r>
         <w:t>Closed Connection Message (CCM)</w:t>
       </w:r>
-      <w:bookmarkEnd w:id="15"/>
+      <w:bookmarkEnd w:id="16"/>
     </w:p>
     <w:p>
       <w:pPr>
@@ -7770,7 +8124,7 @@
           <w:lang w:val="fi-FI"/>
         </w:rPr>
       </w:pPr>
-      <w:bookmarkStart w:id="16" w:name="_Toc25164188"/>
+      <w:bookmarkStart w:id="17" w:name="_Toc25518487"/>
       <w:r>
         <w:rPr>
           <w:lang w:val="fi-FI"/>
@@ -7791,7 +8145,7 @@
         </w:rPr>
         <w:t xml:space="preserve"> Message (SQM)</w:t>
       </w:r>
-      <w:bookmarkEnd w:id="16"/>
+      <w:bookmarkEnd w:id="17"/>
     </w:p>
     <w:p>
       <w:pPr>
@@ -7830,6 +8184,7 @@
         <w:rPr>
           <w:lang w:val="fi-FI"/>
         </w:rPr>
+        <w:lastRenderedPageBreak/>
         <w:t xml:space="preserve">Tämä viesti sisältää ainoastaan yleisen </w:t>
       </w:r>
       <w:proofErr w:type="spellStart"/>
@@ -7854,14 +8209,14 @@
           <w:lang w:val="fi-FI"/>
         </w:rPr>
       </w:pPr>
-      <w:bookmarkStart w:id="17" w:name="_Toc25164189"/>
+      <w:bookmarkStart w:id="18" w:name="_Toc25518488"/>
       <w:r>
         <w:rPr>
           <w:lang w:val="fi-FI"/>
         </w:rPr>
         <w:t>System Startup Message (SSM)</w:t>
       </w:r>
-      <w:bookmarkEnd w:id="17"/>
+      <w:bookmarkEnd w:id="18"/>
     </w:p>
     <w:p>
       <w:pPr>
@@ -7929,7 +8284,7 @@
           <w:lang w:val="fi-FI"/>
         </w:rPr>
       </w:pPr>
-      <w:bookmarkStart w:id="18" w:name="_Toc25164190"/>
+      <w:bookmarkStart w:id="19" w:name="_Toc25518489"/>
       <w:r>
         <w:rPr>
           <w:lang w:val="fi-FI"/>
@@ -7950,7 +8305,7 @@
         </w:rPr>
         <w:t xml:space="preserve"> Message (SHM)</w:t>
       </w:r>
-      <w:bookmarkEnd w:id="18"/>
+      <w:bookmarkEnd w:id="19"/>
     </w:p>
     <w:p>
       <w:pPr>
@@ -8003,6 +8358,13 @@
         </w:rPr>
         <w:t>.</w:t>
       </w:r>
+    </w:p>
+    <w:p>
+      <w:pPr>
+        <w:rPr>
+          <w:lang w:val="fi-FI"/>
+        </w:rPr>
+      </w:pPr>
     </w:p>
     <w:p>
       <w:pPr>
@@ -8018,7 +8380,7 @@
           <w:lang w:val="fi-FI"/>
         </w:rPr>
       </w:pPr>
-      <w:bookmarkStart w:id="19" w:name="_Toc25164191"/>
+      <w:bookmarkStart w:id="20" w:name="_Toc25518490"/>
       <w:proofErr w:type="spellStart"/>
       <w:r>
         <w:rPr>
@@ -8033,7 +8395,7 @@
         </w:rPr>
         <w:t xml:space="preserve"> Message (UFM)</w:t>
       </w:r>
-      <w:bookmarkEnd w:id="19"/>
+      <w:bookmarkEnd w:id="20"/>
     </w:p>
     <w:p>
       <w:pPr>
@@ -8058,7 +8420,6 @@
         <w:rPr>
           <w:lang w:val="fi-FI"/>
         </w:rPr>
-        <w:lastRenderedPageBreak/>
         <w:t xml:space="preserve">Tarkoituksena on, että pysäytetyssä tilassa paikalle kutsutaan teknikko, joka vie </w:t>
       </w:r>
       <w:proofErr w:type="spellStart"/>
@@ -8131,7 +8492,7 @@
           <w:lang w:val="fi-FI"/>
         </w:rPr>
       </w:pPr>
-      <w:bookmarkStart w:id="20" w:name="_Toc25164192"/>
+      <w:bookmarkStart w:id="21" w:name="_Toc25518491"/>
       <w:r>
         <w:rPr>
           <w:lang w:val="fi-FI"/>
@@ -8152,7 +8513,7 @@
         </w:rPr>
         <w:t xml:space="preserve"> Message (RLM)</w:t>
       </w:r>
-      <w:bookmarkEnd w:id="20"/>
+      <w:bookmarkEnd w:id="21"/>
     </w:p>
     <w:p>
       <w:pPr>
@@ -8177,6 +8538,7 @@
         <w:rPr>
           <w:noProof/>
         </w:rPr>
+        <w:lastRenderedPageBreak/>
         <w:drawing>
           <wp:inline distT="0" distB="0" distL="0" distR="0" wp14:anchorId="76D1A4C7" wp14:editId="0E620D71">
             <wp:extent cx="3968150" cy="1314450"/>
@@ -8259,7 +8621,7 @@
           <w:lang w:val="fi-FI"/>
         </w:rPr>
       </w:pPr>
-      <w:bookmarkStart w:id="21" w:name="_Toc25164193"/>
+      <w:bookmarkStart w:id="22" w:name="_Toc25518492"/>
       <w:r>
         <w:rPr>
           <w:lang w:val="fi-FI"/>
@@ -8284,7 +8646,7 @@
         </w:rPr>
         <w:t>)</w:t>
       </w:r>
-      <w:bookmarkEnd w:id="21"/>
+      <w:bookmarkEnd w:id="22"/>
     </w:p>
     <w:p>
       <w:pPr>
@@ -8471,7 +8833,6 @@
         <w:rPr>
           <w:lang w:val="fi-FI"/>
         </w:rPr>
-        <w:lastRenderedPageBreak/>
         <w:t xml:space="preserve">Mestari lähettää vastauksessaan 32 bittisen numeron </w:t>
       </w:r>
       <w:proofErr w:type="spellStart"/>
@@ -8511,7 +8872,7 @@
           <w:lang w:val="fi-FI"/>
         </w:rPr>
       </w:pPr>
-      <w:bookmarkStart w:id="22" w:name="_Toc25164194"/>
+      <w:bookmarkStart w:id="23" w:name="_Toc25518493"/>
       <w:proofErr w:type="spellStart"/>
       <w:r>
         <w:rPr>
@@ -8526,7 +8887,7 @@
         </w:rPr>
         <w:t xml:space="preserve"> Product Message (MPM)</w:t>
       </w:r>
-      <w:bookmarkEnd w:id="22"/>
+      <w:bookmarkEnd w:id="23"/>
     </w:p>
     <w:p>
       <w:pPr>
@@ -8650,6 +9011,7 @@
         <w:rPr>
           <w:lang w:val="fi-FI"/>
         </w:rPr>
+        <w:lastRenderedPageBreak/>
         <w:t xml:space="preserve">Komennossa </w:t>
       </w:r>
       <w:r>
@@ -8679,7 +9041,7 @@
           <w:lang w:val="fi-FI"/>
         </w:rPr>
       </w:pPr>
-      <w:bookmarkStart w:id="23" w:name="_Toc25164195"/>
+      <w:bookmarkStart w:id="24" w:name="_Toc25518494"/>
       <w:proofErr w:type="spellStart"/>
       <w:r>
         <w:rPr>
@@ -8694,7 +9056,7 @@
         </w:rPr>
         <w:t xml:space="preserve"> Cell Message (MCM)</w:t>
       </w:r>
-      <w:bookmarkEnd w:id="23"/>
+      <w:bookmarkEnd w:id="24"/>
     </w:p>
     <w:p>
       <w:pPr>
@@ -8823,7 +9185,7 @@
           <w:lang w:val="fi-FI"/>
         </w:rPr>
       </w:pPr>
-      <w:bookmarkStart w:id="24" w:name="_Toc25164196"/>
+      <w:bookmarkStart w:id="25" w:name="_Toc25518495"/>
       <w:r>
         <w:rPr>
           <w:lang w:val="fi-FI"/>
@@ -8848,7 +9210,7 @@
         </w:rPr>
         <w:t>M)</w:t>
       </w:r>
-      <w:bookmarkEnd w:id="24"/>
+      <w:bookmarkEnd w:id="25"/>
     </w:p>
     <w:p>
       <w:pPr>
@@ -8964,14 +9326,7 @@
         <w:rPr>
           <w:lang w:val="fi-FI"/>
         </w:rPr>
-        <w:t xml:space="preserve">laite asetetaan </w:t>
-      </w:r>
-      <w:r>
-        <w:rPr>
-          <w:lang w:val="fi-FI"/>
-        </w:rPr>
-        <w:lastRenderedPageBreak/>
-        <w:t>mestarin hallintaan Tämä komento ei saa sisältää eteenpäin lähetettävää komentoa.</w:t>
+        <w:t>laite asetetaan mestarin hallintaan Tämä komento ei saa sisältää eteenpäin lähetettävää komentoa.</w:t>
       </w:r>
       <w:r>
         <w:rPr>
@@ -9176,6 +9531,7 @@
         <w:rPr>
           <w:lang w:val="fi-FI"/>
         </w:rPr>
+        <w:lastRenderedPageBreak/>
         <w:t xml:space="preserve">WFM eteenpäin lähetettävään komentoon tulee </w:t>
       </w:r>
       <w:proofErr w:type="spellStart"/>
@@ -9229,7 +9585,7 @@
           <w:lang w:val="fi-FI"/>
         </w:rPr>
       </w:pPr>
-      <w:bookmarkStart w:id="25" w:name="_Toc25164197"/>
+      <w:bookmarkStart w:id="26" w:name="_Toc25518496"/>
       <w:proofErr w:type="spellStart"/>
       <w:r>
         <w:rPr>
@@ -9262,7 +9618,7 @@
         </w:rPr>
         <w:t>M)</w:t>
       </w:r>
-      <w:bookmarkEnd w:id="25"/>
+      <w:bookmarkEnd w:id="26"/>
     </w:p>
     <w:p>
       <w:pPr>
@@ -9520,14 +9876,14 @@
       <w:pPr>
         <w:pStyle w:val="Heading1"/>
       </w:pPr>
-      <w:bookmarkStart w:id="26" w:name="_Toc25164198"/>
+      <w:bookmarkStart w:id="27" w:name="_Toc25518497"/>
       <w:r>
         <w:t xml:space="preserve">Laitteiden </w:t>
       </w:r>
       <w:r>
         <w:t>Identiteetti Numerot</w:t>
       </w:r>
-      <w:bookmarkEnd w:id="26"/>
+      <w:bookmarkEnd w:id="27"/>
     </w:p>
     <w:p>
       <w:pPr>
@@ -9552,7 +9908,6 @@
         <w:rPr>
           <w:lang w:val="fi-FI"/>
         </w:rPr>
-        <w:lastRenderedPageBreak/>
         <w:t>Laitteen identiteetti numerosta ei pitäisi päätellä laitteen tyyppiä, koska nämä numerot ovat ainoastaan tarkoitettu laitteiden toisistaan erottamiseen</w:t>
       </w:r>
       <w:r>
@@ -9738,6 +10093,7 @@
               <w:rPr>
                 <w:lang w:val="fi-FI"/>
               </w:rPr>
+              <w:lastRenderedPageBreak/>
               <w:t>Ohjaimen hätäviesti</w:t>
             </w:r>
           </w:p>
@@ -10056,9 +10412,16 @@
     </w:p>
     <w:p>
       <w:pPr>
+        <w:rPr>
+          <w:lang w:val="fi-FI"/>
+        </w:rPr>
+      </w:pPr>
+    </w:p>
+    <w:p>
+      <w:pPr>
         <w:pStyle w:val="Heading1"/>
       </w:pPr>
-      <w:bookmarkStart w:id="27" w:name="_Toc25164199"/>
+      <w:bookmarkStart w:id="28" w:name="_Toc25518498"/>
       <w:r>
         <w:t xml:space="preserve">Laitteiden </w:t>
       </w:r>
@@ -10068,7 +10431,7 @@
       <w:r>
         <w:t xml:space="preserve"> Numerot</w:t>
       </w:r>
-      <w:bookmarkEnd w:id="27"/>
+      <w:bookmarkEnd w:id="28"/>
     </w:p>
     <w:p>
       <w:pPr>
@@ -10364,7 +10727,6 @@
               <w:rPr>
                 <w:lang w:val="fi-FI"/>
               </w:rPr>
-              <w:lastRenderedPageBreak/>
               <w:t>UR5</w:t>
             </w:r>
           </w:p>
@@ -10443,11 +10805,11 @@
       <w:pPr>
         <w:pStyle w:val="Heading1"/>
       </w:pPr>
-      <w:bookmarkStart w:id="28" w:name="_Toc25164200"/>
+      <w:bookmarkStart w:id="29" w:name="_Toc25518499"/>
       <w:r>
         <w:t>Kartan koordinaatit</w:t>
       </w:r>
-      <w:bookmarkEnd w:id="28"/>
+      <w:bookmarkEnd w:id="29"/>
     </w:p>
     <w:p>
       <w:pPr>
@@ -10563,6 +10925,7 @@
           <w:color w:val="595959" w:themeColor="text1" w:themeTint="A6"/>
           <w:lang w:val="fi-FI"/>
         </w:rPr>
+        <w:lastRenderedPageBreak/>
         <w:t xml:space="preserve">UR5:tä varten määritellyt tuotteenlastauspisteet ovat </w:t>
       </w:r>
       <w:r>
@@ -37772,21 +38135,6 @@
 </file>
 
 <file path=customXml/item1.xml><?xml version="1.0" encoding="utf-8"?>
-<p:properties xmlns:p="http://schemas.microsoft.com/office/2006/metadata/properties" xmlns:xsi="http://www.w3.org/2001/XMLSchema-instance" xmlns:pc="http://schemas.microsoft.com/office/infopath/2007/PartnerControls">
-  <documentManagement/>
-</p:properties>
-</file>
-
-<file path=customXml/item2.xml><?xml version="1.0" encoding="utf-8"?>
-<?mso-contentType ?>
-<FormTemplates xmlns="http://schemas.microsoft.com/sharepoint/v3/contenttype/forms">
-  <Display>DocumentLibraryForm</Display>
-  <Edit>DocumentLibraryForm</Edit>
-  <New>DocumentLibraryForm</New>
-</FormTemplates>
-</file>
-
-<file path=customXml/item3.xml><?xml version="1.0" encoding="utf-8"?>
 <ct:contentTypeSchema xmlns:ct="http://schemas.microsoft.com/office/2006/metadata/contentType" xmlns:ma="http://schemas.microsoft.com/office/2006/metadata/properties/metaAttributes" ct:_="" ma:_="" ma:contentTypeName="Asiakirja" ma:contentTypeID="0x0101002B6CD87F9A7D134B9E32576F0F588E7F" ma:contentTypeVersion="5" ma:contentTypeDescription="Luo uusi asiakirja." ma:contentTypeScope="" ma:versionID="0110fb4114636077ee9c3c249d4b8b76">
   <xsd:schema xmlns:xsd="http://www.w3.org/2001/XMLSchema" xmlns:xs="http://www.w3.org/2001/XMLSchema" xmlns:p="http://schemas.microsoft.com/office/2006/metadata/properties" xmlns:ns2="28debcd4-39cb-438e-8b7f-bfdcd8401b5c" targetNamespace="http://schemas.microsoft.com/office/2006/metadata/properties" ma:root="true" ma:fieldsID="bc53cf924de49afd8637895196858600" ns2:_="">
     <xsd:import namespace="28debcd4-39cb-438e-8b7f-bfdcd8401b5c"/>
@@ -37938,28 +38286,26 @@
 </ct:contentTypeSchema>
 </file>
 
+<file path=customXml/item2.xml><?xml version="1.0" encoding="utf-8"?>
+<?mso-contentType ?>
+<FormTemplates xmlns="http://schemas.microsoft.com/sharepoint/v3/contenttype/forms">
+  <Display>DocumentLibraryForm</Display>
+  <Edit>DocumentLibraryForm</Edit>
+  <New>DocumentLibraryForm</New>
+</FormTemplates>
+</file>
+
+<file path=customXml/item3.xml><?xml version="1.0" encoding="utf-8"?>
+<p:properties xmlns:p="http://schemas.microsoft.com/office/2006/metadata/properties" xmlns:xsi="http://www.w3.org/2001/XMLSchema-instance" xmlns:pc="http://schemas.microsoft.com/office/infopath/2007/PartnerControls">
+  <documentManagement/>
+</p:properties>
+</file>
+
 <file path=customXml/item4.xml><?xml version="1.0" encoding="utf-8"?>
 <b:Sources xmlns:b="http://schemas.openxmlformats.org/officeDocument/2006/bibliography" xmlns="http://schemas.openxmlformats.org/officeDocument/2006/bibliography" SelectedStyle="\APASixthEditionOfficeOnline.xsl" StyleName="APA" Version="6"/>
 </file>
 
 <file path=customXml/itemProps1.xml><?xml version="1.0" encoding="utf-8"?>
-<ds:datastoreItem xmlns:ds="http://schemas.openxmlformats.org/officeDocument/2006/customXml" ds:itemID="{A861917A-81F0-42F2-A6DE-D2ECA8057085}">
-  <ds:schemaRefs>
-    <ds:schemaRef ds:uri="http://schemas.microsoft.com/office/2006/metadata/properties"/>
-    <ds:schemaRef ds:uri="http://schemas.microsoft.com/office/infopath/2007/PartnerControls"/>
-  </ds:schemaRefs>
-</ds:datastoreItem>
-</file>
-
-<file path=customXml/itemProps2.xml><?xml version="1.0" encoding="utf-8"?>
-<ds:datastoreItem xmlns:ds="http://schemas.openxmlformats.org/officeDocument/2006/customXml" ds:itemID="{85E0FCD1-47AA-4CD1-BC4D-869C60BF939C}">
-  <ds:schemaRefs>
-    <ds:schemaRef ds:uri="http://schemas.microsoft.com/sharepoint/v3/contenttype/forms"/>
-  </ds:schemaRefs>
-</ds:datastoreItem>
-</file>
-
-<file path=customXml/itemProps3.xml><?xml version="1.0" encoding="utf-8"?>
 <ds:datastoreItem xmlns:ds="http://schemas.openxmlformats.org/officeDocument/2006/customXml" ds:itemID="{ADF4B60A-876B-483B-915D-D2CFBB395478}">
   <ds:schemaRefs>
     <ds:schemaRef ds:uri="http://schemas.microsoft.com/office/2006/metadata/contentType"/>
@@ -37977,8 +38323,25 @@
 </ds:datastoreItem>
 </file>
 
+<file path=customXml/itemProps2.xml><?xml version="1.0" encoding="utf-8"?>
+<ds:datastoreItem xmlns:ds="http://schemas.openxmlformats.org/officeDocument/2006/customXml" ds:itemID="{85E0FCD1-47AA-4CD1-BC4D-869C60BF939C}">
+  <ds:schemaRefs>
+    <ds:schemaRef ds:uri="http://schemas.microsoft.com/sharepoint/v3/contenttype/forms"/>
+  </ds:schemaRefs>
+</ds:datastoreItem>
+</file>
+
+<file path=customXml/itemProps3.xml><?xml version="1.0" encoding="utf-8"?>
+<ds:datastoreItem xmlns:ds="http://schemas.openxmlformats.org/officeDocument/2006/customXml" ds:itemID="{A861917A-81F0-42F2-A6DE-D2ECA8057085}">
+  <ds:schemaRefs>
+    <ds:schemaRef ds:uri="http://schemas.microsoft.com/office/2006/metadata/properties"/>
+    <ds:schemaRef ds:uri="http://schemas.microsoft.com/office/infopath/2007/PartnerControls"/>
+  </ds:schemaRefs>
+</ds:datastoreItem>
+</file>
+
 <file path=customXml/itemProps4.xml><?xml version="1.0" encoding="utf-8"?>
-<ds:datastoreItem xmlns:ds="http://schemas.openxmlformats.org/officeDocument/2006/customXml" ds:itemID="{34AD16C6-12E5-443B-8A99-2121F64F72D8}">
+<ds:datastoreItem xmlns:ds="http://schemas.openxmlformats.org/officeDocument/2006/customXml" ds:itemID="{B95D4589-AABB-45D5-B2A4-D6A3936016A5}">
   <ds:schemaRefs>
     <ds:schemaRef ds:uri="http://schemas.openxmlformats.org/officeDocument/2006/bibliography"/>
   </ds:schemaRefs>

</xml_diff>